<commit_message>
Edits before resubmission to PLoS ONE
</commit_message>
<xml_diff>
--- a/Editorial-Correspondence/2022.09.22 - Response letter to reviewers.docx
+++ b/Editorial-Correspondence/2022.09.22 - Response letter to reviewers.docx
@@ -1,6 +1,6 @@
 
 <file path=word/document.xml><?xml version="1.0" encoding="utf-8"?>
-<w:document xmlns:wpc="http://schemas.microsoft.com/office/word/2010/wordprocessingCanvas" xmlns:cx="http://schemas.microsoft.com/office/drawing/2014/chartex" xmlns:cx1="http://schemas.microsoft.com/office/drawing/2015/9/8/chartex" xmlns:cx2="http://schemas.microsoft.com/office/drawing/2015/10/21/chartex" xmlns:cx3="http://schemas.microsoft.com/office/drawing/2016/5/9/chartex" xmlns:cx4="http://schemas.microsoft.com/office/drawing/2016/5/10/chartex" xmlns:cx5="http://schemas.microsoft.com/office/drawing/2016/5/11/chartex" xmlns:cx6="http://schemas.microsoft.com/office/drawing/2016/5/12/chartex" xmlns:cx7="http://schemas.microsoft.com/office/drawing/2016/5/13/chartex" xmlns:cx8="http://schemas.microsoft.com/office/drawing/2016/5/14/chartex" xmlns:mc="http://schemas.openxmlformats.org/markup-compatibility/2006" xmlns:aink="http://schemas.microsoft.com/office/drawing/2016/ink" xmlns:am3d="http://schemas.microsoft.com/office/drawing/2017/model3d" xmlns:o="urn:schemas-microsoft-com:office:office" xmlns:r="http://schemas.openxmlformats.org/officeDocument/2006/relationships" xmlns:m="http://schemas.openxmlformats.org/officeDocument/2006/math" xmlns:v="urn:schemas-microsoft-com:vml" xmlns:wp14="http://schemas.microsoft.com/office/word/2010/wordprocessingDrawing" xmlns:wp="http://schemas.openxmlformats.org/drawingml/2006/wordprocessingDrawing" xmlns:w10="urn:schemas-microsoft-com:office:word" xmlns:w="http://schemas.openxmlformats.org/wordprocessingml/2006/main" xmlns:w14="http://schemas.microsoft.com/office/word/2010/wordml" xmlns:w15="http://schemas.microsoft.com/office/word/2012/wordml" xmlns:w16cex="http://schemas.microsoft.com/office/word/2018/wordml/cex" xmlns:w16cid="http://schemas.microsoft.com/office/word/2016/wordml/cid" xmlns:w16="http://schemas.microsoft.com/office/word/2018/wordml" xmlns:w16se="http://schemas.microsoft.com/office/word/2015/wordml/symex" xmlns:wpg="http://schemas.microsoft.com/office/word/2010/wordprocessingGroup" xmlns:wpi="http://schemas.microsoft.com/office/word/2010/wordprocessingInk" xmlns:wne="http://schemas.microsoft.com/office/word/2006/wordml" xmlns:wps="http://schemas.microsoft.com/office/word/2010/wordprocessingShape" mc:Ignorable="w14 w15 w16se w16cid w16 w16cex wp14">
+<w:document xmlns:wpc="http://schemas.microsoft.com/office/word/2010/wordprocessingCanvas" xmlns:cx="http://schemas.microsoft.com/office/drawing/2014/chartex" xmlns:cx1="http://schemas.microsoft.com/office/drawing/2015/9/8/chartex" xmlns:cx2="http://schemas.microsoft.com/office/drawing/2015/10/21/chartex" xmlns:cx3="http://schemas.microsoft.com/office/drawing/2016/5/9/chartex" xmlns:cx4="http://schemas.microsoft.com/office/drawing/2016/5/10/chartex" xmlns:cx5="http://schemas.microsoft.com/office/drawing/2016/5/11/chartex" xmlns:cx6="http://schemas.microsoft.com/office/drawing/2016/5/12/chartex" xmlns:cx7="http://schemas.microsoft.com/office/drawing/2016/5/13/chartex" xmlns:cx8="http://schemas.microsoft.com/office/drawing/2016/5/14/chartex" xmlns:mc="http://schemas.openxmlformats.org/markup-compatibility/2006" xmlns:aink="http://schemas.microsoft.com/office/drawing/2016/ink" xmlns:am3d="http://schemas.microsoft.com/office/drawing/2017/model3d" xmlns:o="urn:schemas-microsoft-com:office:office" xmlns:oel="http://schemas.microsoft.com/office/2019/extlst" xmlns:r="http://schemas.openxmlformats.org/officeDocument/2006/relationships" xmlns:m="http://schemas.openxmlformats.org/officeDocument/2006/math" xmlns:v="urn:schemas-microsoft-com:vml" xmlns:wp14="http://schemas.microsoft.com/office/word/2010/wordprocessingDrawing" xmlns:wp="http://schemas.openxmlformats.org/drawingml/2006/wordprocessingDrawing" xmlns:w10="urn:schemas-microsoft-com:office:word" xmlns:w="http://schemas.openxmlformats.org/wordprocessingml/2006/main" xmlns:w14="http://schemas.microsoft.com/office/word/2010/wordml" xmlns:w15="http://schemas.microsoft.com/office/word/2012/wordml" xmlns:w16cex="http://schemas.microsoft.com/office/word/2018/wordml/cex" xmlns:w16cid="http://schemas.microsoft.com/office/word/2016/wordml/cid" xmlns:w16="http://schemas.microsoft.com/office/word/2018/wordml" xmlns:w16sdtdh="http://schemas.microsoft.com/office/word/2020/wordml/sdtdatahash" xmlns:w16se="http://schemas.microsoft.com/office/word/2015/wordml/symex" xmlns:wpg="http://schemas.microsoft.com/office/word/2010/wordprocessingGroup" xmlns:wpi="http://schemas.microsoft.com/office/word/2010/wordprocessingInk" xmlns:wne="http://schemas.microsoft.com/office/word/2006/wordml" xmlns:wps="http://schemas.microsoft.com/office/word/2010/wordprocessingShape" mc:Ignorable="w14 w15 w16se w16cid w16 w16cex w16sdtdh wp14">
   <w:body>
     <w:p>
       <w:pPr>
@@ -95,6 +95,11 @@
     <w:p>
       <w:pPr>
         <w:pStyle w:val="Heading1"/>
+        <w:numPr>
+          <w:ilvl w:val="0"/>
+          <w:numId w:val="0"/>
+        </w:numPr>
+        <w:ind w:left="720"/>
       </w:pPr>
       <w:r>
         <w:t>Journal Requirements</w:t>
@@ -163,27 +168,21 @@
         <w:t xml:space="preserve">this comment. We </w:t>
       </w:r>
       <w:r>
-        <w:t xml:space="preserve">produced the manuscript using the </w:t>
-      </w:r>
-      <w:commentRangeStart w:id="1"/>
-      <w:r>
-        <w:t xml:space="preserve">.tex </w:t>
+        <w:t>produced the manuscript using the .</w:t>
+      </w:r>
+      <w:proofErr w:type="spellStart"/>
+      <w:r>
+        <w:t>tex</w:t>
+      </w:r>
+      <w:proofErr w:type="spellEnd"/>
+      <w:r>
+        <w:t xml:space="preserve"> </w:t>
       </w:r>
       <w:r>
         <w:t xml:space="preserve">style </w:t>
       </w:r>
       <w:r>
-        <w:t xml:space="preserve">template </w:t>
-      </w:r>
-      <w:commentRangeEnd w:id="1"/>
-      <w:r>
-        <w:rPr>
-          <w:rStyle w:val="CommentReference"/>
-        </w:rPr>
-        <w:commentReference w:id="1"/>
-      </w:r>
-      <w:r>
-        <w:t xml:space="preserve">for PLOS ONE. </w:t>
+        <w:t xml:space="preserve">template for PLOS ONE. </w:t>
       </w:r>
     </w:p>
     <w:p>
@@ -266,7 +265,25 @@
         <w:t>Thank you for this comment.</w:t>
       </w:r>
       <w:r>
-        <w:t xml:space="preserve"> We’ve update</w:t>
+        <w:t xml:space="preserve"> We</w:t>
+      </w:r>
+      <w:ins w:id="1" w:author="Paez, Antonio" w:date="2022-09-22T12:06:00Z">
+        <w:r>
+          <w:t xml:space="preserve"> </w:t>
+        </w:r>
+      </w:ins>
+      <w:del w:id="2" w:author="Paez, Antonio" w:date="2022-09-22T12:06:00Z">
+        <w:r>
+          <w:delText>’</w:delText>
+        </w:r>
+      </w:del>
+      <w:proofErr w:type="spellStart"/>
+      <w:r>
+        <w:t>ve</w:t>
+      </w:r>
+      <w:proofErr w:type="spellEnd"/>
+      <w:r>
+        <w:t xml:space="preserve"> update</w:t>
       </w:r>
       <w:r>
         <w:t>d</w:t>
@@ -297,24 +314,12 @@
         </w:rPr>
         <w:t xml:space="preserve">In your Data Availability statement, you have not specified where the minimal data set underlying the results described in your manuscript can be found. PLOS defines a study's minimal data set as the underlying data used to reach the conclusions drawn in the manuscript and any additional data required to replicate the reported study findings in their entirety. All PLOS journals require that the minimal data set be made fully available. For more information about our data policy, please see </w:t>
       </w:r>
-      <w:hyperlink r:id="rId17" w:history="1">
+      <w:hyperlink r:id="rId13" w:history="1">
         <w:r>
           <w:rPr>
             <w:rStyle w:val="Hyperlink"/>
           </w:rPr>
-          <w:t>http://journals.plos.org/plosone</w:t>
-        </w:r>
-        <w:r>
-          <w:rPr>
-            <w:rStyle w:val="Hyperlink"/>
-          </w:rPr>
-          <w:t>/</w:t>
-        </w:r>
-        <w:r>
-          <w:rPr>
-            <w:rStyle w:val="Hyperlink"/>
-          </w:rPr>
-          <w:t>s/data-availability</w:t>
+          <w:t>http://journals.plos.org/plosone/s/data-availability</w:t>
         </w:r>
       </w:hyperlink>
       <w:r>
@@ -394,21 +399,7 @@
         </w:numPr>
       </w:pPr>
       <w:r>
-        <w:t xml:space="preserve">Thank you for this </w:t>
-      </w:r>
-      <w:commentRangeStart w:id="2"/>
-      <w:r>
-        <w:t>comment</w:t>
-      </w:r>
-      <w:commentRangeEnd w:id="2"/>
-      <w:r>
-        <w:rPr>
-          <w:rStyle w:val="CommentReference"/>
-        </w:rPr>
-        <w:commentReference w:id="2"/>
-      </w:r>
-      <w:r>
-        <w:t>.</w:t>
+        <w:t>Thank you for this comment.</w:t>
       </w:r>
       <w:r>
         <w:t xml:space="preserve"> </w:t>
@@ -416,8 +407,61 @@
       <w:r>
         <w:t xml:space="preserve">The </w:t>
       </w:r>
-      <w:r>
-        <w:t>full manuscript and the code (and associated data sets to produce all outputs) are included in this repository here</w:t>
+      <w:ins w:id="3" w:author="Paez, Antonio" w:date="2022-09-22T10:05:00Z">
+        <w:r>
+          <w:t xml:space="preserve">data set is available from </w:t>
+        </w:r>
+        <w:r>
+          <w:rPr>
+            <w:rFonts w:ascii="Arial" w:hAnsi="Arial" w:cs="Arial"/>
+            <w:sz w:val="20"/>
+            <w:szCs w:val="20"/>
+          </w:rPr>
+          <w:fldChar w:fldCharType="begin"/>
+        </w:r>
+        <w:r>
+          <w:rPr>
+            <w:rFonts w:ascii="Arial" w:hAnsi="Arial" w:cs="Arial"/>
+            <w:sz w:val="20"/>
+            <w:szCs w:val="20"/>
+          </w:rPr>
+          <w:instrText xml:space="preserve"> HYPERLINK "https://soukhova.github.io/TTS2016R/" </w:instrText>
+        </w:r>
+        <w:r>
+          <w:rPr>
+            <w:rFonts w:ascii="Arial" w:hAnsi="Arial" w:cs="Arial"/>
+            <w:sz w:val="20"/>
+            <w:szCs w:val="20"/>
+          </w:rPr>
+          <w:fldChar w:fldCharType="separate"/>
+        </w:r>
+        <w:r>
+          <w:rPr>
+            <w:rStyle w:val="cf01"/>
+            <w:color w:val="0000FF"/>
+            <w:u w:val="single"/>
+          </w:rPr>
+          <w:t>https://soukhova.github.io/TTS2016R/</w:t>
+        </w:r>
+        <w:r>
+          <w:rPr>
+            <w:rFonts w:ascii="Arial" w:hAnsi="Arial" w:cs="Arial"/>
+            <w:sz w:val="20"/>
+            <w:szCs w:val="20"/>
+          </w:rPr>
+          <w:fldChar w:fldCharType="end"/>
+        </w:r>
+        <w:r>
+          <w:t xml:space="preserve"> </w:t>
+        </w:r>
+      </w:ins>
+      <w:ins w:id="4" w:author="Paez, Antonio" w:date="2022-09-22T10:07:00Z">
+        <w:r>
+          <w:t xml:space="preserve">The </w:t>
+        </w:r>
+      </w:ins>
+      <w:r>
+        <w:t>full manuscript and the code are included in this repository</w:t>
       </w:r>
       <w:r>
         <w:t>:</w:t>
@@ -425,7 +469,7 @@
       <w:r>
         <w:t xml:space="preserve"> </w:t>
       </w:r>
-      <w:hyperlink r:id="rId18" w:history="1">
+      <w:hyperlink r:id="rId14" w:history="1">
         <w:r>
           <w:rPr>
             <w:rStyle w:val="Hyperlink"/>
@@ -437,7 +481,45 @@
         <w:t>.</w:t>
       </w:r>
       <w:r>
-        <w:t xml:space="preserve"> This link is provided at the end of the Introduction section. Please let us know if this should be updated.</w:t>
+        <w:t xml:space="preserve"> </w:t>
+      </w:r>
+      <w:ins w:id="5" w:author="Paez, Antonio" w:date="2022-09-22T11:22:00Z">
+        <w:r>
+          <w:t>Both</w:t>
+        </w:r>
+        <w:r>
+          <w:t xml:space="preserve"> </w:t>
+        </w:r>
+      </w:ins>
+      <w:r>
+        <w:t>link</w:t>
+      </w:r>
+      <w:ins w:id="6" w:author="Paez, Antonio" w:date="2022-09-22T11:22:00Z">
+        <w:r>
+          <w:t>s</w:t>
+        </w:r>
+      </w:ins>
+      <w:r>
+        <w:t xml:space="preserve"> </w:t>
+      </w:r>
+      <w:ins w:id="7" w:author="Paez, Antonio" w:date="2022-09-22T11:22:00Z">
+        <w:r>
+          <w:t>are</w:t>
+        </w:r>
+        <w:r>
+          <w:t xml:space="preserve"> </w:t>
+        </w:r>
+      </w:ins>
+      <w:r>
+        <w:t>provided a</w:t>
+      </w:r>
+      <w:ins w:id="8" w:author="Paez, Antonio" w:date="2022-09-22T11:22:00Z">
+        <w:r>
+          <w:t>s footnotes in</w:t>
+        </w:r>
+      </w:ins>
+      <w:r>
+        <w:t xml:space="preserve"> the Introduction section.</w:t>
       </w:r>
     </w:p>
     <w:p>
@@ -464,7 +546,7 @@
         </w:rPr>
         <w:t xml:space="preserve">We note that Figures 3,4,5,7,8 and 9 in your submission contain copyrighted images. All PLOS content is published under the Creative Commons Attribution License (CC BY 4.0), which means that the manuscript, images, and Supporting Information files will be freely available online, and any third party is permitted to access, download, copy, distribute, and use these materials in any way, even commercially, with proper attribution. For more information, see our copyright guidelines: </w:t>
       </w:r>
-      <w:hyperlink r:id="rId19" w:history="1">
+      <w:hyperlink r:id="rId15" w:history="1">
         <w:r>
           <w:rPr>
             <w:rStyle w:val="Hyperlink"/>
@@ -543,57 +625,126 @@
         </w:rPr>
       </w:pPr>
       <w:r>
-        <w:t>Thank you for this comment. No figures contain cop</w:t>
-      </w:r>
-      <w:r>
-        <w:t xml:space="preserve">yrighted images – all were generated using the data sources stated in the manuscript. </w:t>
-      </w:r>
-      <w:r>
-        <w:t xml:space="preserve">Within the </w:t>
-      </w:r>
-      <w:hyperlink r:id="rId20" w:history="1">
+        <w:t xml:space="preserve">Thank you for this comment. </w:t>
+      </w:r>
+      <w:ins w:id="9" w:author="Paez, Antonio" w:date="2022-09-22T11:22:00Z">
+        <w:r>
+          <w:t>All images</w:t>
+        </w:r>
+      </w:ins>
+      <w:r>
+        <w:t xml:space="preserve"> </w:t>
+      </w:r>
+      <w:ins w:id="10" w:author="Paez, Antonio" w:date="2022-09-22T11:23:00Z">
+        <w:r>
+          <w:t xml:space="preserve">are original and </w:t>
+        </w:r>
+      </w:ins>
+      <w:r>
+        <w:t xml:space="preserve">were generated </w:t>
+      </w:r>
+      <w:ins w:id="11" w:author="Paez, Antonio" w:date="2022-09-22T11:23:00Z">
+        <w:r>
+          <w:t xml:space="preserve">by us </w:t>
+        </w:r>
+      </w:ins>
+      <w:r>
+        <w:t>using the data sources stated in the manuscript</w:t>
+      </w:r>
+      <w:ins w:id="12" w:author="Paez, Antonio" w:date="2022-09-22T10:02:00Z">
+        <w:r>
+          <w:t xml:space="preserve"> using code found in</w:t>
+        </w:r>
+      </w:ins>
+      <w:r>
+        <w:t xml:space="preserve"> the </w:t>
+      </w:r>
+      <w:hyperlink r:id="rId16" w:history="1">
         <w:r>
           <w:rPr>
             <w:rStyle w:val="Hyperlink"/>
           </w:rPr>
-          <w:t>.Rmd file</w:t>
+          <w:t>.</w:t>
+        </w:r>
+        <w:proofErr w:type="spellStart"/>
+        <w:r>
+          <w:rPr>
+            <w:rStyle w:val="Hyperlink"/>
+          </w:rPr>
+          <w:t>Rmd</w:t>
+        </w:r>
+        <w:proofErr w:type="spellEnd"/>
+        <w:r>
+          <w:rPr>
+            <w:rStyle w:val="Hyperlink"/>
+          </w:rPr>
+          <w:t xml:space="preserve"> file</w:t>
         </w:r>
       </w:hyperlink>
-      <w:r>
-        <w:t>,</w:t>
-      </w:r>
-      <w:r>
-        <w:t xml:space="preserve"> which is hosted </w:t>
-      </w:r>
-      <w:r>
-        <w:t xml:space="preserve">within the repository and used to created the submitted PDF, </w:t>
-      </w:r>
-      <w:r>
-        <w:t>the packages used to produce the figures</w:t>
-      </w:r>
-      <w:commentRangeStart w:id="3"/>
-      <w:r>
-        <w:t xml:space="preserve"> are </w:t>
-      </w:r>
-      <w:r>
-        <w:t>accredited.</w:t>
-      </w:r>
-      <w:commentRangeEnd w:id="3"/>
-      <w:r>
-        <w:rPr>
-          <w:rStyle w:val="CommentReference"/>
-        </w:rPr>
-        <w:commentReference w:id="3"/>
-      </w:r>
+      <w:ins w:id="13" w:author="Paez, Antonio" w:date="2022-09-22T10:03:00Z">
+        <w:r>
+          <w:rPr>
+            <w:rStyle w:val="Hyperlink"/>
+          </w:rPr>
+          <w:t xml:space="preserve"> </w:t>
+        </w:r>
+        <w:r>
+          <w:t>in</w:t>
+        </w:r>
+      </w:ins>
       <w:r>
         <w:t xml:space="preserve"> </w:t>
       </w:r>
+      <w:r>
+        <w:t>the repository</w:t>
+      </w:r>
+      <w:ins w:id="14" w:author="Paez, Antonio" w:date="2022-09-22T10:03:00Z">
+        <w:r>
+          <w:t xml:space="preserve">. The </w:t>
+        </w:r>
+      </w:ins>
+      <w:r>
+        <w:t xml:space="preserve">packages used to produce the figures are </w:t>
+      </w:r>
+      <w:ins w:id="15" w:author="Paez, Antonio" w:date="2022-09-22T10:03:00Z">
+        <w:r>
+          <w:t>cited</w:t>
+        </w:r>
+      </w:ins>
+      <w:r>
+        <w:t xml:space="preserve">. </w:t>
+      </w:r>
+    </w:p>
+    <w:p>
+      <w:pPr>
+        <w:spacing w:after="0"/>
+        <w:contextualSpacing w:val="0"/>
+        <w:jc w:val="left"/>
+        <w:rPr>
+          <w:ins w:id="16" w:author="Paez, Antonio" w:date="2022-09-22T12:41:00Z"/>
+          <w:b/>
+          <w:bCs/>
+          <w:sz w:val="24"/>
+          <w:szCs w:val="24"/>
+        </w:rPr>
+      </w:pPr>
+      <w:ins w:id="17" w:author="Paez, Antonio" w:date="2022-09-22T12:41:00Z">
+        <w:r>
+          <w:br w:type="page"/>
+        </w:r>
+      </w:ins>
     </w:p>
     <w:p>
       <w:pPr>
         <w:pStyle w:val="Heading1"/>
-      </w:pPr>
-      <w:r>
+        <w:numPr>
+          <w:ilvl w:val="0"/>
+          <w:numId w:val="0"/>
+        </w:numPr>
+        <w:ind w:left="720"/>
+      </w:pPr>
+      <w:r>
+        <w:lastRenderedPageBreak/>
         <w:t>Reviewer #1</w:t>
       </w:r>
     </w:p>
@@ -664,11 +815,24 @@
         </w:numPr>
       </w:pPr>
       <w:r>
-        <w:lastRenderedPageBreak/>
-        <w:t>Thanks for this comment. We modified a few sentences in the abstract to highlight the key points of this paper</w:t>
-      </w:r>
-      <w:r>
-        <w:t>, the abstract now reads as follows</w:t>
+        <w:t>Thanks for this comment. We modified the abstract to highlight the key points of this paper</w:t>
+      </w:r>
+      <w:ins w:id="18" w:author="Paez, Antonio" w:date="2022-09-22T10:08:00Z">
+        <w:r>
+          <w:t>.</w:t>
+        </w:r>
+        <w:r>
+          <w:t xml:space="preserve"> </w:t>
+        </w:r>
+        <w:r>
+          <w:t>T</w:t>
+        </w:r>
+        <w:r>
+          <w:t xml:space="preserve">he </w:t>
+        </w:r>
+      </w:ins>
+      <w:r>
+        <w:t>abstract now reads as follows</w:t>
       </w:r>
       <w:r>
         <w:t>:</w:t>
@@ -679,7 +843,55 @@
         <w:pStyle w:val="Quote"/>
       </w:pPr>
       <w:r>
-        <w:t xml:space="preserve">Accessibility indicators are widely used in transportation, urban, and healthcare planning, among many other applications. These measures are weighted sums of reachable opportunities from a given origin conditional on the cost of movement, and are estimates of the potential for spatial interaction. Over time, various proposals have been forwarded to improve their interpretability: one of those methodological additions have been the introduction of competition. In this paper, we focus on competition, but first demonstrate how a widely used measure of accessibility with congestion fails to properly match the opportunity-seeking population. We then propose an alternative formulation of accessibility with competition, a measure we call _spatial availability_. This measure relies on proportional allocation balancing factors (fricition of distance and population competition) that are equivalent to imposing a single constraint on conventional gravity-based accessibility. In other words, the proportional allocation of opportunities results in a _spatially available opportunities_ value which is assigned to each origin that, when all origin values are summed, equals the total number of opportunities in the region. We also demonstrate how Two-Stage Floating Catchment Area (2SFCA) methods are equvialent to spatial availabiltiy and can be reconceptualized as singly-constrained accessibility. To illustrate the application of spatial availability and compare it to other relevant measures, we use data from the 2016 Transportation Tomorrow Survey of the Greater Golden Horseshoe area in southern Ontario, Canada. Spatial availability is an important contribution since it clarifies the interpretation of accessibility with competition and paves the way for future applications in equity analysis.  </w:t>
+        <w:t xml:space="preserve">Accessibility indicators are widely used in transportation, urban, and healthcare planning, among many other applications. These measures are weighted sums of reachable opportunities from a given origin conditional on the cost of </w:t>
+      </w:r>
+      <w:proofErr w:type="gramStart"/>
+      <w:r>
+        <w:t>movement, and</w:t>
+      </w:r>
+      <w:proofErr w:type="gramEnd"/>
+      <w:r>
+        <w:t xml:space="preserve"> are estimates of the potential for spatial interaction. Over time, various proposals have been forwarded to improve their interpretability: one of those methodological additions have been the introduction of competition. In this paper, we focus on competition, but first demonstrate how a widely used measure of accessibility with congestion fails to properly match the opportunity-seeking population. We then propose an alternative formulation of accessibility with competition, a measure we call _spatial availability_. This measure relies on proportional allocation balancing factors (</w:t>
+      </w:r>
+      <w:proofErr w:type="spellStart"/>
+      <w:r>
+        <w:t>fricition</w:t>
+      </w:r>
+      <w:proofErr w:type="spellEnd"/>
+      <w:r>
+        <w:t xml:space="preserve"> of distance and population competition) that are equivalent to imposing a single constraint on conventional gravity-based accessibility. In other words, the proportional allocation of opportunities results in a _spatially available opportunities_ </w:t>
+      </w:r>
+      <w:proofErr w:type="gramStart"/>
+      <w:r>
+        <w:t>value</w:t>
+      </w:r>
+      <w:proofErr w:type="gramEnd"/>
+      <w:r>
+        <w:t xml:space="preserve"> which is assigned to each origin that, when all origin values are summed, equals the total number of opportunities in the region. We also demonstrate how Two-Stage Floating Catchment Area (2SFCA) methods are </w:t>
+      </w:r>
+      <w:proofErr w:type="spellStart"/>
+      <w:r>
+        <w:t>equvialent</w:t>
+      </w:r>
+      <w:proofErr w:type="spellEnd"/>
+      <w:r>
+        <w:t xml:space="preserve"> to spatial </w:t>
+      </w:r>
+      <w:proofErr w:type="spellStart"/>
+      <w:r>
+        <w:t>availabiltiy</w:t>
+      </w:r>
+      <w:proofErr w:type="spellEnd"/>
+      <w:r>
+        <w:t xml:space="preserve"> and can be reconceptualized as </w:t>
+      </w:r>
+      <w:proofErr w:type="gramStart"/>
+      <w:r>
+        <w:t>singly-constrained</w:t>
+      </w:r>
+      <w:proofErr w:type="gramEnd"/>
+      <w:r>
+        <w:t xml:space="preserve"> accessibility. To illustrate the application of spatial availability and compare it to other relevant measures, we use data from the 2016 Transportation Tomorrow Survey of the Greater Golden Horseshoe area in southern Ontario, Canada. Spatial availability is an important contribution since it clarifies the interpretation of accessibility with competition and paves the way for future applications in equity analysis.  </w:t>
       </w:r>
     </w:p>
     <w:p>
@@ -718,7 +930,7 @@
         <w:t>these points</w:t>
       </w:r>
       <w:r>
-        <w:t xml:space="preserve">. We’ve modified the text as follows </w:t>
+        <w:t xml:space="preserve">. We modified the text as follows </w:t>
       </w:r>
       <w:r>
         <w:t xml:space="preserve">to </w:t>
@@ -730,7 +942,15 @@
         <w:t xml:space="preserve"> the highlighted motiv</w:t>
       </w:r>
       <w:r>
-        <w:t xml:space="preserve">ations (as a result of the scientific problems) at the end of the introduction. </w:t>
+        <w:t>ations (</w:t>
+      </w:r>
+      <w:proofErr w:type="gramStart"/>
+      <w:r>
+        <w:t>as a result of</w:t>
+      </w:r>
+      <w:proofErr w:type="gramEnd"/>
+      <w:r>
+        <w:t xml:space="preserve"> the scientific problems) at the end of the introduction. </w:t>
       </w:r>
     </w:p>
     <w:p>
@@ -779,7 +999,16 @@
         </w:rPr>
       </w:pPr>
       <w:r>
-        <w:t>We’d like to draw your attention to the summary of the objectives of the paper which is currently in the manuscript</w:t>
+        <w:lastRenderedPageBreak/>
+        <w:t xml:space="preserve">We’d like to draw your attention to the summary of the objectives of the paper in the </w:t>
+      </w:r>
+      <w:ins w:id="19" w:author="Paez, Antonio" w:date="2022-09-22T10:09:00Z">
+        <w:r>
+          <w:t xml:space="preserve">revised version of the </w:t>
+        </w:r>
+      </w:ins>
+      <w:r>
+        <w:t>manuscript</w:t>
       </w:r>
       <w:r>
         <w:t xml:space="preserve"> and included as follows</w:t>
@@ -806,12 +1035,13 @@
         <w:pStyle w:val="Quote"/>
       </w:pPr>
       <w:r>
-        <w:t xml:space="preserve">- First, we aim to demonstrate that Shen-type (and thus @weibull_axiomatic_1976 accessibility and the popular 2SFCA methods) produce equivocal estimates of </w:t>
-      </w:r>
-      <w:r>
-        <w:lastRenderedPageBreak/>
-        <w:t>opportunities allocated as the result is presented as a rate (i.e., opportunities per capita);</w:t>
-      </w:r>
+        <w:t>- First, we aim to demonstrate that Shen-type (and thus @weibull_axiomatic_1976 accessibility and the popular 2SFCA methods) produce equivocal estimates of opportunities allocated as the result is presented as a rate (i.e., opportunities per capita</w:t>
+      </w:r>
+      <w:proofErr w:type="gramStart"/>
+      <w:r>
+        <w:t>);</w:t>
+      </w:r>
+      <w:proofErr w:type="gramEnd"/>
     </w:p>
     <w:p>
       <w:pPr>
@@ -836,7 +1066,41 @@
         <w:pStyle w:val="Quote"/>
       </w:pPr>
       <w:r>
-        <w:t>- Third, we show how Shen-type accessibility (and 2SFCA methods) can be seen as measures of singly-constrained accessibility.</w:t>
+        <w:t xml:space="preserve">- Third, we show how Shen-type accessibility (and 2SFCA methods) can be seen as measures of </w:t>
+      </w:r>
+      <w:proofErr w:type="gramStart"/>
+      <w:r>
+        <w:t>singly-constrained</w:t>
+      </w:r>
+      <w:proofErr w:type="gramEnd"/>
+      <w:r>
+        <w:t xml:space="preserve"> accessibility.</w:t>
+      </w:r>
+    </w:p>
+    <w:p>
+      <w:pPr>
+        <w:pStyle w:val="ListParagraph"/>
+        <w:rPr>
+          <w:color w:val="4472C4" w:themeColor="accent1"/>
+        </w:rPr>
+      </w:pPr>
+    </w:p>
+    <w:p>
+      <w:pPr>
+        <w:pStyle w:val="ListParagraph"/>
+        <w:numPr>
+          <w:ilvl w:val="0"/>
+          <w:numId w:val="27"/>
+        </w:numPr>
+        <w:rPr>
+          <w:color w:val="4472C4" w:themeColor="accent1"/>
+        </w:rPr>
+      </w:pPr>
+      <w:r>
+        <w:rPr>
+          <w:color w:val="4472C4" w:themeColor="accent1"/>
+        </w:rPr>
+        <w:t>What is the contribution and why the contribution is important?</w:t>
       </w:r>
     </w:p>
     <w:p>
@@ -846,9 +1110,204 @@
           <w:ilvl w:val="0"/>
           <w:numId w:val="15"/>
         </w:numPr>
-        <w:rPr>
-          <w:color w:val="4472C4" w:themeColor="accent1"/>
-        </w:rPr>
+      </w:pPr>
+      <w:r>
+        <w:t xml:space="preserve">An important question to ask indeed! We believe we highlight the contribution and </w:t>
+      </w:r>
+      <w:r>
+        <w:t>its</w:t>
+      </w:r>
+      <w:r>
+        <w:t xml:space="preserve"> </w:t>
+      </w:r>
+      <w:ins w:id="20" w:author="Paez, Antonio" w:date="2022-09-22T10:09:00Z">
+        <w:r>
+          <w:t>importan</w:t>
+        </w:r>
+        <w:r>
+          <w:t>ce</w:t>
+        </w:r>
+        <w:r>
+          <w:t xml:space="preserve"> </w:t>
+        </w:r>
+      </w:ins>
+      <w:r>
+        <w:t xml:space="preserve">throughout the paper, particularly in subsection “Why does proportional allocation matter?” as </w:t>
+      </w:r>
+      <w:r>
+        <w:t>well</w:t>
+      </w:r>
+      <w:ins w:id="21" w:author="Paez, Antonio" w:date="2022-09-22T10:09:00Z">
+        <w:r>
+          <w:t xml:space="preserve"> as</w:t>
+        </w:r>
+      </w:ins>
+      <w:r>
+        <w:t xml:space="preserve"> in the conclusion. The </w:t>
+      </w:r>
+      <w:r>
+        <w:t>contribution is</w:t>
+      </w:r>
+      <w:r>
+        <w:t xml:space="preserve"> in the conclusion is</w:t>
+      </w:r>
+      <w:r>
+        <w:t xml:space="preserve"> </w:t>
+      </w:r>
+      <w:r>
+        <w:t>summarized as</w:t>
+      </w:r>
+      <w:r>
+        <w:t xml:space="preserve"> follows</w:t>
+      </w:r>
+      <w:r>
+        <w:t>:</w:t>
+      </w:r>
+    </w:p>
+    <w:p>
+      <w:pPr>
+        <w:pStyle w:val="Quote"/>
+      </w:pPr>
+      <w:r>
+        <w:t xml:space="preserve">In this paper we show how a widely used measure of accessibility with competition (Shen-type accessibility) obscures some important internal values of opportunities taken. This is caused by confounding the population of zones with the _effective opportunity-seeking population_. We then propose an alternative derivation of accessibility with competition that we call spatial availability. This measure ensures that opportunities are allocated in a proportional way and preserved in the regional total. We also show that spatial availability and Shen-type accessibility are equifinal: formally the equations are the same (along with 2SFCA) and can be consider as </w:t>
+      </w:r>
+      <w:proofErr w:type="gramStart"/>
+      <w:r>
+        <w:t>singly-constrained</w:t>
+      </w:r>
+      <w:proofErr w:type="gramEnd"/>
+      <w:r>
+        <w:t xml:space="preserve"> measures.</w:t>
+      </w:r>
+      <w:r>
+        <w:t xml:space="preserve"> </w:t>
+      </w:r>
+    </w:p>
+    <w:p>
+      <w:pPr>
+        <w:pStyle w:val="ListParagraph"/>
+        <w:numPr>
+          <w:ilvl w:val="0"/>
+          <w:numId w:val="15"/>
+        </w:numPr>
+      </w:pPr>
+      <w:ins w:id="22" w:author="Paez, Antonio" w:date="2022-09-22T11:37:00Z">
+        <w:r>
+          <w:t xml:space="preserve">In addition, following your </w:t>
+        </w:r>
+      </w:ins>
+      <w:ins w:id="23" w:author="Paez, Antonio" w:date="2022-09-22T10:10:00Z">
+        <w:r>
+          <w:t>suggestion, we</w:t>
+        </w:r>
+      </w:ins>
+      <w:r>
+        <w:t xml:space="preserve"> edited the first few sentences of the </w:t>
+      </w:r>
+      <w:r>
+        <w:t>conclusion’s second</w:t>
+      </w:r>
+      <w:r>
+        <w:t xml:space="preserve"> paragraph to make the importance of the contribution </w:t>
+      </w:r>
+      <w:proofErr w:type="gramStart"/>
+      <w:r>
+        <w:t>more clear</w:t>
+      </w:r>
+      <w:proofErr w:type="gramEnd"/>
+      <w:r>
+        <w:t>. It now reads:</w:t>
+      </w:r>
+    </w:p>
+    <w:p>
+      <w:pPr>
+        <w:pStyle w:val="Quote"/>
+      </w:pPr>
+      <w:r>
+        <w:t xml:space="preserve">Spatial availability matters because competition is an important consideration for certain opportunity types and conventional Hansen-type accessibility does not capture it [@merlin2017competition]. Spatial availability also brings forward a different interpretation to competition than the Shen-type measure through its </w:t>
+      </w:r>
+      <w:r>
+        <w:t>output value</w:t>
+      </w:r>
+      <w:r>
+        <w:t>, the proportional allocation factors</w:t>
+      </w:r>
+      <w:r>
+        <w:t>, and the output</w:t>
+      </w:r>
+      <w:r>
+        <w:t xml:space="preserve"> values</w:t>
+      </w:r>
+      <w:r>
+        <w:t xml:space="preserve"> per capita</w:t>
+      </w:r>
+      <w:r>
+        <w:t>.</w:t>
+      </w:r>
+      <w:r>
+        <w:t xml:space="preserve"> In equity analysis and policy planning, an analyst might be interested in the internal values of their accessibility analysis, for example travel times, and who pays how much for accessibility. The increased interpretability and internal consistency of spatial availability can help to push accessibility analysis forward. </w:t>
+      </w:r>
+      <w:r>
+        <w:lastRenderedPageBreak/>
+        <w:t xml:space="preserve">Hansen-type measure tend to result in values which are very extreme </w:t>
+      </w:r>
+      <w:proofErr w:type="gramStart"/>
+      <w:r>
+        <w:t>as a result of</w:t>
+      </w:r>
+      <w:proofErr w:type="gramEnd"/>
+      <w:r>
+        <w:t xml:space="preserve"> multiple-counting opportunities as shown in empirical example. Multiple-counting may not be an issue if the opportunity-type is non-exclusive, but with the case of employment where one worker can only take one job, the resulting values are difficult to interpret (though it can be interpreted relatively to speak about urban form). In this paper, we also demonstrated how attempting to disentangle the absolute values of opportunities from the Shen-type measure is difficult </w:t>
+      </w:r>
+      <w:proofErr w:type="gramStart"/>
+      <w:r>
+        <w:t>as a result of</w:t>
+      </w:r>
+      <w:proofErr w:type="gramEnd"/>
+      <w:r>
+        <w:t xml:space="preserve"> Shen's definition which confounds the population with the effective-opportunity seeking population.</w:t>
+      </w:r>
+    </w:p>
+    <w:p>
+      <w:pPr>
+        <w:pStyle w:val="ListParagraph"/>
+        <w:numPr>
+          <w:ilvl w:val="0"/>
+          <w:numId w:val="15"/>
+        </w:numPr>
+        <w:rPr>
+          <w:color w:val="4472C4" w:themeColor="accent1"/>
+        </w:rPr>
+        <w:pPrChange w:id="24" w:author="Paez, Antonio" w:date="2022-09-22T12:40:00Z">
+          <w:pPr/>
+        </w:pPrChange>
+      </w:pPr>
+      <w:r>
+        <w:t xml:space="preserve">We also </w:t>
+      </w:r>
+      <w:r>
+        <w:t>added a sentence to the abstract which states the contribution of the paper more clearly</w:t>
+      </w:r>
+      <w:r>
+        <w:t>, as inspired by this comment. The most current version of the abstract is included in reply to your comment 1.</w:t>
+      </w:r>
+    </w:p>
+    <w:p>
+      <w:pPr>
+        <w:pStyle w:val="ListParagraph"/>
+        <w:rPr>
+          <w:ins w:id="25" w:author="Paez, Antonio" w:date="2022-09-22T12:40:00Z"/>
+          <w:color w:val="4472C4" w:themeColor="accent1"/>
+        </w:rPr>
+        <w:pPrChange w:id="26" w:author="Paez, Antonio" w:date="2022-09-22T12:40:00Z">
+          <w:pPr>
+            <w:pStyle w:val="ListParagraph"/>
+            <w:numPr>
+              <w:numId w:val="27"/>
+            </w:numPr>
+            <w:ind w:hanging="360"/>
+          </w:pPr>
+        </w:pPrChange>
       </w:pPr>
     </w:p>
     <w:p>
@@ -866,8 +1325,218 @@
         <w:rPr>
           <w:color w:val="4472C4" w:themeColor="accent1"/>
         </w:rPr>
-        <w:t>What is the contribution and why the contribution is important?</w:t>
-      </w:r>
+        <w:t xml:space="preserve">The results should be better described, </w:t>
+      </w:r>
+      <w:proofErr w:type="gramStart"/>
+      <w:r>
+        <w:rPr>
+          <w:color w:val="4472C4" w:themeColor="accent1"/>
+        </w:rPr>
+        <w:t>discussed</w:t>
+      </w:r>
+      <w:proofErr w:type="gramEnd"/>
+      <w:r>
+        <w:rPr>
+          <w:color w:val="4472C4" w:themeColor="accent1"/>
+        </w:rPr>
+        <w:t xml:space="preserve"> and justified. I suggest the results should be better discussed and justified, such as whether they are consistent with previous studies or analyzing the reasons for the empirical results. please read</w:t>
+      </w:r>
+      <w:r>
+        <w:rPr>
+          <w:color w:val="4472C4" w:themeColor="accent1"/>
+        </w:rPr>
+        <w:t>:</w:t>
+      </w:r>
+    </w:p>
+    <w:p>
+      <w:pPr>
+        <w:pStyle w:val="ListParagraph"/>
+        <w:numPr>
+          <w:ilvl w:val="0"/>
+          <w:numId w:val="25"/>
+        </w:numPr>
+        <w:rPr>
+          <w:color w:val="4472C4" w:themeColor="accent1"/>
+        </w:rPr>
+      </w:pPr>
+      <w:r>
+        <w:rPr>
+          <w:color w:val="4472C4" w:themeColor="accent1"/>
+        </w:rPr>
+        <w:t>The influence of high-speed rail on ice–snow tourism in northeastern China. Tourism Management</w:t>
+      </w:r>
+      <w:r>
+        <w:rPr>
+          <w:rFonts w:ascii="MS Gothic" w:eastAsia="MS Gothic" w:hAnsi="MS Gothic" w:cs="MS Gothic" w:hint="eastAsia"/>
+          <w:color w:val="4472C4" w:themeColor="accent1"/>
+        </w:rPr>
+        <w:t>（</w:t>
+      </w:r>
+      <w:r>
+        <w:rPr>
+          <w:color w:val="4472C4" w:themeColor="accent1"/>
+        </w:rPr>
+        <w:t>2020</w:t>
+      </w:r>
+      <w:r>
+        <w:rPr>
+          <w:rFonts w:ascii="MS Gothic" w:eastAsia="MS Gothic" w:hAnsi="MS Gothic" w:cs="MS Gothic" w:hint="eastAsia"/>
+          <w:color w:val="4472C4" w:themeColor="accent1"/>
+        </w:rPr>
+        <w:t>）</w:t>
+      </w:r>
+      <w:r>
+        <w:rPr>
+          <w:color w:val="4472C4" w:themeColor="accent1"/>
+        </w:rPr>
+        <w:t xml:space="preserve">, </w:t>
+      </w:r>
+      <w:proofErr w:type="gramStart"/>
+      <w:r>
+        <w:rPr>
+          <w:color w:val="4472C4" w:themeColor="accent1"/>
+        </w:rPr>
+        <w:t>doi:10.1016/j.tourman</w:t>
+      </w:r>
+      <w:proofErr w:type="gramEnd"/>
+      <w:r>
+        <w:rPr>
+          <w:color w:val="4472C4" w:themeColor="accent1"/>
+        </w:rPr>
+        <w:t>.2019.104070.</w:t>
+      </w:r>
+    </w:p>
+    <w:p>
+      <w:pPr>
+        <w:pStyle w:val="ListParagraph"/>
+        <w:numPr>
+          <w:ilvl w:val="0"/>
+          <w:numId w:val="25"/>
+        </w:numPr>
+        <w:rPr>
+          <w:color w:val="4472C4" w:themeColor="accent1"/>
+        </w:rPr>
+      </w:pPr>
+      <w:r>
+        <w:rPr>
+          <w:color w:val="4472C4" w:themeColor="accent1"/>
+        </w:rPr>
+        <w:t>Study on the Impact of High-speed Railway Opening on China's Accessibility Pattern and Spatial Equality[J</w:t>
+      </w:r>
+      <w:proofErr w:type="gramStart"/>
+      <w:r>
+        <w:rPr>
+          <w:color w:val="4472C4" w:themeColor="accent1"/>
+        </w:rPr>
+        <w:t>].Sustainability</w:t>
+      </w:r>
+      <w:proofErr w:type="gramEnd"/>
+      <w:r>
+        <w:rPr>
+          <w:color w:val="4472C4" w:themeColor="accent1"/>
+        </w:rPr>
+        <w:t xml:space="preserve"> 2018,10,2943. doi:10.3390/su</w:t>
+      </w:r>
+      <w:proofErr w:type="gramStart"/>
+      <w:r>
+        <w:rPr>
+          <w:color w:val="4472C4" w:themeColor="accent1"/>
+        </w:rPr>
+        <w:t>10082943 .</w:t>
+      </w:r>
+      <w:proofErr w:type="gramEnd"/>
+    </w:p>
+    <w:p>
+      <w:pPr>
+        <w:pStyle w:val="ListParagraph"/>
+        <w:numPr>
+          <w:ilvl w:val="0"/>
+          <w:numId w:val="25"/>
+        </w:numPr>
+        <w:rPr>
+          <w:color w:val="4472C4" w:themeColor="accent1"/>
+        </w:rPr>
+      </w:pPr>
+      <w:r>
+        <w:rPr>
+          <w:color w:val="4472C4" w:themeColor="accent1"/>
+        </w:rPr>
+        <w:t>The Impact of Accessibility on House Prices Based on a Geographically Weighted Regression Model[J]. Chinese Geographical Science</w:t>
+      </w:r>
+      <w:r>
+        <w:rPr>
+          <w:rFonts w:ascii="MS Gothic" w:eastAsia="MS Gothic" w:hAnsi="MS Gothic" w:cs="MS Gothic" w:hint="eastAsia"/>
+          <w:color w:val="4472C4" w:themeColor="accent1"/>
+        </w:rPr>
+        <w:t>，</w:t>
+      </w:r>
+      <w:r>
+        <w:rPr>
+          <w:color w:val="4472C4" w:themeColor="accent1"/>
+        </w:rPr>
+        <w:t>2018</w:t>
+      </w:r>
+      <w:r>
+        <w:rPr>
+          <w:rFonts w:ascii="MS Gothic" w:eastAsia="MS Gothic" w:hAnsi="MS Gothic" w:cs="MS Gothic" w:hint="eastAsia"/>
+          <w:color w:val="4472C4" w:themeColor="accent1"/>
+        </w:rPr>
+        <w:t>，</w:t>
+      </w:r>
+      <w:r>
+        <w:rPr>
+          <w:color w:val="4472C4" w:themeColor="accent1"/>
+        </w:rPr>
+        <w:t>28</w:t>
+      </w:r>
+      <w:r>
+        <w:rPr>
+          <w:rFonts w:ascii="MS Gothic" w:eastAsia="MS Gothic" w:hAnsi="MS Gothic" w:cs="MS Gothic" w:hint="eastAsia"/>
+          <w:color w:val="4472C4" w:themeColor="accent1"/>
+        </w:rPr>
+        <w:t>（</w:t>
+      </w:r>
+      <w:r>
+        <w:rPr>
+          <w:color w:val="4472C4" w:themeColor="accent1"/>
+        </w:rPr>
+        <w:t>3</w:t>
+      </w:r>
+      <w:r>
+        <w:rPr>
+          <w:rFonts w:ascii="MS Gothic" w:eastAsia="MS Gothic" w:hAnsi="MS Gothic" w:cs="MS Gothic" w:hint="eastAsia"/>
+          <w:color w:val="4472C4" w:themeColor="accent1"/>
+        </w:rPr>
+        <w:t>）：</w:t>
+      </w:r>
+      <w:r>
+        <w:rPr>
+          <w:color w:val="4472C4" w:themeColor="accent1"/>
+        </w:rPr>
+        <w:t xml:space="preserve">505-515. </w:t>
+      </w:r>
+      <w:proofErr w:type="spellStart"/>
+      <w:r>
+        <w:rPr>
+          <w:color w:val="4472C4" w:themeColor="accent1"/>
+        </w:rPr>
+        <w:t>doi</w:t>
+      </w:r>
+      <w:proofErr w:type="spellEnd"/>
+      <w:r>
+        <w:rPr>
+          <w:color w:val="4472C4" w:themeColor="accent1"/>
+        </w:rPr>
+        <w:t>: 10.1007/s11769-018-0954-6</w:t>
+      </w:r>
+    </w:p>
+    <w:p>
+      <w:pPr>
+        <w:pStyle w:val="ListParagraph"/>
+        <w:rPr>
+          <w:color w:val="4472C4" w:themeColor="accent1"/>
+        </w:rPr>
+      </w:pPr>
     </w:p>
     <w:p>
       <w:pPr>
@@ -878,54 +1547,102 @@
         </w:numPr>
       </w:pPr>
       <w:r>
-        <w:t xml:space="preserve">An important question to ask indeed! We believe we highlight the contribution and </w:t>
-      </w:r>
-      <w:r>
-        <w:t>its</w:t>
-      </w:r>
-      <w:r>
-        <w:t xml:space="preserve"> important </w:t>
-      </w:r>
-      <w:r>
-        <w:t>throughout the paper, particularly in subsection “</w:t>
-      </w:r>
-      <w:r>
-        <w:t>Why does proportional allocation matter?</w:t>
-      </w:r>
-      <w:r>
-        <w:t xml:space="preserve">” as </w:t>
-      </w:r>
-      <w:r>
-        <w:t xml:space="preserve">well in the conclusion. The </w:t>
-      </w:r>
-      <w:r>
-        <w:t>contribution is</w:t>
-      </w:r>
-      <w:r>
-        <w:t xml:space="preserve"> in the conclusion is</w:t>
-      </w:r>
-      <w:r>
-        <w:t xml:space="preserve"> succinctly</w:t>
-      </w:r>
-      <w:r>
-        <w:t xml:space="preserve"> summarized as</w:t>
-      </w:r>
-      <w:r>
-        <w:t xml:space="preserve"> follows</w:t>
-      </w:r>
-      <w:r>
-        <w:t>:</w:t>
-      </w:r>
-    </w:p>
-    <w:p>
-      <w:pPr>
-        <w:pStyle w:val="Quote"/>
-      </w:pPr>
-      <w:r>
-        <w:t>In this paper we show how a widely used measure of accessibility with competition (Shen-type accessibility) obscures some important internal values of opportunities taken. This is caused by confounding the population of zones with the _effective opportunity-seeking population_. We then propose an alternative derivation of accessibility with competition that we call spatial availability. This measure ensures that opportunities are allocated in a proportional way and preserved in the regional total. We also show that spatial availability and Shen-type accessibility are equifinal: formally the equations are the same (along with 2SFCA) and can be consider as singly-constrained measures.</w:t>
+        <w:t xml:space="preserve">Thank you for </w:t>
+      </w:r>
+      <w:r>
+        <w:t>these references.</w:t>
       </w:r>
       <w:r>
         <w:t xml:space="preserve"> </w:t>
+      </w:r>
+      <w:ins w:id="27" w:author="Paez, Antonio" w:date="2022-09-22T11:10:00Z">
+        <w:r>
+          <w:rPr>
+            <w:rPrChange w:id="28" w:author="Paez, Antonio" w:date="2022-09-22T11:38:00Z">
+              <w:rPr>
+                <w:highlight w:val="yellow"/>
+              </w:rPr>
+            </w:rPrChange>
+          </w:rPr>
+          <w:t>They have been included in the revised version of the paper as examples of the important role that accessibility analysis plays in different disciplines</w:t>
+        </w:r>
+      </w:ins>
+      <w:r>
+        <w:t xml:space="preserve">. </w:t>
+      </w:r>
+    </w:p>
+    <w:p>
+      <w:pPr>
+        <w:spacing w:after="0"/>
+        <w:contextualSpacing w:val="0"/>
+        <w:jc w:val="left"/>
+        <w:rPr>
+          <w:ins w:id="29" w:author="Paez, Antonio" w:date="2022-09-22T12:41:00Z"/>
+          <w:b/>
+          <w:bCs/>
+          <w:sz w:val="24"/>
+          <w:szCs w:val="24"/>
+        </w:rPr>
+      </w:pPr>
+      <w:ins w:id="30" w:author="Paez, Antonio" w:date="2022-09-22T12:41:00Z">
+        <w:r>
+          <w:br w:type="page"/>
+        </w:r>
+      </w:ins>
+    </w:p>
+    <w:p>
+      <w:pPr>
+        <w:pStyle w:val="Heading1"/>
+        <w:numPr>
+          <w:ilvl w:val="0"/>
+          <w:numId w:val="0"/>
+        </w:numPr>
+        <w:ind w:left="720"/>
+      </w:pPr>
+      <w:r>
+        <w:lastRenderedPageBreak/>
+        <w:t>Reviewer #</w:t>
+      </w:r>
+      <w:r>
+        <w:t>2</w:t>
+      </w:r>
+    </w:p>
+    <w:p>
+      <w:pPr>
+        <w:ind w:left="720"/>
+        <w:rPr>
+          <w:color w:val="4472C4" w:themeColor="accent1"/>
+        </w:rPr>
+      </w:pPr>
+      <w:r>
+        <w:rPr>
+          <w:color w:val="4472C4" w:themeColor="accent1"/>
+        </w:rPr>
+        <w:t>The authors used the data from Transportation Tomorrow Survey to explore the application of spatial availability and compare it to other relevant measures. The manuscript is valid and innovative. However, there also have some problems need to be solved.</w:t>
+      </w:r>
+      <w:r>
+        <w:rPr>
+          <w:color w:val="4472C4" w:themeColor="accent1"/>
+        </w:rPr>
+        <w:tab/>
+      </w:r>
+    </w:p>
+    <w:p>
+      <w:pPr>
+        <w:pStyle w:val="ListParagraph"/>
+        <w:numPr>
+          <w:ilvl w:val="0"/>
+          <w:numId w:val="29"/>
+        </w:numPr>
+        <w:rPr>
+          <w:color w:val="4472C4" w:themeColor="accent1"/>
+        </w:rPr>
+      </w:pPr>
+      <w:r>
+        <w:rPr>
+          <w:color w:val="4472C4" w:themeColor="accent1"/>
+        </w:rPr>
+        <w:t>In introduction, the authors only inserted the serial number of the references. The presentation is omitted. It is not standard enough.</w:t>
       </w:r>
     </w:p>
     <w:p>
@@ -935,51 +1652,78 @@
           <w:ilvl w:val="0"/>
           <w:numId w:val="15"/>
         </w:numPr>
-      </w:pPr>
-      <w:r>
-        <w:t xml:space="preserve">But, considering your feedback. </w:t>
-      </w:r>
-      <w:r>
-        <w:t xml:space="preserve">We edited the first few sentences of the </w:t>
-      </w:r>
-      <w:r>
-        <w:t>conclusion’s second</w:t>
-      </w:r>
-      <w:r>
-        <w:t xml:space="preserve"> paragraph to make the importance of the contribution more clear. It now reads:</w:t>
-      </w:r>
-    </w:p>
-    <w:p>
-      <w:pPr>
-        <w:pStyle w:val="Quote"/>
-      </w:pPr>
-      <w:r>
-        <w:t xml:space="preserve">Spatial availability matters because competition is an important consideration for certain opportunity types and conventional Hansen-type accessibility does not capture it [@merlin2017competition]. Spatial availability also brings forward a different interpretation to competition than the Shen-type measure through its </w:t>
-      </w:r>
-      <w:r>
-        <w:t>output value</w:t>
-      </w:r>
-      <w:r>
-        <w:t>, the proportional allocation factors</w:t>
-      </w:r>
-      <w:r>
-        <w:t>, and the output</w:t>
-      </w:r>
-      <w:r>
-        <w:t xml:space="preserve"> values</w:t>
-      </w:r>
-      <w:r>
-        <w:t xml:space="preserve"> per capita</w:t>
+        <w:rPr>
+          <w:ins w:id="31" w:author="Paez, Antonio" w:date="2022-09-22T11:41:00Z"/>
+          <w:color w:val="4472C4" w:themeColor="accent1"/>
+          <w:rPrChange w:id="32" w:author="Paez, Antonio" w:date="2022-09-22T11:41:00Z">
+            <w:rPr>
+              <w:ins w:id="33" w:author="Paez, Antonio" w:date="2022-09-22T11:41:00Z"/>
+            </w:rPr>
+          </w:rPrChange>
+        </w:rPr>
+      </w:pPr>
+      <w:r>
+        <w:t>Thank you for this comment</w:t>
       </w:r>
       <w:r>
         <w:t>.</w:t>
       </w:r>
-      <w:r>
-        <w:t xml:space="preserve"> In equity analysis and policy planning, an analyst might be interested in the internal values of their accessibility analysis, for example travel times, and who pays how much for accessibility. The increased interpretability and internal consistency of spatial availability can help to push accessibility analysis forward. Hansen-type measure tend to result in values which are very extreme as a result of multiple-counting opportunities as shown in empirical example. Multiple-counting may not be an issue if the opportunity-type is non-exclusive, but with the case of employment where one worker can only take one job, the resulting values are difficult to interpret (though it can be interpreted relatively to speak about urban form). In this paper, we also demonstrated how attempting to disentangle the absolute values of opportunities from the Shen-type measure is difficult as a result </w:t>
-      </w:r>
-      <w:r>
-        <w:lastRenderedPageBreak/>
-        <w:t>of Shen's definition which confounds the population with the effective-opportunity seeking population.</w:t>
+      <w:ins w:id="34" w:author="Paez, Antonio" w:date="2022-09-22T11:38:00Z">
+        <w:r>
+          <w:t xml:space="preserve"> We </w:t>
+        </w:r>
+      </w:ins>
+      <w:ins w:id="35" w:author="Paez, Antonio" w:date="2022-09-22T11:40:00Z">
+        <w:r>
+          <w:t>are advised to use</w:t>
+        </w:r>
+      </w:ins>
+      <w:ins w:id="36" w:author="Paez, Antonio" w:date="2022-09-22T11:38:00Z">
+        <w:r>
+          <w:t xml:space="preserve"> the </w:t>
+        </w:r>
+      </w:ins>
+      <w:ins w:id="37" w:author="Paez, Antonio" w:date="2022-09-22T11:40:00Z">
+        <w:r>
+          <w:t xml:space="preserve">in-text referencing style of </w:t>
+        </w:r>
+        <w:proofErr w:type="spellStart"/>
+        <w:r>
+          <w:t>PLoS</w:t>
+        </w:r>
+        <w:proofErr w:type="spellEnd"/>
+        <w:r>
+          <w:t xml:space="preserve"> ONE, which uses serial number of the reference.</w:t>
+        </w:r>
+      </w:ins>
+    </w:p>
+    <w:p>
+      <w:pPr>
+        <w:pStyle w:val="ListParagraph"/>
+        <w:rPr>
+          <w:color w:val="4472C4" w:themeColor="accent1"/>
+          <w:rPrChange w:id="38" w:author="Paez, Antonio" w:date="2022-09-22T11:41:00Z">
+            <w:rPr/>
+          </w:rPrChange>
+        </w:rPr>
+      </w:pPr>
+    </w:p>
+    <w:p>
+      <w:pPr>
+        <w:pStyle w:val="ListParagraph"/>
+        <w:numPr>
+          <w:ilvl w:val="0"/>
+          <w:numId w:val="29"/>
+        </w:numPr>
+        <w:rPr>
+          <w:color w:val="4472C4" w:themeColor="accent1"/>
+        </w:rPr>
+      </w:pPr>
+      <w:r>
+        <w:rPr>
+          <w:color w:val="4472C4" w:themeColor="accent1"/>
+        </w:rPr>
+        <w:t>There are many methods to measure the accessibility. What's the advantage and disadvantage of the improved methods compared with other methods, such as space syntax and potential model.</w:t>
       </w:r>
     </w:p>
     <w:p>
@@ -991,184 +1735,64 @@
         </w:numPr>
       </w:pPr>
       <w:r>
-        <w:t xml:space="preserve">We also </w:t>
-      </w:r>
-      <w:r>
-        <w:t>added a sentence to the abstract which states the contribution of the paper more clearly</w:t>
-      </w:r>
-      <w:r>
-        <w:t>, as inspired by this comment. The most current version of the abstract is included in reply to your comment 1.</w:t>
-      </w:r>
-    </w:p>
-    <w:p>
-      <w:pPr>
-        <w:rPr>
-          <w:color w:val="4472C4" w:themeColor="accent1"/>
-        </w:rPr>
-      </w:pPr>
+        <w:t>Thank you for th</w:t>
+      </w:r>
+      <w:r>
+        <w:t xml:space="preserve">ese points, discussing the advantages and disadvantages of similar methods is important to contextualize the improved method. </w:t>
+      </w:r>
+      <w:r>
+        <w:t xml:space="preserve">In this paper, we </w:t>
+      </w:r>
+      <w:r>
+        <w:t xml:space="preserve">do </w:t>
+      </w:r>
+      <w:r>
+        <w:t xml:space="preserve">discuss other accessibility measures at length in the ‘Accessibility measures </w:t>
+      </w:r>
+      <w:r>
+        <w:t>revisited</w:t>
+      </w:r>
+      <w:r>
+        <w:t>’ section</w:t>
+      </w:r>
+      <w:r>
+        <w:t>. We outline Hansen-type accessibility and then Shen-type accessibility</w:t>
+      </w:r>
+      <w:ins w:id="39" w:author="Paez, Antonio" w:date="2022-09-22T11:41:00Z">
+        <w:r>
+          <w:t>, both of which are forms of potential accessibility</w:t>
+        </w:r>
+      </w:ins>
+      <w:r>
+        <w:t xml:space="preserve">. </w:t>
+      </w:r>
+      <w:r>
+        <w:t xml:space="preserve">We introduce spatial availability in the following section and then </w:t>
+      </w:r>
+      <w:ins w:id="40" w:author="Paez, Antonio" w:date="2022-09-22T11:42:00Z">
+        <w:r>
+          <w:t>discuss</w:t>
+        </w:r>
+        <w:r>
+          <w:t xml:space="preserve"> </w:t>
+        </w:r>
+      </w:ins>
+      <w:r>
+        <w:t>its</w:t>
+      </w:r>
+      <w:r>
+        <w:t xml:space="preserve"> advantages </w:t>
+      </w:r>
+      <w:r>
+        <w:t>in the subsection ‘Why does proportional allocation matter?”</w:t>
+      </w:r>
+      <w:r>
+        <w:t>.</w:t>
+      </w:r>
     </w:p>
     <w:p>
       <w:pPr>
         <w:pStyle w:val="ListParagraph"/>
-        <w:numPr>
-          <w:ilvl w:val="0"/>
-          <w:numId w:val="27"/>
-        </w:numPr>
-        <w:rPr>
-          <w:color w:val="4472C4" w:themeColor="accent1"/>
-        </w:rPr>
-      </w:pPr>
-      <w:r>
-        <w:rPr>
-          <w:color w:val="4472C4" w:themeColor="accent1"/>
-        </w:rPr>
-        <w:t>The results should be better described, discussed and justified. I suggest the results should be better discussed and justified, such as whether they are consistent with previous studies or analyzing the reasons for the empirical results. please read</w:t>
-      </w:r>
-      <w:r>
-        <w:rPr>
-          <w:color w:val="4472C4" w:themeColor="accent1"/>
-        </w:rPr>
-        <w:t>:</w:t>
-      </w:r>
-    </w:p>
-    <w:p>
-      <w:pPr>
-        <w:pStyle w:val="ListParagraph"/>
-        <w:numPr>
-          <w:ilvl w:val="0"/>
-          <w:numId w:val="25"/>
-        </w:numPr>
-        <w:rPr>
-          <w:color w:val="4472C4" w:themeColor="accent1"/>
-        </w:rPr>
-      </w:pPr>
-      <w:r>
-        <w:rPr>
-          <w:color w:val="4472C4" w:themeColor="accent1"/>
-        </w:rPr>
-        <w:t>The influence of high-speed rail on ice–snow tourism in northeastern China. Tourism Management</w:t>
-      </w:r>
-      <w:r>
-        <w:rPr>
-          <w:rFonts w:ascii="MS Gothic" w:eastAsia="MS Gothic" w:hAnsi="MS Gothic" w:cs="MS Gothic" w:hint="eastAsia"/>
-          <w:color w:val="4472C4" w:themeColor="accent1"/>
-        </w:rPr>
-        <w:t>（</w:t>
-      </w:r>
-      <w:r>
-        <w:rPr>
-          <w:color w:val="4472C4" w:themeColor="accent1"/>
-        </w:rPr>
-        <w:t>2020</w:t>
-      </w:r>
-      <w:r>
-        <w:rPr>
-          <w:rFonts w:ascii="MS Gothic" w:eastAsia="MS Gothic" w:hAnsi="MS Gothic" w:cs="MS Gothic" w:hint="eastAsia"/>
-          <w:color w:val="4472C4" w:themeColor="accent1"/>
-        </w:rPr>
-        <w:t>）</w:t>
-      </w:r>
-      <w:r>
-        <w:rPr>
-          <w:color w:val="4472C4" w:themeColor="accent1"/>
-        </w:rPr>
-        <w:t>, doi:10.1016/j.tourman.2019.104070.</w:t>
-      </w:r>
-    </w:p>
-    <w:p>
-      <w:pPr>
-        <w:pStyle w:val="ListParagraph"/>
-        <w:numPr>
-          <w:ilvl w:val="0"/>
-          <w:numId w:val="25"/>
-        </w:numPr>
-        <w:rPr>
-          <w:color w:val="4472C4" w:themeColor="accent1"/>
-        </w:rPr>
-      </w:pPr>
-      <w:r>
-        <w:rPr>
-          <w:color w:val="4472C4" w:themeColor="accent1"/>
-        </w:rPr>
-        <w:t>Study on the Impact of High-speed Railway Opening on China's Accessibility Pattern and Spatial Equality[J].Sustainability 2018,10,2943. doi:10.3390/su10082943 .</w:t>
-      </w:r>
-    </w:p>
-    <w:p>
-      <w:pPr>
-        <w:pStyle w:val="ListParagraph"/>
-        <w:numPr>
-          <w:ilvl w:val="0"/>
-          <w:numId w:val="25"/>
-        </w:numPr>
-        <w:rPr>
-          <w:color w:val="4472C4" w:themeColor="accent1"/>
-        </w:rPr>
-      </w:pPr>
-      <w:r>
-        <w:rPr>
-          <w:color w:val="4472C4" w:themeColor="accent1"/>
-        </w:rPr>
-        <w:t>The Impact of Accessibility on House Prices Based on a Geographically Weighted Regression Model[J]. Chinese Geographical Science</w:t>
-      </w:r>
-      <w:r>
-        <w:rPr>
-          <w:rFonts w:ascii="MS Gothic" w:eastAsia="MS Gothic" w:hAnsi="MS Gothic" w:cs="MS Gothic" w:hint="eastAsia"/>
-          <w:color w:val="4472C4" w:themeColor="accent1"/>
-        </w:rPr>
-        <w:t>，</w:t>
-      </w:r>
-      <w:r>
-        <w:rPr>
-          <w:color w:val="4472C4" w:themeColor="accent1"/>
-        </w:rPr>
-        <w:t>2018</w:t>
-      </w:r>
-      <w:r>
-        <w:rPr>
-          <w:rFonts w:ascii="MS Gothic" w:eastAsia="MS Gothic" w:hAnsi="MS Gothic" w:cs="MS Gothic" w:hint="eastAsia"/>
-          <w:color w:val="4472C4" w:themeColor="accent1"/>
-        </w:rPr>
-        <w:t>，</w:t>
-      </w:r>
-      <w:r>
-        <w:rPr>
-          <w:color w:val="4472C4" w:themeColor="accent1"/>
-        </w:rPr>
-        <w:t>28</w:t>
-      </w:r>
-      <w:r>
-        <w:rPr>
-          <w:rFonts w:ascii="MS Gothic" w:eastAsia="MS Gothic" w:hAnsi="MS Gothic" w:cs="MS Gothic" w:hint="eastAsia"/>
-          <w:color w:val="4472C4" w:themeColor="accent1"/>
-        </w:rPr>
-        <w:t>（</w:t>
-      </w:r>
-      <w:r>
-        <w:rPr>
-          <w:color w:val="4472C4" w:themeColor="accent1"/>
-        </w:rPr>
-        <w:t>3</w:t>
-      </w:r>
-      <w:r>
-        <w:rPr>
-          <w:rFonts w:ascii="MS Gothic" w:eastAsia="MS Gothic" w:hAnsi="MS Gothic" w:cs="MS Gothic" w:hint="eastAsia"/>
-          <w:color w:val="4472C4" w:themeColor="accent1"/>
-        </w:rPr>
-        <w:t>）：</w:t>
-      </w:r>
-      <w:r>
-        <w:rPr>
-          <w:color w:val="4472C4" w:themeColor="accent1"/>
-        </w:rPr>
-        <w:t>505-515. doi: 10.1007/s11769-018-0954-6</w:t>
-      </w:r>
-    </w:p>
-    <w:p>
-      <w:pPr>
-        <w:pStyle w:val="ListParagraph"/>
-        <w:rPr>
-          <w:color w:val="4472C4" w:themeColor="accent1"/>
-        </w:rPr>
       </w:pPr>
     </w:p>
     <w:p>
@@ -1180,55 +1804,218 @@
         </w:numPr>
       </w:pPr>
       <w:r>
-        <w:t xml:space="preserve">Thank you for </w:t>
-      </w:r>
-      <w:r>
-        <w:t>these references.</w:t>
-      </w:r>
+        <w:t>Our aim is to present a new accessibility measure, spatial availability</w:t>
+      </w:r>
+      <w:r>
+        <w:t xml:space="preserve">, and we </w:t>
+      </w:r>
+      <w:ins w:id="41" w:author="Paez, Antonio" w:date="2022-09-22T11:55:00Z">
+        <w:r>
+          <w:t>discuss its properties in reference to two</w:t>
+        </w:r>
+      </w:ins>
       <w:r>
         <w:t xml:space="preserve"> </w:t>
       </w:r>
-      <w:r>
-        <w:t>We</w:t>
-      </w:r>
-      <w:r>
-        <w:t xml:space="preserve"> included the “</w:t>
-      </w:r>
-      <w:r>
-        <w:t>Study on the Impact of High-speed Railway Opening on China's Accessibility Pattern and Spatial Equality</w:t>
-      </w:r>
-      <w:r>
-        <w:t>” in the Introduction</w:t>
-      </w:r>
-      <w:r>
-        <w:t xml:space="preserve"> within the discussion of Hansen-type accessibility literature</w:t>
-      </w:r>
-      <w:r>
-        <w:t>.</w:t>
+      <w:ins w:id="42" w:author="Paez, Antonio" w:date="2022-09-22T11:55:00Z">
+        <w:r>
+          <w:t>comparable measures</w:t>
+        </w:r>
+      </w:ins>
+      <w:r>
+        <w:t>, Hansen-type accessibility, and Shen-type accessibility (2SFCA)</w:t>
+      </w:r>
+      <w:ins w:id="43" w:author="Paez, Antonio" w:date="2022-09-22T11:56:00Z">
+        <w:r>
+          <w:t xml:space="preserve">. These two are forms of potential accessibility (see for an example </w:t>
+        </w:r>
+      </w:ins>
+      <w:ins w:id="44" w:author="Paez, Antonio" w:date="2022-09-22T11:57:00Z">
+        <w:r>
+          <w:t>Zhang et al., 2021</w:t>
+        </w:r>
+      </w:ins>
+      <w:ins w:id="45" w:author="Paez, Antonio" w:date="2022-09-22T11:56:00Z">
+        <w:r>
+          <w:t>)</w:t>
+        </w:r>
+      </w:ins>
+      <w:r>
+        <w:t xml:space="preserve">. </w:t>
       </w:r>
       <w:r>
         <w:t xml:space="preserve"> </w:t>
       </w:r>
       <w:r>
-        <w:t xml:space="preserve">We considered the other references carefully </w:t>
-      </w:r>
-      <w:r>
-        <w:t xml:space="preserve">but don’t think they </w:t>
-      </w:r>
-      <w:r>
-        <w:t xml:space="preserve">fit within the scope of the submitted paper since they </w:t>
-      </w:r>
-      <w:r>
-        <w:t xml:space="preserve">use accessibility measures not discussed in the </w:t>
-      </w:r>
-      <w:r>
-        <w:t>submitted more</w:t>
-      </w:r>
-      <w:r>
-        <w:t>.</w:t>
-      </w:r>
+        <w:t>We reviewed the space syntax model</w:t>
+      </w:r>
+      <w:ins w:id="46" w:author="Paez, Antonio" w:date="2022-09-22T11:46:00Z">
+        <w:r>
+          <w:t xml:space="preserve">. </w:t>
+        </w:r>
+      </w:ins>
+      <w:ins w:id="47" w:author="Paez, Antonio" w:date="2022-09-22T11:47:00Z">
+        <w:r>
+          <w:t xml:space="preserve">As </w:t>
+        </w:r>
+      </w:ins>
+      <w:ins w:id="48" w:author="Paez, Antonio" w:date="2022-09-22T11:49:00Z">
+        <w:r>
+          <w:t>noted</w:t>
+        </w:r>
+      </w:ins>
+      <w:ins w:id="49" w:author="Paez, Antonio" w:date="2022-09-22T11:47:00Z">
+        <w:r>
+          <w:t xml:space="preserve"> </w:t>
+        </w:r>
+      </w:ins>
+      <w:ins w:id="50" w:author="Paez, Antonio" w:date="2022-09-22T12:00:00Z">
+        <w:r>
+          <w:t>by</w:t>
+        </w:r>
+      </w:ins>
       <w:r>
         <w:t xml:space="preserve"> </w:t>
+      </w:r>
+      <w:ins w:id="51" w:author="Paez, Antonio" w:date="2022-09-22T11:52:00Z">
+        <w:r>
+          <w:t>Zhang et al. (202</w:t>
+        </w:r>
+      </w:ins>
+      <w:ins w:id="52" w:author="Paez, Antonio" w:date="2022-09-22T11:54:00Z">
+        <w:r>
+          <w:t>2</w:t>
+        </w:r>
+      </w:ins>
+      <w:ins w:id="53" w:author="Paez, Antonio" w:date="2022-09-22T11:52:00Z">
+        <w:r>
+          <w:t>, p</w:t>
+        </w:r>
+      </w:ins>
+      <w:ins w:id="54" w:author="Paez, Antonio" w:date="2022-09-22T11:47:00Z">
+        <w:r>
+          <w:t xml:space="preserve">. </w:t>
+        </w:r>
+      </w:ins>
+      <w:ins w:id="55" w:author="Paez, Antonio" w:date="2022-09-22T11:51:00Z">
+        <w:r>
+          <w:t>9434</w:t>
+        </w:r>
+      </w:ins>
+      <w:r>
+        <w:t>)</w:t>
+      </w:r>
+      <w:ins w:id="56" w:author="Paez, Antonio" w:date="2022-09-22T11:45:00Z">
+        <w:r>
+          <w:t>.</w:t>
+        </w:r>
+      </w:ins>
+      <w:ins w:id="57" w:author="Paez, Antonio" w:date="2022-09-22T11:49:00Z">
+        <w:r>
+          <w:t xml:space="preserve"> “[a] </w:t>
+        </w:r>
+        <w:r>
+          <w:t>higher level of integration implies spatial clustering and better topological accessibility</w:t>
+        </w:r>
+        <w:r>
+          <w:t>”</w:t>
+        </w:r>
+      </w:ins>
+      <w:ins w:id="58" w:author="Paez, Antonio" w:date="2022-09-22T11:53:00Z">
+        <w:r>
+          <w:t>.</w:t>
+        </w:r>
+      </w:ins>
+      <w:ins w:id="59" w:author="Paez, Antonio" w:date="2022-09-22T11:45:00Z">
+        <w:r>
+          <w:t xml:space="preserve"> </w:t>
+        </w:r>
+      </w:ins>
+      <w:ins w:id="60" w:author="Paez, Antonio" w:date="2022-09-22T11:53:00Z">
+        <w:r>
+          <w:t>Some s</w:t>
+        </w:r>
+      </w:ins>
+      <w:ins w:id="61" w:author="Paez, Antonio" w:date="2022-09-22T11:49:00Z">
+        <w:r>
+          <w:t xml:space="preserve">pace syntax </w:t>
+        </w:r>
+      </w:ins>
+      <w:ins w:id="62" w:author="Paez, Antonio" w:date="2022-09-22T11:53:00Z">
+        <w:r>
+          <w:t xml:space="preserve">measures </w:t>
+        </w:r>
+      </w:ins>
+      <w:ins w:id="63" w:author="Paez, Antonio" w:date="2022-09-22T11:49:00Z">
+        <w:r>
+          <w:t>correlate</w:t>
+        </w:r>
+      </w:ins>
+      <w:ins w:id="64" w:author="Paez, Antonio" w:date="2022-09-22T11:53:00Z">
+        <w:r>
+          <w:t xml:space="preserve"> well</w:t>
+        </w:r>
+      </w:ins>
+      <w:ins w:id="65" w:author="Paez, Antonio" w:date="2022-09-22T11:49:00Z">
+        <w:r>
+          <w:t xml:space="preserve"> with</w:t>
+        </w:r>
+      </w:ins>
+      <w:ins w:id="66" w:author="Paez, Antonio" w:date="2022-09-22T11:45:00Z">
+        <w:r>
+          <w:t xml:space="preserve"> </w:t>
+        </w:r>
+        <w:proofErr w:type="gramStart"/>
+        <w:r>
+          <w:t>accessibility</w:t>
+        </w:r>
+      </w:ins>
+      <w:ins w:id="67" w:author="Paez, Antonio" w:date="2022-09-22T11:49:00Z">
+        <w:r>
+          <w:t>,</w:t>
+        </w:r>
+        <w:proofErr w:type="gramEnd"/>
+        <w:r>
+          <w:t xml:space="preserve"> however </w:t>
+        </w:r>
+      </w:ins>
+      <w:ins w:id="68" w:author="Paez, Antonio" w:date="2022-09-22T11:50:00Z">
+        <w:r>
+          <w:t xml:space="preserve">accessibility is sufficiently distinct that it </w:t>
+        </w:r>
+      </w:ins>
+      <w:ins w:id="69" w:author="Paez, Antonio" w:date="2022-09-22T11:53:00Z">
+        <w:r>
+          <w:t>is not an appropriate comparator.</w:t>
+        </w:r>
+      </w:ins>
+      <w:ins w:id="70" w:author="Paez, Antonio" w:date="2022-09-22T11:45:00Z">
+        <w:r>
+          <w:t xml:space="preserve"> </w:t>
+        </w:r>
+      </w:ins>
+    </w:p>
+    <w:p>
+      <w:pPr>
+        <w:ind w:left="360"/>
+      </w:pPr>
+    </w:p>
+    <w:p>
+      <w:pPr>
+        <w:pStyle w:val="ListParagraph"/>
+        <w:numPr>
+          <w:ilvl w:val="0"/>
+          <w:numId w:val="29"/>
+        </w:numPr>
+        <w:rPr>
+          <w:color w:val="4472C4" w:themeColor="accent1"/>
+        </w:rPr>
+      </w:pPr>
+      <w:r>
+        <w:rPr>
+          <w:color w:val="4472C4" w:themeColor="accent1"/>
+        </w:rPr>
+        <w:t>Some relevant references should be cited as follow:</w:t>
       </w:r>
     </w:p>
     <w:p>
@@ -1238,311 +2025,6 @@
           <w:ilvl w:val="0"/>
           <w:numId w:val="15"/>
         </w:numPr>
-      </w:pPr>
-      <w:r>
-        <w:t>As an additional note, all three papers use GWR. We’re</w:t>
-      </w:r>
-      <w:r>
-        <w:t xml:space="preserve"> uncertain how spatial availability could be used </w:t>
-      </w:r>
-      <w:r>
-        <w:t xml:space="preserve">within GWR, as such, we’re cautious </w:t>
-      </w:r>
-      <w:r>
-        <w:t xml:space="preserve">on recommending GWR as a potential future use. </w:t>
-      </w:r>
-    </w:p>
-    <w:p>
-      <w:pPr>
-        <w:pStyle w:val="Heading1"/>
-      </w:pPr>
-      <w:r>
-        <w:t>Reviewer #</w:t>
-      </w:r>
-      <w:r>
-        <w:t>2</w:t>
-      </w:r>
-    </w:p>
-    <w:p>
-      <w:pPr>
-        <w:ind w:left="720"/>
-        <w:rPr>
-          <w:color w:val="4472C4" w:themeColor="accent1"/>
-        </w:rPr>
-      </w:pPr>
-      <w:r>
-        <w:rPr>
-          <w:color w:val="4472C4" w:themeColor="accent1"/>
-        </w:rPr>
-        <w:t>The authors used the data from Transportation Tomorrow Survey to explore the application of spatial availability and compare it to other relevant measures. The manuscript is valid and innovative. However, there also have some problems need to be solved.</w:t>
-      </w:r>
-      <w:r>
-        <w:rPr>
-          <w:color w:val="4472C4" w:themeColor="accent1"/>
-        </w:rPr>
-        <w:tab/>
-      </w:r>
-    </w:p>
-    <w:p>
-      <w:pPr>
-        <w:pStyle w:val="ListParagraph"/>
-        <w:numPr>
-          <w:ilvl w:val="0"/>
-          <w:numId w:val="29"/>
-        </w:numPr>
-        <w:rPr>
-          <w:color w:val="4472C4" w:themeColor="accent1"/>
-        </w:rPr>
-      </w:pPr>
-      <w:r>
-        <w:rPr>
-          <w:color w:val="4472C4" w:themeColor="accent1"/>
-        </w:rPr>
-        <w:t>In introduction, the authors only inserted the serial number of the references. The presentation is omitted. It is not standard enough.</w:t>
-      </w:r>
-    </w:p>
-    <w:p>
-      <w:pPr>
-        <w:pStyle w:val="ListParagraph"/>
-        <w:numPr>
-          <w:ilvl w:val="0"/>
-          <w:numId w:val="15"/>
-        </w:numPr>
-      </w:pPr>
-      <w:r>
-        <w:t>Thank you for this comment</w:t>
-      </w:r>
-      <w:r>
-        <w:t>. We referred to the style guide for PLOS ONE and they include DOIs in th</w:t>
-      </w:r>
-      <w:r>
-        <w:t>e references. Please let us know if you are referring to something else</w:t>
-      </w:r>
-      <w:r>
-        <w:t xml:space="preserve">. </w:t>
-      </w:r>
-      <w:commentRangeStart w:id="4"/>
-      <w:r>
-        <w:t>XXX</w:t>
-      </w:r>
-      <w:commentRangeEnd w:id="4"/>
-      <w:r>
-        <w:rPr>
-          <w:rStyle w:val="CommentReference"/>
-        </w:rPr>
-        <w:commentReference w:id="4"/>
-      </w:r>
-    </w:p>
-    <w:p>
-      <w:pPr>
-        <w:pStyle w:val="ListParagraph"/>
-        <w:rPr>
-          <w:color w:val="4472C4" w:themeColor="accent1"/>
-        </w:rPr>
-      </w:pPr>
-    </w:p>
-    <w:p>
-      <w:pPr>
-        <w:pStyle w:val="ListParagraph"/>
-        <w:numPr>
-          <w:ilvl w:val="0"/>
-          <w:numId w:val="29"/>
-        </w:numPr>
-        <w:rPr>
-          <w:color w:val="4472C4" w:themeColor="accent1"/>
-        </w:rPr>
-      </w:pPr>
-      <w:r>
-        <w:rPr>
-          <w:color w:val="4472C4" w:themeColor="accent1"/>
-        </w:rPr>
-        <w:t>There are many methods to measure the accessibility. What's the advantage and disadvantage of the improved methods compared with other methods, such as space syntax and potential model.</w:t>
-      </w:r>
-    </w:p>
-    <w:p>
-      <w:pPr>
-        <w:pStyle w:val="ListParagraph"/>
-        <w:numPr>
-          <w:ilvl w:val="0"/>
-          <w:numId w:val="15"/>
-        </w:numPr>
-      </w:pPr>
-      <w:r>
-        <w:t>Thank you for th</w:t>
-      </w:r>
-      <w:r>
-        <w:t xml:space="preserve">ese points, discussing the advantages and disadvantages of similar methods is important to contextualize the improved method. </w:t>
-      </w:r>
-      <w:r>
-        <w:t xml:space="preserve">In this paper, we </w:t>
-      </w:r>
-      <w:r>
-        <w:t xml:space="preserve">do </w:t>
-      </w:r>
-      <w:r>
-        <w:t xml:space="preserve">discuss </w:t>
-      </w:r>
-      <w:r>
-        <w:lastRenderedPageBreak/>
-        <w:t xml:space="preserve">other accessibility measures at length in the ‘Accessibility measures </w:t>
-      </w:r>
-      <w:r>
-        <w:t>revisited</w:t>
-      </w:r>
-      <w:r>
-        <w:t>’ section</w:t>
-      </w:r>
-      <w:r>
-        <w:t xml:space="preserve">. We outline Hansen-type accessibility and then Shen-type accessibility. </w:t>
-      </w:r>
-      <w:r>
-        <w:t xml:space="preserve">We introduce spatial availability in the following section and then justify </w:t>
-      </w:r>
-      <w:r>
-        <w:t>its</w:t>
-      </w:r>
-      <w:r>
-        <w:t xml:space="preserve"> advantages </w:t>
-      </w:r>
-      <w:r>
-        <w:t>in the subsection ‘Why does proportional allocation matter?”</w:t>
-      </w:r>
-      <w:r>
-        <w:t>.</w:t>
-      </w:r>
-    </w:p>
-    <w:p>
-      <w:pPr>
-        <w:pStyle w:val="ListParagraph"/>
-      </w:pPr>
-    </w:p>
-    <w:p>
-      <w:pPr>
-        <w:pStyle w:val="ListParagraph"/>
-        <w:numPr>
-          <w:ilvl w:val="0"/>
-          <w:numId w:val="15"/>
-        </w:numPr>
-      </w:pPr>
-      <w:r>
-        <w:t>Our aim is to present a new accessibility measure, spatial availability</w:t>
-      </w:r>
-      <w:r>
-        <w:t xml:space="preserve">, and we compared it two highly used measures, Hansen-type accessibility, and Shen-type accessibility (2SFCA). </w:t>
-      </w:r>
-      <w:r>
-        <w:t xml:space="preserve"> </w:t>
-      </w:r>
-      <w:commentRangeStart w:id="5"/>
-      <w:r>
-        <w:t xml:space="preserve">We reviewed the space syntax model </w:t>
-      </w:r>
-      <w:r>
-        <w:t>(reading the “</w:t>
-      </w:r>
-      <w:r>
-        <w:t>The influence of the spatial pattern of urban road networks on the quality of business environments: the case of Dalian City</w:t>
-      </w:r>
-      <w:r>
-        <w:t>” carefully). It is a valid spatial measure, but it is not</w:t>
-      </w:r>
-      <w:r>
-        <w:t xml:space="preserve"> highly </w:t>
-      </w:r>
-      <w:r>
-        <w:t>applicable to what we present</w:t>
-      </w:r>
-      <w:r>
-        <w:t xml:space="preserve"> in this paper.</w:t>
-      </w:r>
-      <w:commentRangeEnd w:id="5"/>
-      <w:r>
-        <w:rPr>
-          <w:rStyle w:val="CommentReference"/>
-        </w:rPr>
-        <w:commentReference w:id="5"/>
-      </w:r>
-    </w:p>
-    <w:p>
-      <w:pPr>
-        <w:pStyle w:val="ListParagraph"/>
-        <w:numPr>
-          <w:ilvl w:val="0"/>
-          <w:numId w:val="15"/>
-        </w:numPr>
-      </w:pPr>
-      <w:r>
-        <w:t>The potential model is described in the</w:t>
-      </w:r>
-      <w:r>
-        <w:t xml:space="preserve"> “</w:t>
-      </w:r>
-      <w:r>
-        <w:t>Differences in Accessibility of Public Health Facilities in Hierarchical Municipalities and the Spatial Pattern Characteristics of Their Services in Doumen District,</w:t>
-      </w:r>
-      <w:r>
-        <w:t xml:space="preserve"> </w:t>
-      </w:r>
-      <w:r>
-        <w:t>China</w:t>
-      </w:r>
-      <w:r>
-        <w:t xml:space="preserve">” </w:t>
-      </w:r>
-      <w:commentRangeStart w:id="6"/>
-      <w:r>
-        <w:t>– I suppose that’s what you are referring to. The potential model</w:t>
-      </w:r>
-      <w:r>
-        <w:t xml:space="preserve"> is another name for the gravity model, which is what we compare spatial availability to! The gravity model was first proposed by Hansen in 1959</w:t>
-      </w:r>
-      <w:r>
-        <w:t xml:space="preserve">. Please let us know if we are misunderstanding your comment. </w:t>
-      </w:r>
-      <w:commentRangeEnd w:id="6"/>
-      <w:r>
-        <w:rPr>
-          <w:rStyle w:val="CommentReference"/>
-        </w:rPr>
-        <w:commentReference w:id="6"/>
-      </w:r>
-    </w:p>
-    <w:p>
-      <w:pPr>
-        <w:ind w:left="360"/>
-      </w:pPr>
-      <w:r>
-        <w:rPr>
-          <w:color w:val="4472C4" w:themeColor="accent1"/>
-        </w:rPr>
-        <w:t xml:space="preserve"> </w:t>
-      </w:r>
-    </w:p>
-    <w:p>
-      <w:pPr>
-        <w:pStyle w:val="ListParagraph"/>
-        <w:numPr>
-          <w:ilvl w:val="0"/>
-          <w:numId w:val="29"/>
-        </w:numPr>
-        <w:rPr>
-          <w:color w:val="4472C4" w:themeColor="accent1"/>
-        </w:rPr>
-      </w:pPr>
-      <w:r>
-        <w:rPr>
-          <w:color w:val="4472C4" w:themeColor="accent1"/>
-        </w:rPr>
-        <w:t>Some relevant references should be cited as follow:</w:t>
-      </w:r>
-    </w:p>
-    <w:p>
-      <w:pPr>
-        <w:pStyle w:val="ListParagraph"/>
-        <w:numPr>
-          <w:ilvl w:val="0"/>
-          <w:numId w:val="15"/>
-        </w:numPr>
         <w:rPr>
           <w:color w:val="4472C4" w:themeColor="accent1"/>
         </w:rPr>
@@ -1574,14 +2056,97 @@
           <w:numId w:val="30"/>
         </w:numPr>
         <w:rPr>
-          <w:color w:val="4472C4" w:themeColor="accent1"/>
-        </w:rPr>
-      </w:pPr>
-      <w:r>
-        <w:rPr>
-          <w:color w:val="4472C4" w:themeColor="accent1"/>
-        </w:rPr>
-        <w:t>Differences in Accessibility of Public Health Facilities in Hierarchical Municipalities and the Spatial Pattern Characteristics of Their Services in Doumen District,China. Land 2021, 10, 1249. https://doi.org/10.3390/land10111249.</w:t>
+          <w:ins w:id="71" w:author="Paez, Antonio" w:date="2022-09-22T12:04:00Z"/>
+          <w:color w:val="4472C4" w:themeColor="accent1"/>
+        </w:rPr>
+      </w:pPr>
+      <w:r>
+        <w:rPr>
+          <w:color w:val="4472C4" w:themeColor="accent1"/>
+        </w:rPr>
+        <w:t xml:space="preserve">Differences in Accessibility of Public Health Facilities in Hierarchical Municipalities and the Spatial Pattern Characteristics of Their Services in </w:t>
+      </w:r>
+      <w:proofErr w:type="spellStart"/>
+      <w:r>
+        <w:rPr>
+          <w:color w:val="4472C4" w:themeColor="accent1"/>
+        </w:rPr>
+        <w:t>Doumen</w:t>
+      </w:r>
+      <w:proofErr w:type="spellEnd"/>
+      <w:r>
+        <w:rPr>
+          <w:color w:val="4472C4" w:themeColor="accent1"/>
+        </w:rPr>
+        <w:t xml:space="preserve"> District,</w:t>
+      </w:r>
+      <w:ins w:id="72" w:author="Paez, Antonio" w:date="2022-09-22T11:57:00Z">
+        <w:r>
+          <w:rPr>
+            <w:color w:val="4472C4" w:themeColor="accent1"/>
+          </w:rPr>
+          <w:t xml:space="preserve"> </w:t>
+        </w:r>
+      </w:ins>
+      <w:r>
+        <w:rPr>
+          <w:color w:val="4472C4" w:themeColor="accent1"/>
+        </w:rPr>
+        <w:t xml:space="preserve">China. Land 2021, 10, 1249. </w:t>
+      </w:r>
+      <w:ins w:id="73" w:author="Paez, Antonio" w:date="2022-09-22T12:04:00Z">
+        <w:r>
+          <w:rPr>
+            <w:color w:val="4472C4" w:themeColor="accent1"/>
+          </w:rPr>
+          <w:fldChar w:fldCharType="begin"/>
+        </w:r>
+        <w:r>
+          <w:rPr>
+            <w:color w:val="4472C4" w:themeColor="accent1"/>
+          </w:rPr>
+          <w:instrText xml:space="preserve"> HYPERLINK "</w:instrText>
+        </w:r>
+      </w:ins>
+      <w:r>
+        <w:rPr>
+          <w:color w:val="4472C4" w:themeColor="accent1"/>
+        </w:rPr>
+        <w:instrText>https://doi.org/10.3390/land10111249</w:instrText>
+      </w:r>
+      <w:ins w:id="74" w:author="Paez, Antonio" w:date="2022-09-22T12:04:00Z">
+        <w:r>
+          <w:rPr>
+            <w:color w:val="4472C4" w:themeColor="accent1"/>
+          </w:rPr>
+          <w:instrText xml:space="preserve">" </w:instrText>
+        </w:r>
+        <w:r>
+          <w:rPr>
+            <w:color w:val="4472C4" w:themeColor="accent1"/>
+          </w:rPr>
+          <w:fldChar w:fldCharType="separate"/>
+        </w:r>
+      </w:ins>
+      <w:r>
+        <w:rPr>
+          <w:rStyle w:val="Hyperlink"/>
+        </w:rPr>
+        <w:t>https://doi.org/10.3390/land10111249</w:t>
+      </w:r>
+      <w:ins w:id="75" w:author="Paez, Antonio" w:date="2022-09-22T12:04:00Z">
+        <w:r>
+          <w:rPr>
+            <w:color w:val="4472C4" w:themeColor="accent1"/>
+          </w:rPr>
+          <w:fldChar w:fldCharType="end"/>
+        </w:r>
+      </w:ins>
+      <w:r>
+        <w:rPr>
+          <w:color w:val="4472C4" w:themeColor="accent1"/>
+        </w:rPr>
+        <w:t>.</w:t>
       </w:r>
     </w:p>
     <w:p>
@@ -1592,6 +2157,7 @@
           <w:numId w:val="30"/>
         </w:numPr>
         <w:rPr>
+          <w:del w:id="76" w:author="Paez, Antonio" w:date="2022-09-22T12:03:00Z"/>
           <w:color w:val="4472C4" w:themeColor="accent1"/>
         </w:rPr>
       </w:pPr>
@@ -1601,7 +2167,7 @@
         </w:rPr>
         <w:t xml:space="preserve">Transportation Accessibility Evaluation of Educational Institutions Conducting Field Environmental Education Activities in Ecological Protection Areas: A Case Study of Zhuhai City. Sustainability 2021, 13, 9392. </w:t>
       </w:r>
-      <w:hyperlink r:id="rId21" w:history="1">
+      <w:hyperlink r:id="rId17" w:history="1">
         <w:r>
           <w:rPr>
             <w:color w:val="4472C4" w:themeColor="accent1"/>
@@ -1618,58 +2184,107 @@
     </w:p>
     <w:p>
       <w:pPr>
+        <w:rPr>
+          <w:color w:val="4472C4" w:themeColor="accent1"/>
+        </w:rPr>
+      </w:pPr>
+    </w:p>
+    <w:p>
+      <w:r>
+        <w:t>Thank you for t</w:t>
+      </w:r>
+      <w:r>
+        <w:t xml:space="preserve">hese references, </w:t>
+      </w:r>
+      <w:bookmarkEnd w:id="0"/>
+      <w:ins w:id="77" w:author="Paez, Antonio" w:date="2022-09-22T12:01:00Z">
+        <w:r>
+          <w:t xml:space="preserve">which we have added to </w:t>
+        </w:r>
+      </w:ins>
+      <w:ins w:id="78" w:author="Paez, Antonio" w:date="2022-09-22T12:04:00Z">
+        <w:r>
+          <w:t>the bibliography in the paper</w:t>
+        </w:r>
+      </w:ins>
+      <w:r>
+        <w:t>.</w:t>
+      </w:r>
+    </w:p>
+    <w:p>
+      <w:pPr>
         <w:pStyle w:val="ListParagraph"/>
-        <w:rPr>
-          <w:color w:val="4472C4" w:themeColor="accent1"/>
-        </w:rPr>
-      </w:pPr>
-    </w:p>
-    <w:p>
-      <w:pPr>
-        <w:pStyle w:val="ListParagraph"/>
-        <w:numPr>
-          <w:ilvl w:val="0"/>
-          <w:numId w:val="31"/>
-        </w:numPr>
-      </w:pPr>
-      <w:r>
-        <w:t>Thank you for t</w:t>
-      </w:r>
-      <w:r>
-        <w:t>hese references, we considered them all carefully</w:t>
-      </w:r>
-      <w:bookmarkEnd w:id="0"/>
-      <w:r>
-        <w:t xml:space="preserve"> and added </w:t>
-      </w:r>
-      <w:r>
-        <w:t>the papers which use 2SFCA into the conclusion.</w:t>
-      </w:r>
-    </w:p>
-    <w:p>
-      <w:pPr>
-        <w:pStyle w:val="ListParagraph"/>
-      </w:pPr>
-    </w:p>
-    <w:p>
-      <w:r>
-        <w:t xml:space="preserve">We hope that these modifications satisfy all the comments communicated. </w:t>
+      </w:pPr>
+    </w:p>
+    <w:p>
+      <w:r>
+        <w:t xml:space="preserve">We </w:t>
+      </w:r>
+      <w:ins w:id="79" w:author="Paez, Antonio" w:date="2022-09-22T12:04:00Z">
+        <w:r>
+          <w:t>trust that you will find</w:t>
+        </w:r>
+        <w:r>
+          <w:t xml:space="preserve"> </w:t>
+        </w:r>
+      </w:ins>
+      <w:r>
+        <w:t xml:space="preserve">that these </w:t>
+      </w:r>
+      <w:ins w:id="80" w:author="Paez, Antonio" w:date="2022-09-22T12:04:00Z">
+        <w:r>
+          <w:t>revisions</w:t>
+        </w:r>
+        <w:r>
+          <w:t xml:space="preserve"> </w:t>
+        </w:r>
+      </w:ins>
+      <w:r>
+        <w:t xml:space="preserve">satisfy all the comments communicated. </w:t>
       </w:r>
       <w:r>
         <w:t>We</w:t>
       </w:r>
       <w:r>
-        <w:t xml:space="preserve"> a</w:t>
-      </w:r>
-      <w:r>
-        <w:t xml:space="preserve">ppreciate your </w:t>
-      </w:r>
-      <w:r>
-        <w:t>insightful and constructive feedback</w:t>
-      </w:r>
-      <w:r>
-        <w:t>; thank you!</w:t>
-      </w:r>
+        <w:t xml:space="preserve"> </w:t>
+      </w:r>
+      <w:ins w:id="81" w:author="Paez, Antonio" w:date="2022-09-22T12:02:00Z">
+        <w:r>
+          <w:t>are grateful for</w:t>
+        </w:r>
+        <w:r>
+          <w:t xml:space="preserve"> </w:t>
+        </w:r>
+      </w:ins>
+      <w:r>
+        <w:t xml:space="preserve">your </w:t>
+      </w:r>
+      <w:r>
+        <w:t xml:space="preserve">insightful and constructive </w:t>
+      </w:r>
+      <w:proofErr w:type="gramStart"/>
+      <w:r>
+        <w:t>feedback</w:t>
+      </w:r>
+      <w:ins w:id="82" w:author="Paez, Antonio" w:date="2022-09-22T12:01:00Z">
+        <w:r>
+          <w:t>, and</w:t>
+        </w:r>
+        <w:proofErr w:type="gramEnd"/>
+        <w:r>
+          <w:t xml:space="preserve"> appreciate that </w:t>
+        </w:r>
+      </w:ins>
+      <w:ins w:id="83" w:author="Paez, Antonio" w:date="2022-09-22T12:02:00Z">
+        <w:r>
+          <w:t>it</w:t>
+        </w:r>
+      </w:ins>
+      <w:ins w:id="84" w:author="Paez, Antonio" w:date="2022-09-22T11:11:00Z">
+        <w:r>
+          <w:t xml:space="preserve"> helped to improve the paper.</w:t>
+        </w:r>
+      </w:ins>
     </w:p>
     <w:p>
       <w:pPr>
@@ -1680,9 +2295,9 @@
       </w:pPr>
     </w:p>
     <w:sectPr>
-      <w:headerReference w:type="default" r:id="rId22"/>
-      <w:footerReference w:type="even" r:id="rId23"/>
-      <w:footerReference w:type="default" r:id="rId24"/>
+      <w:headerReference w:type="default" r:id="rId18"/>
+      <w:footerReference w:type="even" r:id="rId19"/>
+      <w:footerReference w:type="default" r:id="rId20"/>
       <w:pgSz w:w="12240" w:h="15840"/>
       <w:pgMar w:top="1440" w:right="1440" w:bottom="1440" w:left="1440" w:header="708" w:footer="708" w:gutter="0"/>
       <w:cols w:space="708"/>
@@ -1692,170 +2307,8 @@
 </w:document>
 </file>
 
-<file path=word/comments.xml><?xml version="1.0" encoding="utf-8"?>
-<w:comments xmlns:wpc="http://schemas.microsoft.com/office/word/2010/wordprocessingCanvas" xmlns:cx="http://schemas.microsoft.com/office/drawing/2014/chartex" xmlns:cx1="http://schemas.microsoft.com/office/drawing/2015/9/8/chartex" xmlns:cx2="http://schemas.microsoft.com/office/drawing/2015/10/21/chartex" xmlns:cx3="http://schemas.microsoft.com/office/drawing/2016/5/9/chartex" xmlns:cx4="http://schemas.microsoft.com/office/drawing/2016/5/10/chartex" xmlns:cx5="http://schemas.microsoft.com/office/drawing/2016/5/11/chartex" xmlns:cx6="http://schemas.microsoft.com/office/drawing/2016/5/12/chartex" xmlns:cx7="http://schemas.microsoft.com/office/drawing/2016/5/13/chartex" xmlns:cx8="http://schemas.microsoft.com/office/drawing/2016/5/14/chartex" xmlns:mc="http://schemas.openxmlformats.org/markup-compatibility/2006" xmlns:aink="http://schemas.microsoft.com/office/drawing/2016/ink" xmlns:am3d="http://schemas.microsoft.com/office/drawing/2017/model3d" xmlns:o="urn:schemas-microsoft-com:office:office" xmlns:r="http://schemas.openxmlformats.org/officeDocument/2006/relationships" xmlns:m="http://schemas.openxmlformats.org/officeDocument/2006/math" xmlns:v="urn:schemas-microsoft-com:vml" xmlns:wp14="http://schemas.microsoft.com/office/word/2010/wordprocessingDrawing" xmlns:wp="http://schemas.openxmlformats.org/drawingml/2006/wordprocessingDrawing" xmlns:w10="urn:schemas-microsoft-com:office:word" xmlns:w="http://schemas.openxmlformats.org/wordprocessingml/2006/main" xmlns:w14="http://schemas.microsoft.com/office/word/2010/wordml" xmlns:w15="http://schemas.microsoft.com/office/word/2012/wordml" xmlns:w16cex="http://schemas.microsoft.com/office/word/2018/wordml/cex" xmlns:w16cid="http://schemas.microsoft.com/office/word/2016/wordml/cid" xmlns:w16="http://schemas.microsoft.com/office/word/2018/wordml" xmlns:w16se="http://schemas.microsoft.com/office/word/2015/wordml/symex" xmlns:wpg="http://schemas.microsoft.com/office/word/2010/wordprocessingGroup" xmlns:wpi="http://schemas.microsoft.com/office/word/2010/wordprocessingInk" xmlns:wne="http://schemas.microsoft.com/office/word/2006/wordml" xmlns:wps="http://schemas.microsoft.com/office/word/2010/wordprocessingShape" mc:Ignorable="w14 w15 w16se w16cid w16 w16cex wp14">
-  <w:comment w:id="1" w:author="Anastasia Soukhov" w:date="2022-09-21T16:59:00Z" w:initials="AS">
-    <w:p>
-      <w:pPr>
-        <w:pStyle w:val="CommentText"/>
-      </w:pPr>
-      <w:r>
-        <w:rPr>
-          <w:rStyle w:val="CommentReference"/>
-        </w:rPr>
-        <w:annotationRef/>
-      </w:r>
-      <w:r>
-        <w:t xml:space="preserve">Is this good enough </w:t>
-      </w:r>
-      <w:r>
-        <w:t>? I mean.. ours LOOKS similar to these examples.</w:t>
-      </w:r>
-    </w:p>
-  </w:comment>
-  <w:comment w:id="2" w:author="Anastasia Soukhov" w:date="2022-09-21T17:06:00Z" w:initials="AS">
-    <w:p>
-      <w:pPr>
-        <w:pStyle w:val="CommentText"/>
-      </w:pPr>
-      <w:r>
-        <w:rPr>
-          <w:rStyle w:val="CommentReference"/>
-        </w:rPr>
-        <w:annotationRef/>
-      </w:r>
-      <w:r>
-        <w:t>Is linking to the main repo good enough? Do they want to see something different?</w:t>
-      </w:r>
-    </w:p>
-  </w:comment>
-  <w:comment w:id="3" w:author="Anastasia Soukhov" w:date="2022-09-21T16:58:00Z" w:initials="AS">
-    <w:p>
-      <w:pPr>
-        <w:pStyle w:val="CommentText"/>
-      </w:pPr>
-      <w:r>
-        <w:rPr>
-          <w:rStyle w:val="CommentReference"/>
-        </w:rPr>
-        <w:annotationRef/>
-      </w:r>
-      <w:r>
-        <w:t>Not sure what this comment is talking about…</w:t>
-      </w:r>
-      <w:r>
-        <w:t xml:space="preserve">  These are all original figures which consist of open source data! </w:t>
-      </w:r>
-    </w:p>
-    <w:p>
-      <w:pPr>
-        <w:pStyle w:val="CommentText"/>
-      </w:pPr>
-    </w:p>
-    <w:p>
-      <w:pPr>
-        <w:pStyle w:val="CommentText"/>
-      </w:pPr>
-      <w:r>
-        <w:t xml:space="preserve">Maybe we should explicitly cite all packages used to generate the data? </w:t>
-      </w:r>
-      <w:r>
-        <w:t>Or the data used to create the figures in the captions?</w:t>
-      </w:r>
-    </w:p>
-  </w:comment>
-  <w:comment w:id="4" w:author="Anastasia Soukhov" w:date="2022-09-21T18:31:00Z" w:initials="AS">
-    <w:p>
-      <w:pPr>
-        <w:pStyle w:val="CommentText"/>
-      </w:pPr>
-      <w:r>
-        <w:rPr>
-          <w:rStyle w:val="CommentReference"/>
-        </w:rPr>
-        <w:annotationRef/>
-      </w:r>
-      <w:r>
-        <w:t xml:space="preserve">I’m not sure what </w:t>
-      </w:r>
-      <w:r>
-        <w:t>they mean by this?</w:t>
-      </w:r>
-      <w:r>
-        <w:t xml:space="preserve"> Probably the DOI  in the references?</w:t>
-      </w:r>
-    </w:p>
-  </w:comment>
-  <w:comment w:id="5" w:author="Anastasia Soukhov" w:date="2022-09-21T22:10:00Z" w:initials="AS">
-    <w:p>
-      <w:pPr>
-        <w:pStyle w:val="CommentText"/>
-      </w:pPr>
-      <w:r>
-        <w:rPr>
-          <w:rStyle w:val="CommentReference"/>
-        </w:rPr>
-        <w:annotationRef/>
-      </w:r>
-      <w:r>
-        <w:t>Good enough answer?</w:t>
-      </w:r>
-    </w:p>
-  </w:comment>
-  <w:comment w:id="6" w:author="Anastasia Soukhov" w:date="2022-09-21T22:27:00Z" w:initials="AS">
-    <w:p>
-      <w:pPr>
-        <w:pStyle w:val="CommentText"/>
-      </w:pPr>
-      <w:r>
-        <w:rPr>
-          <w:rStyle w:val="CommentReference"/>
-        </w:rPr>
-        <w:annotationRef/>
-      </w:r>
-      <w:r>
-        <w:t>Good enough?</w:t>
-      </w:r>
-    </w:p>
-  </w:comment>
-</w:comments>
-</file>
-
-<file path=word/commentsExtended.xml><?xml version="1.0" encoding="utf-8"?>
-<w15:commentsEx xmlns:wpc="http://schemas.microsoft.com/office/word/2010/wordprocessingCanvas" xmlns:cx="http://schemas.microsoft.com/office/drawing/2014/chartex" xmlns:cx1="http://schemas.microsoft.com/office/drawing/2015/9/8/chartex" xmlns:cx2="http://schemas.microsoft.com/office/drawing/2015/10/21/chartex" xmlns:cx3="http://schemas.microsoft.com/office/drawing/2016/5/9/chartex" xmlns:cx4="http://schemas.microsoft.com/office/drawing/2016/5/10/chartex" xmlns:cx5="http://schemas.microsoft.com/office/drawing/2016/5/11/chartex" xmlns:cx6="http://schemas.microsoft.com/office/drawing/2016/5/12/chartex" xmlns:cx7="http://schemas.microsoft.com/office/drawing/2016/5/13/chartex" xmlns:cx8="http://schemas.microsoft.com/office/drawing/2016/5/14/chartex" xmlns:mc="http://schemas.openxmlformats.org/markup-compatibility/2006" xmlns:aink="http://schemas.microsoft.com/office/drawing/2016/ink" xmlns:am3d="http://schemas.microsoft.com/office/drawing/2017/model3d" xmlns:o="urn:schemas-microsoft-com:office:office" xmlns:r="http://schemas.openxmlformats.org/officeDocument/2006/relationships" xmlns:m="http://schemas.openxmlformats.org/officeDocument/2006/math" xmlns:v="urn:schemas-microsoft-com:vml" xmlns:wp14="http://schemas.microsoft.com/office/word/2010/wordprocessingDrawing" xmlns:wp="http://schemas.openxmlformats.org/drawingml/2006/wordprocessingDrawing" xmlns:w10="urn:schemas-microsoft-com:office:word" xmlns:w="http://schemas.openxmlformats.org/wordprocessingml/2006/main" xmlns:w14="http://schemas.microsoft.com/office/word/2010/wordml" xmlns:w15="http://schemas.microsoft.com/office/word/2012/wordml" xmlns:w16cex="http://schemas.microsoft.com/office/word/2018/wordml/cex" xmlns:w16cid="http://schemas.microsoft.com/office/word/2016/wordml/cid" xmlns:w16="http://schemas.microsoft.com/office/word/2018/wordml" xmlns:w16se="http://schemas.microsoft.com/office/word/2015/wordml/symex" xmlns:wpg="http://schemas.microsoft.com/office/word/2010/wordprocessingGroup" xmlns:wpi="http://schemas.microsoft.com/office/word/2010/wordprocessingInk" xmlns:wne="http://schemas.microsoft.com/office/word/2006/wordml" xmlns:wps="http://schemas.microsoft.com/office/word/2010/wordprocessingShape" mc:Ignorable="w14 w15 w16se w16cid w16 w16cex wp14">
-  <w15:commentEx w15:paraId="35E4410A" w15:done="0"/>
-  <w15:commentEx w15:paraId="672BD752" w15:done="0"/>
-  <w15:commentEx w15:paraId="6D036BB1" w15:done="0"/>
-  <w15:commentEx w15:paraId="2BDE07E7" w15:done="0"/>
-  <w15:commentEx w15:paraId="38AA7BF7" w15:done="0"/>
-  <w15:commentEx w15:paraId="7019E4E6" w15:done="0"/>
-</w15:commentsEx>
-</file>
-
-<file path=word/commentsExtensible.xml><?xml version="1.0" encoding="utf-8"?>
-<w16cex:commentsExtensible xmlns:wpc="http://schemas.microsoft.com/office/word/2010/wordprocessingCanvas" xmlns:cx="http://schemas.microsoft.com/office/drawing/2014/chartex" xmlns:cx1="http://schemas.microsoft.com/office/drawing/2015/9/8/chartex" xmlns:cx2="http://schemas.microsoft.com/office/drawing/2015/10/21/chartex" xmlns:cx3="http://schemas.microsoft.com/office/drawing/2016/5/9/chartex" xmlns:cx4="http://schemas.microsoft.com/office/drawing/2016/5/10/chartex" xmlns:cx5="http://schemas.microsoft.com/office/drawing/2016/5/11/chartex" xmlns:cx6="http://schemas.microsoft.com/office/drawing/2016/5/12/chartex" xmlns:cx7="http://schemas.microsoft.com/office/drawing/2016/5/13/chartex" xmlns:cx8="http://schemas.microsoft.com/office/drawing/2016/5/14/chartex" xmlns:mc="http://schemas.openxmlformats.org/markup-compatibility/2006" xmlns:aink="http://schemas.microsoft.com/office/drawing/2016/ink" xmlns:am3d="http://schemas.microsoft.com/office/drawing/2017/model3d" xmlns:o="urn:schemas-microsoft-com:office:office" xmlns:r="http://schemas.openxmlformats.org/officeDocument/2006/relationships" xmlns:m="http://schemas.openxmlformats.org/officeDocument/2006/math" xmlns:v="urn:schemas-microsoft-com:vml" xmlns:wp14="http://schemas.microsoft.com/office/word/2010/wordprocessingDrawing" xmlns:wp="http://schemas.openxmlformats.org/drawingml/2006/wordprocessingDrawing" xmlns:w10="urn:schemas-microsoft-com:office:word" xmlns:w="http://schemas.openxmlformats.org/wordprocessingml/2006/main" xmlns:w14="http://schemas.microsoft.com/office/word/2010/wordml" xmlns:w15="http://schemas.microsoft.com/office/word/2012/wordml" xmlns:w16cex="http://schemas.microsoft.com/office/word/2018/wordml/cex" xmlns:w16cid="http://schemas.microsoft.com/office/word/2016/wordml/cid" xmlns:w16="http://schemas.microsoft.com/office/word/2018/wordml" xmlns:w16se="http://schemas.microsoft.com/office/word/2015/wordml/symex" xmlns:wpg="http://schemas.microsoft.com/office/word/2010/wordprocessingGroup" xmlns:wpi="http://schemas.microsoft.com/office/word/2010/wordprocessingInk" xmlns:wne="http://schemas.microsoft.com/office/word/2006/wordml" xmlns:wps="http://schemas.microsoft.com/office/word/2010/wordprocessingShape" mc:Ignorable="w14 w15 w16se w16cid w16 w16cex wp14">
-  <w16cex:commentExtensible w16cex:durableId="26D5C18A" w16cex:dateUtc="2022-09-21T20:59:00Z"/>
-  <w16cex:commentExtensible w16cex:durableId="26D5C32E" w16cex:dateUtc="2022-09-21T21:06:00Z"/>
-  <w16cex:commentExtensible w16cex:durableId="26D5C147" w16cex:dateUtc="2022-09-21T20:58:00Z"/>
-  <w16cex:commentExtensible w16cex:durableId="26D5D703" w16cex:dateUtc="2022-09-21T22:31:00Z"/>
-  <w16cex:commentExtensible w16cex:durableId="26D60A65" w16cex:dateUtc="2022-09-22T02:10:00Z"/>
-  <w16cex:commentExtensible w16cex:durableId="26D60E39" w16cex:dateUtc="2022-09-22T02:27:00Z"/>
-</w16cex:commentsExtensible>
-</file>
-
-<file path=word/commentsIds.xml><?xml version="1.0" encoding="utf-8"?>
-<w16cid:commentsIds xmlns:wpc="http://schemas.microsoft.com/office/word/2010/wordprocessingCanvas" xmlns:cx="http://schemas.microsoft.com/office/drawing/2014/chartex" xmlns:cx1="http://schemas.microsoft.com/office/drawing/2015/9/8/chartex" xmlns:cx2="http://schemas.microsoft.com/office/drawing/2015/10/21/chartex" xmlns:cx3="http://schemas.microsoft.com/office/drawing/2016/5/9/chartex" xmlns:cx4="http://schemas.microsoft.com/office/drawing/2016/5/10/chartex" xmlns:cx5="http://schemas.microsoft.com/office/drawing/2016/5/11/chartex" xmlns:cx6="http://schemas.microsoft.com/office/drawing/2016/5/12/chartex" xmlns:cx7="http://schemas.microsoft.com/office/drawing/2016/5/13/chartex" xmlns:cx8="http://schemas.microsoft.com/office/drawing/2016/5/14/chartex" xmlns:mc="http://schemas.openxmlformats.org/markup-compatibility/2006" xmlns:aink="http://schemas.microsoft.com/office/drawing/2016/ink" xmlns:am3d="http://schemas.microsoft.com/office/drawing/2017/model3d" xmlns:o="urn:schemas-microsoft-com:office:office" xmlns:r="http://schemas.openxmlformats.org/officeDocument/2006/relationships" xmlns:m="http://schemas.openxmlformats.org/officeDocument/2006/math" xmlns:v="urn:schemas-microsoft-com:vml" xmlns:wp14="http://schemas.microsoft.com/office/word/2010/wordprocessingDrawing" xmlns:wp="http://schemas.openxmlformats.org/drawingml/2006/wordprocessingDrawing" xmlns:w10="urn:schemas-microsoft-com:office:word" xmlns:w="http://schemas.openxmlformats.org/wordprocessingml/2006/main" xmlns:w14="http://schemas.microsoft.com/office/word/2010/wordml" xmlns:w15="http://schemas.microsoft.com/office/word/2012/wordml" xmlns:w16cex="http://schemas.microsoft.com/office/word/2018/wordml/cex" xmlns:w16cid="http://schemas.microsoft.com/office/word/2016/wordml/cid" xmlns:w16="http://schemas.microsoft.com/office/word/2018/wordml" xmlns:w16se="http://schemas.microsoft.com/office/word/2015/wordml/symex" xmlns:wpg="http://schemas.microsoft.com/office/word/2010/wordprocessingGroup" xmlns:wpi="http://schemas.microsoft.com/office/word/2010/wordprocessingInk" xmlns:wne="http://schemas.microsoft.com/office/word/2006/wordml" xmlns:wps="http://schemas.microsoft.com/office/word/2010/wordprocessingShape" mc:Ignorable="w14 w15 w16se w16cid w16 w16cex wp14">
-  <w16cid:commentId w16cid:paraId="35E4410A" w16cid:durableId="26D5C18A"/>
-  <w16cid:commentId w16cid:paraId="672BD752" w16cid:durableId="26D5C32E"/>
-  <w16cid:commentId w16cid:paraId="6D036BB1" w16cid:durableId="26D5C147"/>
-  <w16cid:commentId w16cid:paraId="2BDE07E7" w16cid:durableId="26D5D703"/>
-  <w16cid:commentId w16cid:paraId="38AA7BF7" w16cid:durableId="26D60A65"/>
-  <w16cid:commentId w16cid:paraId="7019E4E6" w16cid:durableId="26D60E39"/>
-</w16cid:commentsIds>
-</file>
-
 <file path=word/endnotes.xml><?xml version="1.0" encoding="utf-8"?>
-<w:endnotes xmlns:wpc="http://schemas.microsoft.com/office/word/2010/wordprocessingCanvas" xmlns:cx="http://schemas.microsoft.com/office/drawing/2014/chartex" xmlns:cx1="http://schemas.microsoft.com/office/drawing/2015/9/8/chartex" xmlns:cx2="http://schemas.microsoft.com/office/drawing/2015/10/21/chartex" xmlns:cx3="http://schemas.microsoft.com/office/drawing/2016/5/9/chartex" xmlns:cx4="http://schemas.microsoft.com/office/drawing/2016/5/10/chartex" xmlns:cx5="http://schemas.microsoft.com/office/drawing/2016/5/11/chartex" xmlns:cx6="http://schemas.microsoft.com/office/drawing/2016/5/12/chartex" xmlns:cx7="http://schemas.microsoft.com/office/drawing/2016/5/13/chartex" xmlns:cx8="http://schemas.microsoft.com/office/drawing/2016/5/14/chartex" xmlns:mc="http://schemas.openxmlformats.org/markup-compatibility/2006" xmlns:aink="http://schemas.microsoft.com/office/drawing/2016/ink" xmlns:am3d="http://schemas.microsoft.com/office/drawing/2017/model3d" xmlns:o="urn:schemas-microsoft-com:office:office" xmlns:r="http://schemas.openxmlformats.org/officeDocument/2006/relationships" xmlns:m="http://schemas.openxmlformats.org/officeDocument/2006/math" xmlns:v="urn:schemas-microsoft-com:vml" xmlns:wp14="http://schemas.microsoft.com/office/word/2010/wordprocessingDrawing" xmlns:wp="http://schemas.openxmlformats.org/drawingml/2006/wordprocessingDrawing" xmlns:w10="urn:schemas-microsoft-com:office:word" xmlns:w="http://schemas.openxmlformats.org/wordprocessingml/2006/main" xmlns:w14="http://schemas.microsoft.com/office/word/2010/wordml" xmlns:w15="http://schemas.microsoft.com/office/word/2012/wordml" xmlns:w16cex="http://schemas.microsoft.com/office/word/2018/wordml/cex" xmlns:w16cid="http://schemas.microsoft.com/office/word/2016/wordml/cid" xmlns:w16="http://schemas.microsoft.com/office/word/2018/wordml" xmlns:w16se="http://schemas.microsoft.com/office/word/2015/wordml/symex" xmlns:wpg="http://schemas.microsoft.com/office/word/2010/wordprocessingGroup" xmlns:wpi="http://schemas.microsoft.com/office/word/2010/wordprocessingInk" xmlns:wne="http://schemas.microsoft.com/office/word/2006/wordml" xmlns:wps="http://schemas.microsoft.com/office/word/2010/wordprocessingShape" mc:Ignorable="w14 w15 w16se w16cid w16 w16cex wp14">
+<w:endnotes xmlns:wpc="http://schemas.microsoft.com/office/word/2010/wordprocessingCanvas" xmlns:cx="http://schemas.microsoft.com/office/drawing/2014/chartex" xmlns:cx1="http://schemas.microsoft.com/office/drawing/2015/9/8/chartex" xmlns:cx2="http://schemas.microsoft.com/office/drawing/2015/10/21/chartex" xmlns:cx3="http://schemas.microsoft.com/office/drawing/2016/5/9/chartex" xmlns:cx4="http://schemas.microsoft.com/office/drawing/2016/5/10/chartex" xmlns:cx5="http://schemas.microsoft.com/office/drawing/2016/5/11/chartex" xmlns:cx6="http://schemas.microsoft.com/office/drawing/2016/5/12/chartex" xmlns:cx7="http://schemas.microsoft.com/office/drawing/2016/5/13/chartex" xmlns:cx8="http://schemas.microsoft.com/office/drawing/2016/5/14/chartex" xmlns:mc="http://schemas.openxmlformats.org/markup-compatibility/2006" xmlns:aink="http://schemas.microsoft.com/office/drawing/2016/ink" xmlns:am3d="http://schemas.microsoft.com/office/drawing/2017/model3d" xmlns:o="urn:schemas-microsoft-com:office:office" xmlns:oel="http://schemas.microsoft.com/office/2019/extlst" xmlns:r="http://schemas.openxmlformats.org/officeDocument/2006/relationships" xmlns:m="http://schemas.openxmlformats.org/officeDocument/2006/math" xmlns:v="urn:schemas-microsoft-com:vml" xmlns:wp14="http://schemas.microsoft.com/office/word/2010/wordprocessingDrawing" xmlns:wp="http://schemas.openxmlformats.org/drawingml/2006/wordprocessingDrawing" xmlns:w10="urn:schemas-microsoft-com:office:word" xmlns:w="http://schemas.openxmlformats.org/wordprocessingml/2006/main" xmlns:w14="http://schemas.microsoft.com/office/word/2010/wordml" xmlns:w15="http://schemas.microsoft.com/office/word/2012/wordml" xmlns:w16cex="http://schemas.microsoft.com/office/word/2018/wordml/cex" xmlns:w16cid="http://schemas.microsoft.com/office/word/2016/wordml/cid" xmlns:w16="http://schemas.microsoft.com/office/word/2018/wordml" xmlns:w16sdtdh="http://schemas.microsoft.com/office/word/2020/wordml/sdtdatahash" xmlns:w16se="http://schemas.microsoft.com/office/word/2015/wordml/symex" xmlns:wpg="http://schemas.microsoft.com/office/word/2010/wordprocessingGroup" xmlns:wpi="http://schemas.microsoft.com/office/word/2010/wordprocessingInk" xmlns:wne="http://schemas.microsoft.com/office/word/2006/wordml" xmlns:wps="http://schemas.microsoft.com/office/word/2010/wordprocessingShape" mc:Ignorable="w14 w15 w16se w16cid w16 w16cex w16sdtdh wp14">
   <w:endnote w:type="separator" w:id="-1">
     <w:p>
       <w:r>
@@ -1881,7 +2334,7 @@
 </file>
 
 <file path=word/footer1.xml><?xml version="1.0" encoding="utf-8"?>
-<w:ftr xmlns:wpc="http://schemas.microsoft.com/office/word/2010/wordprocessingCanvas" xmlns:cx="http://schemas.microsoft.com/office/drawing/2014/chartex" xmlns:cx1="http://schemas.microsoft.com/office/drawing/2015/9/8/chartex" xmlns:cx2="http://schemas.microsoft.com/office/drawing/2015/10/21/chartex" xmlns:cx3="http://schemas.microsoft.com/office/drawing/2016/5/9/chartex" xmlns:cx4="http://schemas.microsoft.com/office/drawing/2016/5/10/chartex" xmlns:cx5="http://schemas.microsoft.com/office/drawing/2016/5/11/chartex" xmlns:cx6="http://schemas.microsoft.com/office/drawing/2016/5/12/chartex" xmlns:cx7="http://schemas.microsoft.com/office/drawing/2016/5/13/chartex" xmlns:cx8="http://schemas.microsoft.com/office/drawing/2016/5/14/chartex" xmlns:mc="http://schemas.openxmlformats.org/markup-compatibility/2006" xmlns:aink="http://schemas.microsoft.com/office/drawing/2016/ink" xmlns:am3d="http://schemas.microsoft.com/office/drawing/2017/model3d" xmlns:o="urn:schemas-microsoft-com:office:office" xmlns:r="http://schemas.openxmlformats.org/officeDocument/2006/relationships" xmlns:m="http://schemas.openxmlformats.org/officeDocument/2006/math" xmlns:v="urn:schemas-microsoft-com:vml" xmlns:wp14="http://schemas.microsoft.com/office/word/2010/wordprocessingDrawing" xmlns:wp="http://schemas.openxmlformats.org/drawingml/2006/wordprocessingDrawing" xmlns:w10="urn:schemas-microsoft-com:office:word" xmlns:w="http://schemas.openxmlformats.org/wordprocessingml/2006/main" xmlns:w14="http://schemas.microsoft.com/office/word/2010/wordml" xmlns:w15="http://schemas.microsoft.com/office/word/2012/wordml" xmlns:w16cex="http://schemas.microsoft.com/office/word/2018/wordml/cex" xmlns:w16cid="http://schemas.microsoft.com/office/word/2016/wordml/cid" xmlns:w16="http://schemas.microsoft.com/office/word/2018/wordml" xmlns:w16se="http://schemas.microsoft.com/office/word/2015/wordml/symex" xmlns:wpg="http://schemas.microsoft.com/office/word/2010/wordprocessingGroup" xmlns:wpi="http://schemas.microsoft.com/office/word/2010/wordprocessingInk" xmlns:wne="http://schemas.microsoft.com/office/word/2006/wordml" xmlns:wps="http://schemas.microsoft.com/office/word/2010/wordprocessingShape" mc:Ignorable="w14 w15 w16se w16cid w16 w16cex wp14">
+<w:ftr xmlns:wpc="http://schemas.microsoft.com/office/word/2010/wordprocessingCanvas" xmlns:cx="http://schemas.microsoft.com/office/drawing/2014/chartex" xmlns:cx1="http://schemas.microsoft.com/office/drawing/2015/9/8/chartex" xmlns:cx2="http://schemas.microsoft.com/office/drawing/2015/10/21/chartex" xmlns:cx3="http://schemas.microsoft.com/office/drawing/2016/5/9/chartex" xmlns:cx4="http://schemas.microsoft.com/office/drawing/2016/5/10/chartex" xmlns:cx5="http://schemas.microsoft.com/office/drawing/2016/5/11/chartex" xmlns:cx6="http://schemas.microsoft.com/office/drawing/2016/5/12/chartex" xmlns:cx7="http://schemas.microsoft.com/office/drawing/2016/5/13/chartex" xmlns:cx8="http://schemas.microsoft.com/office/drawing/2016/5/14/chartex" xmlns:mc="http://schemas.openxmlformats.org/markup-compatibility/2006" xmlns:aink="http://schemas.microsoft.com/office/drawing/2016/ink" xmlns:am3d="http://schemas.microsoft.com/office/drawing/2017/model3d" xmlns:o="urn:schemas-microsoft-com:office:office" xmlns:oel="http://schemas.microsoft.com/office/2019/extlst" xmlns:r="http://schemas.openxmlformats.org/officeDocument/2006/relationships" xmlns:m="http://schemas.openxmlformats.org/officeDocument/2006/math" xmlns:v="urn:schemas-microsoft-com:vml" xmlns:wp14="http://schemas.microsoft.com/office/word/2010/wordprocessingDrawing" xmlns:wp="http://schemas.openxmlformats.org/drawingml/2006/wordprocessingDrawing" xmlns:w10="urn:schemas-microsoft-com:office:word" xmlns:w="http://schemas.openxmlformats.org/wordprocessingml/2006/main" xmlns:w14="http://schemas.microsoft.com/office/word/2010/wordml" xmlns:w15="http://schemas.microsoft.com/office/word/2012/wordml" xmlns:w16cex="http://schemas.microsoft.com/office/word/2018/wordml/cex" xmlns:w16cid="http://schemas.microsoft.com/office/word/2016/wordml/cid" xmlns:w16="http://schemas.microsoft.com/office/word/2018/wordml" xmlns:w16sdtdh="http://schemas.microsoft.com/office/word/2020/wordml/sdtdatahash" xmlns:w16se="http://schemas.microsoft.com/office/word/2015/wordml/symex" xmlns:wpg="http://schemas.microsoft.com/office/word/2010/wordprocessingGroup" xmlns:wpi="http://schemas.microsoft.com/office/word/2010/wordprocessingInk" xmlns:wne="http://schemas.microsoft.com/office/word/2006/wordml" xmlns:wps="http://schemas.microsoft.com/office/word/2010/wordprocessingShape" mc:Ignorable="w14 w15 w16se w16cid w16 w16cex w16sdtdh wp14">
   <w:sdt>
     <w:sdtPr>
       <w:rPr>
@@ -1893,11 +2346,6 @@
         <w:docPartUnique/>
       </w:docPartObj>
     </w:sdtPr>
-    <w:sdtEndPr>
-      <w:rPr>
-        <w:rStyle w:val="PageNumber"/>
-      </w:rPr>
-    </w:sdtEndPr>
     <w:sdtContent>
       <w:p>
         <w:pPr>
@@ -1946,7 +2394,7 @@
 </file>
 
 <file path=word/footer2.xml><?xml version="1.0" encoding="utf-8"?>
-<w:ftr xmlns:wpc="http://schemas.microsoft.com/office/word/2010/wordprocessingCanvas" xmlns:cx="http://schemas.microsoft.com/office/drawing/2014/chartex" xmlns:cx1="http://schemas.microsoft.com/office/drawing/2015/9/8/chartex" xmlns:cx2="http://schemas.microsoft.com/office/drawing/2015/10/21/chartex" xmlns:cx3="http://schemas.microsoft.com/office/drawing/2016/5/9/chartex" xmlns:cx4="http://schemas.microsoft.com/office/drawing/2016/5/10/chartex" xmlns:cx5="http://schemas.microsoft.com/office/drawing/2016/5/11/chartex" xmlns:cx6="http://schemas.microsoft.com/office/drawing/2016/5/12/chartex" xmlns:cx7="http://schemas.microsoft.com/office/drawing/2016/5/13/chartex" xmlns:cx8="http://schemas.microsoft.com/office/drawing/2016/5/14/chartex" xmlns:mc="http://schemas.openxmlformats.org/markup-compatibility/2006" xmlns:aink="http://schemas.microsoft.com/office/drawing/2016/ink" xmlns:am3d="http://schemas.microsoft.com/office/drawing/2017/model3d" xmlns:o="urn:schemas-microsoft-com:office:office" xmlns:r="http://schemas.openxmlformats.org/officeDocument/2006/relationships" xmlns:m="http://schemas.openxmlformats.org/officeDocument/2006/math" xmlns:v="urn:schemas-microsoft-com:vml" xmlns:wp14="http://schemas.microsoft.com/office/word/2010/wordprocessingDrawing" xmlns:wp="http://schemas.openxmlformats.org/drawingml/2006/wordprocessingDrawing" xmlns:w10="urn:schemas-microsoft-com:office:word" xmlns:w="http://schemas.openxmlformats.org/wordprocessingml/2006/main" xmlns:w14="http://schemas.microsoft.com/office/word/2010/wordml" xmlns:w15="http://schemas.microsoft.com/office/word/2012/wordml" xmlns:w16cex="http://schemas.microsoft.com/office/word/2018/wordml/cex" xmlns:w16cid="http://schemas.microsoft.com/office/word/2016/wordml/cid" xmlns:w16="http://schemas.microsoft.com/office/word/2018/wordml" xmlns:w16se="http://schemas.microsoft.com/office/word/2015/wordml/symex" xmlns:wpg="http://schemas.microsoft.com/office/word/2010/wordprocessingGroup" xmlns:wpi="http://schemas.microsoft.com/office/word/2010/wordprocessingInk" xmlns:wne="http://schemas.microsoft.com/office/word/2006/wordml" xmlns:wps="http://schemas.microsoft.com/office/word/2010/wordprocessingShape" mc:Ignorable="w14 w15 w16se w16cid w16 w16cex wp14">
+<w:ftr xmlns:wpc="http://schemas.microsoft.com/office/word/2010/wordprocessingCanvas" xmlns:cx="http://schemas.microsoft.com/office/drawing/2014/chartex" xmlns:cx1="http://schemas.microsoft.com/office/drawing/2015/9/8/chartex" xmlns:cx2="http://schemas.microsoft.com/office/drawing/2015/10/21/chartex" xmlns:cx3="http://schemas.microsoft.com/office/drawing/2016/5/9/chartex" xmlns:cx4="http://schemas.microsoft.com/office/drawing/2016/5/10/chartex" xmlns:cx5="http://schemas.microsoft.com/office/drawing/2016/5/11/chartex" xmlns:cx6="http://schemas.microsoft.com/office/drawing/2016/5/12/chartex" xmlns:cx7="http://schemas.microsoft.com/office/drawing/2016/5/13/chartex" xmlns:cx8="http://schemas.microsoft.com/office/drawing/2016/5/14/chartex" xmlns:mc="http://schemas.openxmlformats.org/markup-compatibility/2006" xmlns:aink="http://schemas.microsoft.com/office/drawing/2016/ink" xmlns:am3d="http://schemas.microsoft.com/office/drawing/2017/model3d" xmlns:o="urn:schemas-microsoft-com:office:office" xmlns:oel="http://schemas.microsoft.com/office/2019/extlst" xmlns:r="http://schemas.openxmlformats.org/officeDocument/2006/relationships" xmlns:m="http://schemas.openxmlformats.org/officeDocument/2006/math" xmlns:v="urn:schemas-microsoft-com:vml" xmlns:wp14="http://schemas.microsoft.com/office/word/2010/wordprocessingDrawing" xmlns:wp="http://schemas.openxmlformats.org/drawingml/2006/wordprocessingDrawing" xmlns:w10="urn:schemas-microsoft-com:office:word" xmlns:w="http://schemas.openxmlformats.org/wordprocessingml/2006/main" xmlns:w14="http://schemas.microsoft.com/office/word/2010/wordml" xmlns:w15="http://schemas.microsoft.com/office/word/2012/wordml" xmlns:w16cex="http://schemas.microsoft.com/office/word/2018/wordml/cex" xmlns:w16cid="http://schemas.microsoft.com/office/word/2016/wordml/cid" xmlns:w16="http://schemas.microsoft.com/office/word/2018/wordml" xmlns:w16sdtdh="http://schemas.microsoft.com/office/word/2020/wordml/sdtdatahash" xmlns:w16se="http://schemas.microsoft.com/office/word/2015/wordml/symex" xmlns:wpg="http://schemas.microsoft.com/office/word/2010/wordprocessingGroup" xmlns:wpi="http://schemas.microsoft.com/office/word/2010/wordprocessingInk" xmlns:wne="http://schemas.microsoft.com/office/word/2006/wordml" xmlns:wps="http://schemas.microsoft.com/office/word/2010/wordprocessingShape" mc:Ignorable="w14 w15 w16se w16cid w16 w16cex w16sdtdh wp14">
   <w:sdt>
     <w:sdtPr>
       <w:rPr>
@@ -1960,11 +2408,6 @@
         <w:docPartUnique/>
       </w:docPartObj>
     </w:sdtPr>
-    <w:sdtEndPr>
-      <w:rPr>
-        <w:rStyle w:val="PageNumber"/>
-      </w:rPr>
-    </w:sdtEndPr>
     <w:sdtContent>
       <w:p>
         <w:pPr>
@@ -2035,7 +2478,7 @@
 </file>
 
 <file path=word/footnotes.xml><?xml version="1.0" encoding="utf-8"?>
-<w:footnotes xmlns:wpc="http://schemas.microsoft.com/office/word/2010/wordprocessingCanvas" xmlns:cx="http://schemas.microsoft.com/office/drawing/2014/chartex" xmlns:cx1="http://schemas.microsoft.com/office/drawing/2015/9/8/chartex" xmlns:cx2="http://schemas.microsoft.com/office/drawing/2015/10/21/chartex" xmlns:cx3="http://schemas.microsoft.com/office/drawing/2016/5/9/chartex" xmlns:cx4="http://schemas.microsoft.com/office/drawing/2016/5/10/chartex" xmlns:cx5="http://schemas.microsoft.com/office/drawing/2016/5/11/chartex" xmlns:cx6="http://schemas.microsoft.com/office/drawing/2016/5/12/chartex" xmlns:cx7="http://schemas.microsoft.com/office/drawing/2016/5/13/chartex" xmlns:cx8="http://schemas.microsoft.com/office/drawing/2016/5/14/chartex" xmlns:mc="http://schemas.openxmlformats.org/markup-compatibility/2006" xmlns:aink="http://schemas.microsoft.com/office/drawing/2016/ink" xmlns:am3d="http://schemas.microsoft.com/office/drawing/2017/model3d" xmlns:o="urn:schemas-microsoft-com:office:office" xmlns:r="http://schemas.openxmlformats.org/officeDocument/2006/relationships" xmlns:m="http://schemas.openxmlformats.org/officeDocument/2006/math" xmlns:v="urn:schemas-microsoft-com:vml" xmlns:wp14="http://schemas.microsoft.com/office/word/2010/wordprocessingDrawing" xmlns:wp="http://schemas.openxmlformats.org/drawingml/2006/wordprocessingDrawing" xmlns:w10="urn:schemas-microsoft-com:office:word" xmlns:w="http://schemas.openxmlformats.org/wordprocessingml/2006/main" xmlns:w14="http://schemas.microsoft.com/office/word/2010/wordml" xmlns:w15="http://schemas.microsoft.com/office/word/2012/wordml" xmlns:w16cex="http://schemas.microsoft.com/office/word/2018/wordml/cex" xmlns:w16cid="http://schemas.microsoft.com/office/word/2016/wordml/cid" xmlns:w16="http://schemas.microsoft.com/office/word/2018/wordml" xmlns:w16se="http://schemas.microsoft.com/office/word/2015/wordml/symex" xmlns:wpg="http://schemas.microsoft.com/office/word/2010/wordprocessingGroup" xmlns:wpi="http://schemas.microsoft.com/office/word/2010/wordprocessingInk" xmlns:wne="http://schemas.microsoft.com/office/word/2006/wordml" xmlns:wps="http://schemas.microsoft.com/office/word/2010/wordprocessingShape" mc:Ignorable="w14 w15 w16se w16cid w16 w16cex wp14">
+<w:footnotes xmlns:wpc="http://schemas.microsoft.com/office/word/2010/wordprocessingCanvas" xmlns:cx="http://schemas.microsoft.com/office/drawing/2014/chartex" xmlns:cx1="http://schemas.microsoft.com/office/drawing/2015/9/8/chartex" xmlns:cx2="http://schemas.microsoft.com/office/drawing/2015/10/21/chartex" xmlns:cx3="http://schemas.microsoft.com/office/drawing/2016/5/9/chartex" xmlns:cx4="http://schemas.microsoft.com/office/drawing/2016/5/10/chartex" xmlns:cx5="http://schemas.microsoft.com/office/drawing/2016/5/11/chartex" xmlns:cx6="http://schemas.microsoft.com/office/drawing/2016/5/12/chartex" xmlns:cx7="http://schemas.microsoft.com/office/drawing/2016/5/13/chartex" xmlns:cx8="http://schemas.microsoft.com/office/drawing/2016/5/14/chartex" xmlns:mc="http://schemas.openxmlformats.org/markup-compatibility/2006" xmlns:aink="http://schemas.microsoft.com/office/drawing/2016/ink" xmlns:am3d="http://schemas.microsoft.com/office/drawing/2017/model3d" xmlns:o="urn:schemas-microsoft-com:office:office" xmlns:oel="http://schemas.microsoft.com/office/2019/extlst" xmlns:r="http://schemas.openxmlformats.org/officeDocument/2006/relationships" xmlns:m="http://schemas.openxmlformats.org/officeDocument/2006/math" xmlns:v="urn:schemas-microsoft-com:vml" xmlns:wp14="http://schemas.microsoft.com/office/word/2010/wordprocessingDrawing" xmlns:wp="http://schemas.openxmlformats.org/drawingml/2006/wordprocessingDrawing" xmlns:w10="urn:schemas-microsoft-com:office:word" xmlns:w="http://schemas.openxmlformats.org/wordprocessingml/2006/main" xmlns:w14="http://schemas.microsoft.com/office/word/2010/wordml" xmlns:w15="http://schemas.microsoft.com/office/word/2012/wordml" xmlns:w16cex="http://schemas.microsoft.com/office/word/2018/wordml/cex" xmlns:w16cid="http://schemas.microsoft.com/office/word/2016/wordml/cid" xmlns:w16="http://schemas.microsoft.com/office/word/2018/wordml" xmlns:w16sdtdh="http://schemas.microsoft.com/office/word/2020/wordml/sdtdatahash" xmlns:w16se="http://schemas.microsoft.com/office/word/2015/wordml/symex" xmlns:wpg="http://schemas.microsoft.com/office/word/2010/wordprocessingGroup" xmlns:wpi="http://schemas.microsoft.com/office/word/2010/wordprocessingInk" xmlns:wne="http://schemas.microsoft.com/office/word/2006/wordml" xmlns:wps="http://schemas.microsoft.com/office/word/2010/wordprocessingShape" mc:Ignorable="w14 w15 w16se w16cid w16 w16cex w16sdtdh wp14">
   <w:footnote w:type="separator" w:id="-1">
     <w:p>
       <w:r>
@@ -2061,7 +2504,7 @@
 </file>
 
 <file path=word/header1.xml><?xml version="1.0" encoding="utf-8"?>
-<w:hdr xmlns:wpc="http://schemas.microsoft.com/office/word/2010/wordprocessingCanvas" xmlns:cx="http://schemas.microsoft.com/office/drawing/2014/chartex" xmlns:cx1="http://schemas.microsoft.com/office/drawing/2015/9/8/chartex" xmlns:cx2="http://schemas.microsoft.com/office/drawing/2015/10/21/chartex" xmlns:cx3="http://schemas.microsoft.com/office/drawing/2016/5/9/chartex" xmlns:cx4="http://schemas.microsoft.com/office/drawing/2016/5/10/chartex" xmlns:cx5="http://schemas.microsoft.com/office/drawing/2016/5/11/chartex" xmlns:cx6="http://schemas.microsoft.com/office/drawing/2016/5/12/chartex" xmlns:cx7="http://schemas.microsoft.com/office/drawing/2016/5/13/chartex" xmlns:cx8="http://schemas.microsoft.com/office/drawing/2016/5/14/chartex" xmlns:mc="http://schemas.openxmlformats.org/markup-compatibility/2006" xmlns:aink="http://schemas.microsoft.com/office/drawing/2016/ink" xmlns:am3d="http://schemas.microsoft.com/office/drawing/2017/model3d" xmlns:o="urn:schemas-microsoft-com:office:office" xmlns:r="http://schemas.openxmlformats.org/officeDocument/2006/relationships" xmlns:m="http://schemas.openxmlformats.org/officeDocument/2006/math" xmlns:v="urn:schemas-microsoft-com:vml" xmlns:wp14="http://schemas.microsoft.com/office/word/2010/wordprocessingDrawing" xmlns:wp="http://schemas.openxmlformats.org/drawingml/2006/wordprocessingDrawing" xmlns:w10="urn:schemas-microsoft-com:office:word" xmlns:w="http://schemas.openxmlformats.org/wordprocessingml/2006/main" xmlns:w14="http://schemas.microsoft.com/office/word/2010/wordml" xmlns:w15="http://schemas.microsoft.com/office/word/2012/wordml" xmlns:w16cex="http://schemas.microsoft.com/office/word/2018/wordml/cex" xmlns:w16cid="http://schemas.microsoft.com/office/word/2016/wordml/cid" xmlns:w16="http://schemas.microsoft.com/office/word/2018/wordml" xmlns:w16se="http://schemas.microsoft.com/office/word/2015/wordml/symex" xmlns:wpg="http://schemas.microsoft.com/office/word/2010/wordprocessingGroup" xmlns:wpi="http://schemas.microsoft.com/office/word/2010/wordprocessingInk" xmlns:wne="http://schemas.microsoft.com/office/word/2006/wordml" xmlns:wps="http://schemas.microsoft.com/office/word/2010/wordprocessingShape" mc:Ignorable="w14 w15 w16se w16cid w16 w16cex wp14">
+<w:hdr xmlns:wpc="http://schemas.microsoft.com/office/word/2010/wordprocessingCanvas" xmlns:cx="http://schemas.microsoft.com/office/drawing/2014/chartex" xmlns:cx1="http://schemas.microsoft.com/office/drawing/2015/9/8/chartex" xmlns:cx2="http://schemas.microsoft.com/office/drawing/2015/10/21/chartex" xmlns:cx3="http://schemas.microsoft.com/office/drawing/2016/5/9/chartex" xmlns:cx4="http://schemas.microsoft.com/office/drawing/2016/5/10/chartex" xmlns:cx5="http://schemas.microsoft.com/office/drawing/2016/5/11/chartex" xmlns:cx6="http://schemas.microsoft.com/office/drawing/2016/5/12/chartex" xmlns:cx7="http://schemas.microsoft.com/office/drawing/2016/5/13/chartex" xmlns:cx8="http://schemas.microsoft.com/office/drawing/2016/5/14/chartex" xmlns:mc="http://schemas.openxmlformats.org/markup-compatibility/2006" xmlns:aink="http://schemas.microsoft.com/office/drawing/2016/ink" xmlns:am3d="http://schemas.microsoft.com/office/drawing/2017/model3d" xmlns:o="urn:schemas-microsoft-com:office:office" xmlns:oel="http://schemas.microsoft.com/office/2019/extlst" xmlns:r="http://schemas.openxmlformats.org/officeDocument/2006/relationships" xmlns:m="http://schemas.openxmlformats.org/officeDocument/2006/math" xmlns:v="urn:schemas-microsoft-com:vml" xmlns:wp14="http://schemas.microsoft.com/office/word/2010/wordprocessingDrawing" xmlns:wp="http://schemas.openxmlformats.org/drawingml/2006/wordprocessingDrawing" xmlns:w10="urn:schemas-microsoft-com:office:word" xmlns:w="http://schemas.openxmlformats.org/wordprocessingml/2006/main" xmlns:w14="http://schemas.microsoft.com/office/word/2010/wordml" xmlns:w15="http://schemas.microsoft.com/office/word/2012/wordml" xmlns:w16cex="http://schemas.microsoft.com/office/word/2018/wordml/cex" xmlns:w16cid="http://schemas.microsoft.com/office/word/2016/wordml/cid" xmlns:w16="http://schemas.microsoft.com/office/word/2018/wordml" xmlns:w16sdtdh="http://schemas.microsoft.com/office/word/2020/wordml/sdtdatahash" xmlns:w16se="http://schemas.microsoft.com/office/word/2015/wordml/symex" xmlns:wpg="http://schemas.microsoft.com/office/word/2010/wordprocessingGroup" xmlns:wpi="http://schemas.microsoft.com/office/word/2010/wordprocessingInk" xmlns:wne="http://schemas.microsoft.com/office/word/2006/wordml" xmlns:wps="http://schemas.microsoft.com/office/word/2010/wordprocessingShape" mc:Ignorable="w14 w15 w16se w16cid w16 w16cex w16sdtdh wp14">
   <w:p>
     <w:pPr>
       <w:pStyle w:val="Header"/>
@@ -2089,7 +2532,7 @@
 </file>
 
 <file path=word/numbering.xml><?xml version="1.0" encoding="utf-8"?>
-<w:numbering xmlns:wpc="http://schemas.microsoft.com/office/word/2010/wordprocessingCanvas" xmlns:cx="http://schemas.microsoft.com/office/drawing/2014/chartex" xmlns:cx1="http://schemas.microsoft.com/office/drawing/2015/9/8/chartex" xmlns:cx2="http://schemas.microsoft.com/office/drawing/2015/10/21/chartex" xmlns:cx3="http://schemas.microsoft.com/office/drawing/2016/5/9/chartex" xmlns:cx4="http://schemas.microsoft.com/office/drawing/2016/5/10/chartex" xmlns:cx5="http://schemas.microsoft.com/office/drawing/2016/5/11/chartex" xmlns:cx6="http://schemas.microsoft.com/office/drawing/2016/5/12/chartex" xmlns:cx7="http://schemas.microsoft.com/office/drawing/2016/5/13/chartex" xmlns:cx8="http://schemas.microsoft.com/office/drawing/2016/5/14/chartex" xmlns:mc="http://schemas.openxmlformats.org/markup-compatibility/2006" xmlns:aink="http://schemas.microsoft.com/office/drawing/2016/ink" xmlns:am3d="http://schemas.microsoft.com/office/drawing/2017/model3d" xmlns:o="urn:schemas-microsoft-com:office:office" xmlns:r="http://schemas.openxmlformats.org/officeDocument/2006/relationships" xmlns:m="http://schemas.openxmlformats.org/officeDocument/2006/math" xmlns:v="urn:schemas-microsoft-com:vml" xmlns:wp14="http://schemas.microsoft.com/office/word/2010/wordprocessingDrawing" xmlns:wp="http://schemas.openxmlformats.org/drawingml/2006/wordprocessingDrawing" xmlns:w10="urn:schemas-microsoft-com:office:word" xmlns:w="http://schemas.openxmlformats.org/wordprocessingml/2006/main" xmlns:w14="http://schemas.microsoft.com/office/word/2010/wordml" xmlns:w15="http://schemas.microsoft.com/office/word/2012/wordml" xmlns:w16cex="http://schemas.microsoft.com/office/word/2018/wordml/cex" xmlns:w16cid="http://schemas.microsoft.com/office/word/2016/wordml/cid" xmlns:w16="http://schemas.microsoft.com/office/word/2018/wordml" xmlns:w16se="http://schemas.microsoft.com/office/word/2015/wordml/symex" xmlns:wpg="http://schemas.microsoft.com/office/word/2010/wordprocessingGroup" xmlns:wpi="http://schemas.microsoft.com/office/word/2010/wordprocessingInk" xmlns:wne="http://schemas.microsoft.com/office/word/2006/wordml" xmlns:wps="http://schemas.microsoft.com/office/word/2010/wordprocessingShape" mc:Ignorable="w14 w15 w16se w16cid w16 w16cex wp14">
+<w:numbering xmlns:wpc="http://schemas.microsoft.com/office/word/2010/wordprocessingCanvas" xmlns:cx="http://schemas.microsoft.com/office/drawing/2014/chartex" xmlns:cx1="http://schemas.microsoft.com/office/drawing/2015/9/8/chartex" xmlns:cx2="http://schemas.microsoft.com/office/drawing/2015/10/21/chartex" xmlns:cx3="http://schemas.microsoft.com/office/drawing/2016/5/9/chartex" xmlns:cx4="http://schemas.microsoft.com/office/drawing/2016/5/10/chartex" xmlns:cx5="http://schemas.microsoft.com/office/drawing/2016/5/11/chartex" xmlns:cx6="http://schemas.microsoft.com/office/drawing/2016/5/12/chartex" xmlns:cx7="http://schemas.microsoft.com/office/drawing/2016/5/13/chartex" xmlns:cx8="http://schemas.microsoft.com/office/drawing/2016/5/14/chartex" xmlns:mc="http://schemas.openxmlformats.org/markup-compatibility/2006" xmlns:aink="http://schemas.microsoft.com/office/drawing/2016/ink" xmlns:am3d="http://schemas.microsoft.com/office/drawing/2017/model3d" xmlns:o="urn:schemas-microsoft-com:office:office" xmlns:oel="http://schemas.microsoft.com/office/2019/extlst" xmlns:r="http://schemas.openxmlformats.org/officeDocument/2006/relationships" xmlns:m="http://schemas.openxmlformats.org/officeDocument/2006/math" xmlns:v="urn:schemas-microsoft-com:vml" xmlns:wp14="http://schemas.microsoft.com/office/word/2010/wordprocessingDrawing" xmlns:wp="http://schemas.openxmlformats.org/drawingml/2006/wordprocessingDrawing" xmlns:w10="urn:schemas-microsoft-com:office:word" xmlns:w="http://schemas.openxmlformats.org/wordprocessingml/2006/main" xmlns:w14="http://schemas.microsoft.com/office/word/2010/wordml" xmlns:w15="http://schemas.microsoft.com/office/word/2012/wordml" xmlns:w16cex="http://schemas.microsoft.com/office/word/2018/wordml/cex" xmlns:w16cid="http://schemas.microsoft.com/office/word/2016/wordml/cid" xmlns:w16="http://schemas.microsoft.com/office/word/2018/wordml" xmlns:w16sdtdh="http://schemas.microsoft.com/office/word/2020/wordml/sdtdatahash" xmlns:w16se="http://schemas.microsoft.com/office/word/2015/wordml/symex" xmlns:wpg="http://schemas.microsoft.com/office/word/2010/wordprocessingGroup" xmlns:wpi="http://schemas.microsoft.com/office/word/2010/wordprocessingInk" xmlns:wne="http://schemas.microsoft.com/office/word/2006/wordml" xmlns:wps="http://schemas.microsoft.com/office/word/2010/wordprocessingShape" mc:Ignorable="w14 w15 w16se w16cid w16 w16cex w16sdtdh wp14">
   <w:abstractNum w:abstractNumId="0" w15:restartNumberingAfterBreak="0">
     <w:nsid w:val="04BC50C4"/>
     <w:multiLevelType w:val="hybridMultilevel"/>
@@ -3341,106 +3784,106 @@
       </w:pPr>
     </w:lvl>
   </w:abstractNum>
-  <w:num w:numId="1">
+  <w:num w:numId="1" w16cid:durableId="1276446362">
     <w:abstractNumId w:val="8"/>
   </w:num>
-  <w:num w:numId="2">
+  <w:num w:numId="2" w16cid:durableId="1481994050">
     <w:abstractNumId w:val="1"/>
   </w:num>
-  <w:num w:numId="3">
+  <w:num w:numId="3" w16cid:durableId="533927525">
     <w:abstractNumId w:val="2"/>
   </w:num>
-  <w:num w:numId="4">
+  <w:num w:numId="4" w16cid:durableId="1518498465">
     <w:abstractNumId w:val="8"/>
   </w:num>
-  <w:num w:numId="5">
+  <w:num w:numId="5" w16cid:durableId="1988825267">
     <w:abstractNumId w:val="8"/>
   </w:num>
-  <w:num w:numId="6">
+  <w:num w:numId="6" w16cid:durableId="1925724997">
     <w:abstractNumId w:val="8"/>
   </w:num>
-  <w:num w:numId="7">
+  <w:num w:numId="7" w16cid:durableId="671184663">
     <w:abstractNumId w:val="8"/>
   </w:num>
-  <w:num w:numId="8">
+  <w:num w:numId="8" w16cid:durableId="1994293141">
     <w:abstractNumId w:val="8"/>
   </w:num>
-  <w:num w:numId="9">
+  <w:num w:numId="9" w16cid:durableId="586816573">
     <w:abstractNumId w:val="8"/>
   </w:num>
-  <w:num w:numId="10">
+  <w:num w:numId="10" w16cid:durableId="11034364">
     <w:abstractNumId w:val="8"/>
   </w:num>
-  <w:num w:numId="11">
+  <w:num w:numId="11" w16cid:durableId="1382242052">
     <w:abstractNumId w:val="8"/>
   </w:num>
-  <w:num w:numId="12">
+  <w:num w:numId="12" w16cid:durableId="1080564424">
     <w:abstractNumId w:val="8"/>
   </w:num>
-  <w:num w:numId="13">
+  <w:num w:numId="13" w16cid:durableId="1038356412">
     <w:abstractNumId w:val="8"/>
   </w:num>
-  <w:num w:numId="14">
+  <w:num w:numId="14" w16cid:durableId="1483231447">
     <w:abstractNumId w:val="9"/>
   </w:num>
-  <w:num w:numId="15">
+  <w:num w:numId="15" w16cid:durableId="1503668651">
     <w:abstractNumId w:val="10"/>
   </w:num>
-  <w:num w:numId="16">
+  <w:num w:numId="16" w16cid:durableId="1690176838">
     <w:abstractNumId w:val="11"/>
   </w:num>
-  <w:num w:numId="17">
+  <w:num w:numId="17" w16cid:durableId="377897182">
     <w:abstractNumId w:val="8"/>
     <w:lvlOverride w:ilvl="0">
       <w:startOverride w:val="1"/>
     </w:lvlOverride>
   </w:num>
-  <w:num w:numId="18">
+  <w:num w:numId="18" w16cid:durableId="841092834">
     <w:abstractNumId w:val="8"/>
   </w:num>
-  <w:num w:numId="19">
+  <w:num w:numId="19" w16cid:durableId="450169157">
     <w:abstractNumId w:val="8"/>
   </w:num>
-  <w:num w:numId="20">
+  <w:num w:numId="20" w16cid:durableId="1092624252">
     <w:abstractNumId w:val="8"/>
     <w:lvlOverride w:ilvl="0">
       <w:startOverride w:val="1"/>
     </w:lvlOverride>
   </w:num>
-  <w:num w:numId="21">
+  <w:num w:numId="21" w16cid:durableId="1225526692">
     <w:abstractNumId w:val="8"/>
   </w:num>
-  <w:num w:numId="22">
+  <w:num w:numId="22" w16cid:durableId="1596478069">
     <w:abstractNumId w:val="8"/>
   </w:num>
-  <w:num w:numId="23">
+  <w:num w:numId="23" w16cid:durableId="2001150514">
     <w:abstractNumId w:val="8"/>
   </w:num>
-  <w:num w:numId="24">
+  <w:num w:numId="24" w16cid:durableId="332801965">
     <w:abstractNumId w:val="8"/>
   </w:num>
-  <w:num w:numId="25">
+  <w:num w:numId="25" w16cid:durableId="829180706">
     <w:abstractNumId w:val="6"/>
   </w:num>
-  <w:num w:numId="26">
+  <w:num w:numId="26" w16cid:durableId="819271317">
     <w:abstractNumId w:val="7"/>
   </w:num>
-  <w:num w:numId="27">
+  <w:num w:numId="27" w16cid:durableId="1394158582">
     <w:abstractNumId w:val="3"/>
   </w:num>
-  <w:num w:numId="28">
+  <w:num w:numId="28" w16cid:durableId="318579264">
     <w:abstractNumId w:val="8"/>
     <w:lvlOverride w:ilvl="0">
       <w:startOverride w:val="1"/>
     </w:lvlOverride>
   </w:num>
-  <w:num w:numId="29">
+  <w:num w:numId="29" w16cid:durableId="281813278">
     <w:abstractNumId w:val="0"/>
   </w:num>
-  <w:num w:numId="30">
+  <w:num w:numId="30" w16cid:durableId="896090269">
     <w:abstractNumId w:val="4"/>
   </w:num>
-  <w:num w:numId="31">
+  <w:num w:numId="31" w16cid:durableId="43145127">
     <w:abstractNumId w:val="5"/>
   </w:num>
   <w:numIdMacAtCleanup w:val="3"/>
@@ -3448,15 +3891,15 @@
 </file>
 
 <file path=word/people.xml><?xml version="1.0" encoding="utf-8"?>
-<w15:people xmlns:wpc="http://schemas.microsoft.com/office/word/2010/wordprocessingCanvas" xmlns:cx="http://schemas.microsoft.com/office/drawing/2014/chartex" xmlns:cx1="http://schemas.microsoft.com/office/drawing/2015/9/8/chartex" xmlns:cx2="http://schemas.microsoft.com/office/drawing/2015/10/21/chartex" xmlns:cx3="http://schemas.microsoft.com/office/drawing/2016/5/9/chartex" xmlns:cx4="http://schemas.microsoft.com/office/drawing/2016/5/10/chartex" xmlns:cx5="http://schemas.microsoft.com/office/drawing/2016/5/11/chartex" xmlns:cx6="http://schemas.microsoft.com/office/drawing/2016/5/12/chartex" xmlns:cx7="http://schemas.microsoft.com/office/drawing/2016/5/13/chartex" xmlns:cx8="http://schemas.microsoft.com/office/drawing/2016/5/14/chartex" xmlns:mc="http://schemas.openxmlformats.org/markup-compatibility/2006" xmlns:aink="http://schemas.microsoft.com/office/drawing/2016/ink" xmlns:am3d="http://schemas.microsoft.com/office/drawing/2017/model3d" xmlns:o="urn:schemas-microsoft-com:office:office" xmlns:r="http://schemas.openxmlformats.org/officeDocument/2006/relationships" xmlns:m="http://schemas.openxmlformats.org/officeDocument/2006/math" xmlns:v="urn:schemas-microsoft-com:vml" xmlns:wp14="http://schemas.microsoft.com/office/word/2010/wordprocessingDrawing" xmlns:wp="http://schemas.openxmlformats.org/drawingml/2006/wordprocessingDrawing" xmlns:w10="urn:schemas-microsoft-com:office:word" xmlns:w="http://schemas.openxmlformats.org/wordprocessingml/2006/main" xmlns:w14="http://schemas.microsoft.com/office/word/2010/wordml" xmlns:w15="http://schemas.microsoft.com/office/word/2012/wordml" xmlns:w16cex="http://schemas.microsoft.com/office/word/2018/wordml/cex" xmlns:w16cid="http://schemas.microsoft.com/office/word/2016/wordml/cid" xmlns:w16="http://schemas.microsoft.com/office/word/2018/wordml" xmlns:w16se="http://schemas.microsoft.com/office/word/2015/wordml/symex" xmlns:wpg="http://schemas.microsoft.com/office/word/2010/wordprocessingGroup" xmlns:wpi="http://schemas.microsoft.com/office/word/2010/wordprocessingInk" xmlns:wne="http://schemas.microsoft.com/office/word/2006/wordml" xmlns:wps="http://schemas.microsoft.com/office/word/2010/wordprocessingShape" mc:Ignorable="w14 w15 w16se w16cid w16 w16cex wp14">
-  <w15:person w15:author="Anastasia Soukhov">
-    <w15:presenceInfo w15:providerId="AD" w15:userId="S::soukhoa@mcmaster.ca::392781a7-faff-48b2-b865-d393dcda6b00"/>
+<w15:people xmlns:wpc="http://schemas.microsoft.com/office/word/2010/wordprocessingCanvas" xmlns:cx="http://schemas.microsoft.com/office/drawing/2014/chartex" xmlns:cx1="http://schemas.microsoft.com/office/drawing/2015/9/8/chartex" xmlns:cx2="http://schemas.microsoft.com/office/drawing/2015/10/21/chartex" xmlns:cx3="http://schemas.microsoft.com/office/drawing/2016/5/9/chartex" xmlns:cx4="http://schemas.microsoft.com/office/drawing/2016/5/10/chartex" xmlns:cx5="http://schemas.microsoft.com/office/drawing/2016/5/11/chartex" xmlns:cx6="http://schemas.microsoft.com/office/drawing/2016/5/12/chartex" xmlns:cx7="http://schemas.microsoft.com/office/drawing/2016/5/13/chartex" xmlns:cx8="http://schemas.microsoft.com/office/drawing/2016/5/14/chartex" xmlns:mc="http://schemas.openxmlformats.org/markup-compatibility/2006" xmlns:aink="http://schemas.microsoft.com/office/drawing/2016/ink" xmlns:am3d="http://schemas.microsoft.com/office/drawing/2017/model3d" xmlns:o="urn:schemas-microsoft-com:office:office" xmlns:oel="http://schemas.microsoft.com/office/2019/extlst" xmlns:r="http://schemas.openxmlformats.org/officeDocument/2006/relationships" xmlns:m="http://schemas.openxmlformats.org/officeDocument/2006/math" xmlns:v="urn:schemas-microsoft-com:vml" xmlns:wp14="http://schemas.microsoft.com/office/word/2010/wordprocessingDrawing" xmlns:wp="http://schemas.openxmlformats.org/drawingml/2006/wordprocessingDrawing" xmlns:w10="urn:schemas-microsoft-com:office:word" xmlns:w="http://schemas.openxmlformats.org/wordprocessingml/2006/main" xmlns:w14="http://schemas.microsoft.com/office/word/2010/wordml" xmlns:w15="http://schemas.microsoft.com/office/word/2012/wordml" xmlns:w16cex="http://schemas.microsoft.com/office/word/2018/wordml/cex" xmlns:w16cid="http://schemas.microsoft.com/office/word/2016/wordml/cid" xmlns:w16="http://schemas.microsoft.com/office/word/2018/wordml" xmlns:w16sdtdh="http://schemas.microsoft.com/office/word/2020/wordml/sdtdatahash" xmlns:w16se="http://schemas.microsoft.com/office/word/2015/wordml/symex" xmlns:wpg="http://schemas.microsoft.com/office/word/2010/wordprocessingGroup" xmlns:wpi="http://schemas.microsoft.com/office/word/2010/wordprocessingInk" xmlns:wne="http://schemas.microsoft.com/office/word/2006/wordml" xmlns:wps="http://schemas.microsoft.com/office/word/2010/wordprocessingShape" mc:Ignorable="w14 w15 w16se w16cid w16 w16cex w16sdtdh wp14">
+  <w15:person w15:author="Paez, Antonio">
+    <w15:presenceInfo w15:providerId="AD" w15:userId="S::paezha@mcmaster.ca::b37c5b05-ca8b-4d17-bd06-2a327b700903"/>
   </w15:person>
 </w15:people>
 </file>
 
 <file path=word/styles.xml><?xml version="1.0" encoding="utf-8"?>
-<w:styles xmlns:mc="http://schemas.openxmlformats.org/markup-compatibility/2006" xmlns:r="http://schemas.openxmlformats.org/officeDocument/2006/relationships" xmlns:w="http://schemas.openxmlformats.org/wordprocessingml/2006/main" xmlns:w14="http://schemas.microsoft.com/office/word/2010/wordml" xmlns:w15="http://schemas.microsoft.com/office/word/2012/wordml" xmlns:w16cex="http://schemas.microsoft.com/office/word/2018/wordml/cex" xmlns:w16cid="http://schemas.microsoft.com/office/word/2016/wordml/cid" xmlns:w16="http://schemas.microsoft.com/office/word/2018/wordml" xmlns:w16se="http://schemas.microsoft.com/office/word/2015/wordml/symex" mc:Ignorable="w14 w15 w16se w16cid w16 w16cex">
+<w:styles xmlns:mc="http://schemas.openxmlformats.org/markup-compatibility/2006" xmlns:r="http://schemas.openxmlformats.org/officeDocument/2006/relationships" xmlns:w="http://schemas.openxmlformats.org/wordprocessingml/2006/main" xmlns:w14="http://schemas.microsoft.com/office/word/2010/wordml" xmlns:w15="http://schemas.microsoft.com/office/word/2012/wordml" xmlns:w16cex="http://schemas.microsoft.com/office/word/2018/wordml/cex" xmlns:w16cid="http://schemas.microsoft.com/office/word/2016/wordml/cid" xmlns:w16="http://schemas.microsoft.com/office/word/2018/wordml" xmlns:w16sdtdh="http://schemas.microsoft.com/office/word/2020/wordml/sdtdatahash" xmlns:w16se="http://schemas.microsoft.com/office/word/2015/wordml/symex" mc:Ignorable="w14 w15 w16se w16cid w16 w16cex w16sdtdh">
   <w:docDefaults>
     <w:rPrDefault>
       <w:rPr>
@@ -4935,6 +5378,16 @@
       <w:lang w:val="en-US" w:eastAsia="de-DE" w:bidi="en-US"/>
     </w:rPr>
   </w:style>
+  <w:style w:type="character" w:customStyle="1" w:styleId="cf01">
+    <w:name w:val="cf01"/>
+    <w:basedOn w:val="DefaultParagraphFont"/>
+    <w:rsid w:val="00264FA6"/>
+    <w:rPr>
+      <w:rFonts w:ascii="Segoe UI" w:hAnsi="Segoe UI" w:cs="Segoe UI" w:hint="default"/>
+      <w:sz w:val="18"/>
+      <w:szCs w:val="18"/>
+    </w:rPr>
+  </w:style>
 </w:styles>
 </file>
 
@@ -5220,12 +5673,9 @@
 </file>
 
 <file path=customXml/item1.xml><?xml version="1.0" encoding="utf-8"?>
-<?mso-contentType ?>
-<FormTemplates xmlns="http://schemas.microsoft.com/sharepoint/v3/contenttype/forms">
-  <Display>DocumentLibraryForm</Display>
-  <Edit>DocumentLibraryForm</Edit>
-  <New>DocumentLibraryForm</New>
-</FormTemplates>
+<p:properties xmlns:p="http://schemas.microsoft.com/office/2006/metadata/properties" xmlns:xsi="http://www.w3.org/2001/XMLSchema-instance" xmlns:pc="http://schemas.microsoft.com/office/infopath/2007/PartnerControls">
+  <documentManagement/>
+</p:properties>
 </file>
 
 <file path=customXml/item2.xml><?xml version="1.0" encoding="utf-8"?>
@@ -5458,9 +5908,12 @@
 </file>
 
 <file path=customXml/item3.xml><?xml version="1.0" encoding="utf-8"?>
-<p:properties xmlns:p="http://schemas.microsoft.com/office/2006/metadata/properties" xmlns:xsi="http://www.w3.org/2001/XMLSchema-instance" xmlns:pc="http://schemas.microsoft.com/office/infopath/2007/PartnerControls">
-  <documentManagement/>
-</p:properties>
+<?mso-contentType ?>
+<FormTemplates xmlns="http://schemas.microsoft.com/sharepoint/v3/contenttype/forms">
+  <Display>DocumentLibraryForm</Display>
+  <Edit>DocumentLibraryForm</Edit>
+  <New>DocumentLibraryForm</New>
+</FormTemplates>
 </file>
 
 <file path=customXml/item4.xml><?xml version="1.0" encoding="utf-8"?>
@@ -5468,9 +5921,10 @@
 </file>
 
 <file path=customXml/itemProps1.xml><?xml version="1.0" encoding="utf-8"?>
-<ds:datastoreItem xmlns:ds="http://schemas.openxmlformats.org/officeDocument/2006/customXml" ds:itemID="{9CA841CC-C7E3-4FE4-B530-3356C1484B9E}">
+<ds:datastoreItem xmlns:ds="http://schemas.openxmlformats.org/officeDocument/2006/customXml" ds:itemID="{D1EC62E2-A7AD-41F6-A861-D710ABB30A23}">
   <ds:schemaRefs>
-    <ds:schemaRef ds:uri="http://schemas.microsoft.com/sharepoint/v3/contenttype/forms"/>
+    <ds:schemaRef ds:uri="http://schemas.microsoft.com/office/2006/metadata/properties"/>
+    <ds:schemaRef ds:uri="http://schemas.microsoft.com/office/infopath/2007/PartnerControls"/>
   </ds:schemaRefs>
 </ds:datastoreItem>
 </file>
@@ -5495,10 +5949,9 @@
 </file>
 
 <file path=customXml/itemProps3.xml><?xml version="1.0" encoding="utf-8"?>
-<ds:datastoreItem xmlns:ds="http://schemas.openxmlformats.org/officeDocument/2006/customXml" ds:itemID="{D1EC62E2-A7AD-41F6-A861-D710ABB30A23}">
+<ds:datastoreItem xmlns:ds="http://schemas.openxmlformats.org/officeDocument/2006/customXml" ds:itemID="{9CA841CC-C7E3-4FE4-B530-3356C1484B9E}">
   <ds:schemaRefs>
-    <ds:schemaRef ds:uri="http://schemas.microsoft.com/office/2006/metadata/properties"/>
-    <ds:schemaRef ds:uri="http://schemas.microsoft.com/office/infopath/2007/PartnerControls"/>
+    <ds:schemaRef ds:uri="http://schemas.microsoft.com/sharepoint/v3/contenttype/forms"/>
   </ds:schemaRefs>
 </ds:datastoreItem>
 </file>

</xml_diff>

<commit_message>
Submitted - revision 1
</commit_message>
<xml_diff>
--- a/Editorial-Correspondence/2022.09.22 - Response letter to reviewers.docx
+++ b/Editorial-Correspondence/2022.09.22 - Response letter to reviewers.docx
@@ -1,6 +1,6 @@
 
 <file path=word/document.xml><?xml version="1.0" encoding="utf-8"?>
-<w:document xmlns:wpc="http://schemas.microsoft.com/office/word/2010/wordprocessingCanvas" xmlns:cx="http://schemas.microsoft.com/office/drawing/2014/chartex" xmlns:cx1="http://schemas.microsoft.com/office/drawing/2015/9/8/chartex" xmlns:cx2="http://schemas.microsoft.com/office/drawing/2015/10/21/chartex" xmlns:cx3="http://schemas.microsoft.com/office/drawing/2016/5/9/chartex" xmlns:cx4="http://schemas.microsoft.com/office/drawing/2016/5/10/chartex" xmlns:cx5="http://schemas.microsoft.com/office/drawing/2016/5/11/chartex" xmlns:cx6="http://schemas.microsoft.com/office/drawing/2016/5/12/chartex" xmlns:cx7="http://schemas.microsoft.com/office/drawing/2016/5/13/chartex" xmlns:cx8="http://schemas.microsoft.com/office/drawing/2016/5/14/chartex" xmlns:mc="http://schemas.openxmlformats.org/markup-compatibility/2006" xmlns:aink="http://schemas.microsoft.com/office/drawing/2016/ink" xmlns:am3d="http://schemas.microsoft.com/office/drawing/2017/model3d" xmlns:o="urn:schemas-microsoft-com:office:office" xmlns:oel="http://schemas.microsoft.com/office/2019/extlst" xmlns:r="http://schemas.openxmlformats.org/officeDocument/2006/relationships" xmlns:m="http://schemas.openxmlformats.org/officeDocument/2006/math" xmlns:v="urn:schemas-microsoft-com:vml" xmlns:wp14="http://schemas.microsoft.com/office/word/2010/wordprocessingDrawing" xmlns:wp="http://schemas.openxmlformats.org/drawingml/2006/wordprocessingDrawing" xmlns:w10="urn:schemas-microsoft-com:office:word" xmlns:w="http://schemas.openxmlformats.org/wordprocessingml/2006/main" xmlns:w14="http://schemas.microsoft.com/office/word/2010/wordml" xmlns:w15="http://schemas.microsoft.com/office/word/2012/wordml" xmlns:w16cex="http://schemas.microsoft.com/office/word/2018/wordml/cex" xmlns:w16cid="http://schemas.microsoft.com/office/word/2016/wordml/cid" xmlns:w16="http://schemas.microsoft.com/office/word/2018/wordml" xmlns:w16sdtdh="http://schemas.microsoft.com/office/word/2020/wordml/sdtdatahash" xmlns:w16se="http://schemas.microsoft.com/office/word/2015/wordml/symex" xmlns:wpg="http://schemas.microsoft.com/office/word/2010/wordprocessingGroup" xmlns:wpi="http://schemas.microsoft.com/office/word/2010/wordprocessingInk" xmlns:wne="http://schemas.microsoft.com/office/word/2006/wordml" xmlns:wps="http://schemas.microsoft.com/office/word/2010/wordprocessingShape" mc:Ignorable="w14 w15 w16se w16cid w16 w16cex w16sdtdh wp14">
+<w:document xmlns:wpc="http://schemas.microsoft.com/office/word/2010/wordprocessingCanvas" xmlns:cx="http://schemas.microsoft.com/office/drawing/2014/chartex" xmlns:cx1="http://schemas.microsoft.com/office/drawing/2015/9/8/chartex" xmlns:cx2="http://schemas.microsoft.com/office/drawing/2015/10/21/chartex" xmlns:cx3="http://schemas.microsoft.com/office/drawing/2016/5/9/chartex" xmlns:cx4="http://schemas.microsoft.com/office/drawing/2016/5/10/chartex" xmlns:cx5="http://schemas.microsoft.com/office/drawing/2016/5/11/chartex" xmlns:cx6="http://schemas.microsoft.com/office/drawing/2016/5/12/chartex" xmlns:cx7="http://schemas.microsoft.com/office/drawing/2016/5/13/chartex" xmlns:cx8="http://schemas.microsoft.com/office/drawing/2016/5/14/chartex" xmlns:mc="http://schemas.openxmlformats.org/markup-compatibility/2006" xmlns:aink="http://schemas.microsoft.com/office/drawing/2016/ink" xmlns:am3d="http://schemas.microsoft.com/office/drawing/2017/model3d" xmlns:o="urn:schemas-microsoft-com:office:office" xmlns:r="http://schemas.openxmlformats.org/officeDocument/2006/relationships" xmlns:m="http://schemas.openxmlformats.org/officeDocument/2006/math" xmlns:v="urn:schemas-microsoft-com:vml" xmlns:wp14="http://schemas.microsoft.com/office/word/2010/wordprocessingDrawing" xmlns:wp="http://schemas.openxmlformats.org/drawingml/2006/wordprocessingDrawing" xmlns:w10="urn:schemas-microsoft-com:office:word" xmlns:w="http://schemas.openxmlformats.org/wordprocessingml/2006/main" xmlns:w14="http://schemas.microsoft.com/office/word/2010/wordml" xmlns:w15="http://schemas.microsoft.com/office/word/2012/wordml" xmlns:w16cex="http://schemas.microsoft.com/office/word/2018/wordml/cex" xmlns:w16cid="http://schemas.microsoft.com/office/word/2016/wordml/cid" xmlns:w16="http://schemas.microsoft.com/office/word/2018/wordml" xmlns:w16se="http://schemas.microsoft.com/office/word/2015/wordml/symex" xmlns:wpg="http://schemas.microsoft.com/office/word/2010/wordprocessingGroup" xmlns:wpi="http://schemas.microsoft.com/office/word/2010/wordprocessingInk" xmlns:wne="http://schemas.microsoft.com/office/word/2006/wordml" xmlns:wps="http://schemas.microsoft.com/office/word/2010/wordprocessingShape" mc:Ignorable="w14 w15 w16se w16cid w16 w16cex wp14">
   <w:body>
     <w:p>
       <w:pPr>
@@ -202,14 +202,7 @@
         <w:rPr>
           <w:color w:val="4472C4" w:themeColor="accent1"/>
         </w:rPr>
-        <w:t>Thank you for stating the following financial disclosure: </w:t>
-      </w:r>
-      <w:r>
-        <w:rPr>
-          <w:color w:val="4472C4" w:themeColor="accent1"/>
-        </w:rPr>
-        <w:br/>
-        <w:t>"The Social Sciences and Humanities Research Council’s partnership grant: Mobilizing justice:</w:t>
+        <w:t>Thank you for stating the following financial disclosure: "The Social Sciences and Humanities Research Council’s partnership grant: Mobilizing justice:</w:t>
       </w:r>
       <w:r>
         <w:rPr>
@@ -243,14 +236,7 @@
         <w:rPr>
           <w:color w:val="4472C4" w:themeColor="accent1"/>
         </w:rPr>
-        <w:t>Please state what role the funders took in the study.  If the funders had no role, please state: "The funders had no role in study design, data collection and analysis, decision to publish, or preparation of the manuscript." If this statement is not correct you must amend it as needed. </w:t>
-      </w:r>
-      <w:r>
-        <w:rPr>
-          <w:color w:val="4472C4" w:themeColor="accent1"/>
-        </w:rPr>
-        <w:br/>
-        <w:t>Please include this amended Role of Funder statement in your cover letter; we will change the online submission form on your behalf.</w:t>
+        <w:t>Please state what role the funders took in the study.  If the funders had no role, please state: "The funders had no role in study design, data collection and analysis, decision to publish, or preparation of the manuscript." If this statement is not correct you must amend it as needed. Please include this amended Role of Funder statement in your cover letter; we will change the online submission form on your behalf.</w:t>
       </w:r>
     </w:p>
     <w:p>
@@ -267,23 +253,11 @@
       <w:r>
         <w:t xml:space="preserve"> We</w:t>
       </w:r>
-      <w:ins w:id="1" w:author="Paez, Antonio" w:date="2022-09-22T12:06:00Z">
-        <w:r>
-          <w:t xml:space="preserve"> </w:t>
-        </w:r>
-      </w:ins>
-      <w:del w:id="2" w:author="Paez, Antonio" w:date="2022-09-22T12:06:00Z">
-        <w:r>
-          <w:delText>’</w:delText>
-        </w:r>
-      </w:del>
-      <w:proofErr w:type="spellStart"/>
-      <w:r>
-        <w:t>ve</w:t>
-      </w:r>
-      <w:proofErr w:type="spellEnd"/>
-      <w:r>
-        <w:t xml:space="preserve"> update</w:t>
+      <w:r>
+        <w:t>’</w:t>
+      </w:r>
+      <w:r>
+        <w:t>ve update</w:t>
       </w:r>
       <w:r>
         <w:t>d</w:t>
@@ -348,14 +322,14 @@
         <w:rPr>
           <w:color w:val="4472C4" w:themeColor="accent1"/>
         </w:rPr>
-        <w:t xml:space="preserve">"Upon re-submitting your revised manuscript, please upload your study’s minimal underlying data set as either Supporting Information files or to a stable, public repository and include the relevant URLs, DOIs, or accession numbers within your revised cover </w:t>
+        <w:t xml:space="preserve">"Upon re-submitting your revised manuscript, please upload your study’s minimal underlying data set as either Supporting Information files or to a stable, public repository and include the relevant URLs, DOIs, or accession numbers within your revised cover letter. For a list of acceptable repositories, please see </w:t>
       </w:r>
       <w:r>
         <w:rPr>
           <w:color w:val="4472C4" w:themeColor="accent1"/>
         </w:rPr>
         <w:lastRenderedPageBreak/>
-        <w:t>letter. For a list of acceptable repositories, please see http://journals.plos.org/plosone/s/data-availability#loc-recommended-repositories. Any potentially identifying patient information must be fully anonymized.</w:t>
+        <w:t>http://journals.plos.org/plosone/s/data-availability#loc-recommended-repositories. Any potentially identifying patient information must be fully anonymized.</w:t>
       </w:r>
     </w:p>
     <w:p>
@@ -407,34 +381,10 @@
       <w:r>
         <w:t xml:space="preserve">The </w:t>
       </w:r>
-      <w:ins w:id="3" w:author="Paez, Antonio" w:date="2022-09-22T10:05:00Z">
-        <w:r>
-          <w:t xml:space="preserve">data set is available from </w:t>
-        </w:r>
-        <w:r>
-          <w:rPr>
-            <w:rFonts w:ascii="Arial" w:hAnsi="Arial" w:cs="Arial"/>
-            <w:sz w:val="20"/>
-            <w:szCs w:val="20"/>
-          </w:rPr>
-          <w:fldChar w:fldCharType="begin"/>
-        </w:r>
-        <w:r>
-          <w:rPr>
-            <w:rFonts w:ascii="Arial" w:hAnsi="Arial" w:cs="Arial"/>
-            <w:sz w:val="20"/>
-            <w:szCs w:val="20"/>
-          </w:rPr>
-          <w:instrText xml:space="preserve"> HYPERLINK "https://soukhova.github.io/TTS2016R/" </w:instrText>
-        </w:r>
-        <w:r>
-          <w:rPr>
-            <w:rFonts w:ascii="Arial" w:hAnsi="Arial" w:cs="Arial"/>
-            <w:sz w:val="20"/>
-            <w:szCs w:val="20"/>
-          </w:rPr>
-          <w:fldChar w:fldCharType="separate"/>
-        </w:r>
+      <w:r>
+        <w:t xml:space="preserve">data set is available from </w:t>
+      </w:r>
+      <w:hyperlink r:id="rId14" w:history="1">
         <w:r>
           <w:rPr>
             <w:rStyle w:val="cf01"/>
@@ -443,23 +393,10 @@
           </w:rPr>
           <w:t>https://soukhova.github.io/TTS2016R/</w:t>
         </w:r>
-        <w:r>
-          <w:rPr>
-            <w:rFonts w:ascii="Arial" w:hAnsi="Arial" w:cs="Arial"/>
-            <w:sz w:val="20"/>
-            <w:szCs w:val="20"/>
-          </w:rPr>
-          <w:fldChar w:fldCharType="end"/>
-        </w:r>
-        <w:r>
-          <w:t xml:space="preserve"> </w:t>
-        </w:r>
-      </w:ins>
-      <w:ins w:id="4" w:author="Paez, Antonio" w:date="2022-09-22T10:07:00Z">
-        <w:r>
-          <w:t xml:space="preserve">The </w:t>
-        </w:r>
-      </w:ins>
+      </w:hyperlink>
+      <w:r>
+        <w:t xml:space="preserve"> The </w:t>
+      </w:r>
       <w:r>
         <w:t>full manuscript and the code are included in this repository</w:t>
       </w:r>
@@ -469,7 +406,7 @@
       <w:r>
         <w:t xml:space="preserve"> </w:t>
       </w:r>
-      <w:hyperlink r:id="rId14" w:history="1">
+      <w:hyperlink r:id="rId15" w:history="1">
         <w:r>
           <w:rPr>
             <w:rStyle w:val="Hyperlink"/>
@@ -483,41 +420,33 @@
       <w:r>
         <w:t xml:space="preserve"> </w:t>
       </w:r>
-      <w:ins w:id="5" w:author="Paez, Antonio" w:date="2022-09-22T11:22:00Z">
-        <w:r>
-          <w:t>Both</w:t>
-        </w:r>
-        <w:r>
-          <w:t xml:space="preserve"> </w:t>
-        </w:r>
-      </w:ins>
+      <w:r>
+        <w:t>Both</w:t>
+      </w:r>
+      <w:r>
+        <w:t xml:space="preserve"> </w:t>
+      </w:r>
       <w:r>
         <w:t>link</w:t>
       </w:r>
-      <w:ins w:id="6" w:author="Paez, Antonio" w:date="2022-09-22T11:22:00Z">
-        <w:r>
-          <w:t>s</w:t>
-        </w:r>
-      </w:ins>
+      <w:r>
+        <w:t>s</w:t>
+      </w:r>
       <w:r>
         <w:t xml:space="preserve"> </w:t>
       </w:r>
-      <w:ins w:id="7" w:author="Paez, Antonio" w:date="2022-09-22T11:22:00Z">
-        <w:r>
-          <w:t>are</w:t>
-        </w:r>
-        <w:r>
-          <w:t xml:space="preserve"> </w:t>
-        </w:r>
-      </w:ins>
+      <w:r>
+        <w:t>are</w:t>
+      </w:r>
+      <w:r>
+        <w:t xml:space="preserve"> </w:t>
+      </w:r>
       <w:r>
         <w:t>provided a</w:t>
       </w:r>
-      <w:ins w:id="8" w:author="Paez, Antonio" w:date="2022-09-22T11:22:00Z">
-        <w:r>
-          <w:t>s footnotes in</w:t>
-        </w:r>
-      </w:ins>
+      <w:r>
+        <w:t>s footnotes in</w:t>
+      </w:r>
       <w:r>
         <w:t xml:space="preserve"> the Introduction section.</w:t>
       </w:r>
@@ -546,7 +475,7 @@
         </w:rPr>
         <w:t xml:space="preserve">We note that Figures 3,4,5,7,8 and 9 in your submission contain copyrighted images. All PLOS content is published under the Creative Commons Attribution License (CC BY 4.0), which means that the manuscript, images, and Supporting Information files will be freely available online, and any third party is permitted to access, download, copy, distribute, and use these materials in any way, even commercially, with proper attribution. For more information, see our copyright guidelines: </w:t>
       </w:r>
-      <w:hyperlink r:id="rId15" w:history="1">
+      <w:hyperlink r:id="rId16" w:history="1">
         <w:r>
           <w:rPr>
             <w:rStyle w:val="Hyperlink"/>
@@ -627,90 +556,79 @@
       <w:r>
         <w:t xml:space="preserve">Thank you for this comment. </w:t>
       </w:r>
-      <w:ins w:id="9" w:author="Paez, Antonio" w:date="2022-09-22T11:22:00Z">
-        <w:r>
-          <w:t>All images</w:t>
-        </w:r>
-      </w:ins>
+      <w:r>
+        <w:t>All images</w:t>
+      </w:r>
       <w:r>
         <w:t xml:space="preserve"> </w:t>
       </w:r>
-      <w:ins w:id="10" w:author="Paez, Antonio" w:date="2022-09-22T11:23:00Z">
-        <w:r>
-          <w:t xml:space="preserve">are original and </w:t>
-        </w:r>
-      </w:ins>
+      <w:r>
+        <w:t xml:space="preserve">are original and </w:t>
+      </w:r>
       <w:r>
         <w:t xml:space="preserve">were generated </w:t>
       </w:r>
-      <w:ins w:id="11" w:author="Paez, Antonio" w:date="2022-09-22T11:23:00Z">
-        <w:r>
-          <w:t xml:space="preserve">by us </w:t>
-        </w:r>
-      </w:ins>
+      <w:r>
+        <w:t xml:space="preserve">by us </w:t>
+      </w:r>
       <w:r>
         <w:t>using the data sources stated in the manuscript</w:t>
       </w:r>
-      <w:ins w:id="12" w:author="Paez, Antonio" w:date="2022-09-22T10:02:00Z">
-        <w:r>
-          <w:t xml:space="preserve"> using code found in</w:t>
-        </w:r>
-      </w:ins>
+      <w:r>
+        <w:t xml:space="preserve"> using code found in</w:t>
+      </w:r>
       <w:r>
         <w:t xml:space="preserve"> the </w:t>
       </w:r>
-      <w:hyperlink r:id="rId16" w:history="1">
+      <w:r>
+        <w:t>.</w:t>
+      </w:r>
+      <w:proofErr w:type="spellStart"/>
+      <w:r>
+        <w:t>Rmd</w:t>
+      </w:r>
+      <w:proofErr w:type="spellEnd"/>
+      <w:r>
+        <w:t xml:space="preserve"> file</w:t>
+      </w:r>
+      <w:r>
+        <w:rPr>
+          <w:rStyle w:val="Hyperlink"/>
+        </w:rPr>
+        <w:t xml:space="preserve"> </w:t>
+      </w:r>
+      <w:r>
+        <w:t>in</w:t>
+      </w:r>
+      <w:r>
+        <w:t xml:space="preserve"> </w:t>
+      </w:r>
+      <w:r>
+        <w:t>the repository</w:t>
+      </w:r>
+      <w:r>
+        <w:t xml:space="preserve"> (</w:t>
+      </w:r>
+      <w:hyperlink r:id="rId17" w:history="1">
         <w:r>
           <w:rPr>
             <w:rStyle w:val="Hyperlink"/>
           </w:rPr>
-          <w:t>.</w:t>
-        </w:r>
-        <w:proofErr w:type="spellStart"/>
-        <w:r>
-          <w:rPr>
-            <w:rStyle w:val="Hyperlink"/>
-          </w:rPr>
-          <w:t>Rmd</w:t>
-        </w:r>
-        <w:proofErr w:type="spellEnd"/>
-        <w:r>
-          <w:rPr>
-            <w:rStyle w:val="Hyperlink"/>
-          </w:rPr>
-          <w:t xml:space="preserve"> file</w:t>
+          <w:t>https://github.com/soukhova/Spatial-Availability-Measure/blob/main/Spatial-Availability-Paper/Spatial-Availability-Paper.Rmd</w:t>
         </w:r>
       </w:hyperlink>
-      <w:ins w:id="13" w:author="Paez, Antonio" w:date="2022-09-22T10:03:00Z">
-        <w:r>
-          <w:rPr>
-            <w:rStyle w:val="Hyperlink"/>
-          </w:rPr>
-          <w:t xml:space="preserve"> </w:t>
-        </w:r>
-        <w:r>
-          <w:t>in</w:t>
-        </w:r>
-      </w:ins>
-      <w:r>
-        <w:t xml:space="preserve"> </w:t>
-      </w:r>
-      <w:r>
-        <w:t>the repository</w:t>
-      </w:r>
-      <w:ins w:id="14" w:author="Paez, Antonio" w:date="2022-09-22T10:03:00Z">
-        <w:r>
-          <w:t xml:space="preserve">. The </w:t>
-        </w:r>
-      </w:ins>
+      <w:r>
+        <w:t xml:space="preserve">). </w:t>
+      </w:r>
+      <w:r>
+        <w:t xml:space="preserve">The </w:t>
+      </w:r>
       <w:r>
         <w:t xml:space="preserve">packages used to produce the figures are </w:t>
       </w:r>
-      <w:ins w:id="15" w:author="Paez, Antonio" w:date="2022-09-22T10:03:00Z">
-        <w:r>
-          <w:t>cited</w:t>
-        </w:r>
-      </w:ins>
+      <w:r>
+        <w:t>cited</w:t>
+      </w:r>
       <w:r>
         <w:t xml:space="preserve">. </w:t>
       </w:r>
@@ -721,18 +639,15 @@
         <w:contextualSpacing w:val="0"/>
         <w:jc w:val="left"/>
         <w:rPr>
-          <w:ins w:id="16" w:author="Paez, Antonio" w:date="2022-09-22T12:41:00Z"/>
           <w:b/>
           <w:bCs/>
           <w:sz w:val="24"/>
           <w:szCs w:val="24"/>
         </w:rPr>
       </w:pPr>
-      <w:ins w:id="17" w:author="Paez, Antonio" w:date="2022-09-22T12:41:00Z">
-        <w:r>
-          <w:br w:type="page"/>
-        </w:r>
-      </w:ins>
+      <w:r>
+        <w:br w:type="page"/>
+      </w:r>
     </w:p>
     <w:p>
       <w:pPr>
@@ -817,20 +732,9 @@
       <w:r>
         <w:t>Thanks for this comment. We modified the abstract to highlight the key points of this paper</w:t>
       </w:r>
-      <w:ins w:id="18" w:author="Paez, Antonio" w:date="2022-09-22T10:08:00Z">
-        <w:r>
-          <w:t>.</w:t>
-        </w:r>
-        <w:r>
-          <w:t xml:space="preserve"> </w:t>
-        </w:r>
-        <w:r>
-          <w:t>T</w:t>
-        </w:r>
-        <w:r>
-          <w:t xml:space="preserve">he </w:t>
-        </w:r>
-      </w:ins>
+      <w:r>
+        <w:t xml:space="preserve">. The </w:t>
+      </w:r>
       <w:r>
         <w:t>abstract now reads as follows</w:t>
       </w:r>
@@ -843,15 +747,7 @@
         <w:pStyle w:val="Quote"/>
       </w:pPr>
       <w:r>
-        <w:t xml:space="preserve">Accessibility indicators are widely used in transportation, urban, and healthcare planning, among many other applications. These measures are weighted sums of reachable opportunities from a given origin conditional on the cost of </w:t>
-      </w:r>
-      <w:proofErr w:type="gramStart"/>
-      <w:r>
-        <w:t>movement, and</w:t>
-      </w:r>
-      <w:proofErr w:type="gramEnd"/>
-      <w:r>
-        <w:t xml:space="preserve"> are estimates of the potential for spatial interaction. Over time, various proposals have been forwarded to improve their interpretability: one of those methodological additions have been the introduction of competition. In this paper, we focus on competition, but first demonstrate how a widely used measure of accessibility with congestion fails to properly match the opportunity-seeking population. We then propose an alternative formulation of accessibility with competition, a measure we call _spatial availability_. This measure relies on proportional allocation balancing factors (</w:t>
+        <w:t>Accessibility indicators are widely used in transportation, urban, and healthcare planning, among many other applications. These measures are weighted sums of reachable opportunities from a given origin conditional on the cost of movement, and are estimates of the potential for spatial interaction. Over time, various proposals have been forwarded to improve their interpretability: one of those methodological additions have been the introduction of competition. In this paper, we focus on competition, but first demonstrate how a widely used measure of accessibility with congestion fails to properly match the opportunity-seeking population. We then propose an alternative formulation of accessibility with competition, a measure we call _spatial availability_. This measure relies on proportional allocation balancing factors (</w:t>
       </w:r>
       <w:proofErr w:type="spellStart"/>
       <w:r>
@@ -859,15 +755,7 @@
       </w:r>
       <w:proofErr w:type="spellEnd"/>
       <w:r>
-        <w:t xml:space="preserve"> of distance and population competition) that are equivalent to imposing a single constraint on conventional gravity-based accessibility. In other words, the proportional allocation of opportunities results in a _spatially available opportunities_ </w:t>
-      </w:r>
-      <w:proofErr w:type="gramStart"/>
-      <w:r>
-        <w:t>value</w:t>
-      </w:r>
-      <w:proofErr w:type="gramEnd"/>
-      <w:r>
-        <w:t xml:space="preserve"> which is assigned to each origin that, when all origin values are summed, equals the total number of opportunities in the region. We also demonstrate how Two-Stage Floating Catchment Area (2SFCA) methods are </w:t>
+        <w:t xml:space="preserve"> of distance and population competition) that are equivalent to imposing a single constraint on conventional gravity-based accessibility. In other words, the proportional allocation of opportunities results in a _spatially available opportunities_ value which is assigned to each origin that, when all origin values are summed, equals the total number of opportunities in the region. We also demonstrate how Two-Stage Floating Catchment Area (2SFCA) methods are </w:t>
       </w:r>
       <w:proofErr w:type="spellStart"/>
       <w:r>
@@ -883,15 +771,7 @@
       </w:r>
       <w:proofErr w:type="spellEnd"/>
       <w:r>
-        <w:t xml:space="preserve"> and can be reconceptualized as </w:t>
-      </w:r>
-      <w:proofErr w:type="gramStart"/>
-      <w:r>
-        <w:t>singly-constrained</w:t>
-      </w:r>
-      <w:proofErr w:type="gramEnd"/>
-      <w:r>
-        <w:t xml:space="preserve"> accessibility. To illustrate the application of spatial availability and compare it to other relevant measures, we use data from the 2016 Transportation Tomorrow Survey of the Greater Golden Horseshoe area in southern Ontario, Canada. Spatial availability is an important contribution since it clarifies the interpretation of accessibility with competition and paves the way for future applications in equity analysis.  </w:t>
+        <w:t xml:space="preserve"> and can be reconceptualized as singly-constrained accessibility. To illustrate the application of spatial availability and compare it to other relevant measures, we use data from the 2016 Transportation Tomorrow Survey of the Greater Golden Horseshoe area in southern Ontario, Canada. Spatial availability is an important contribution since it clarifies the interpretation of accessibility with competition and paves the way for future applications in equity analysis.  </w:t>
       </w:r>
     </w:p>
     <w:p>
@@ -942,15 +822,7 @@
         <w:t xml:space="preserve"> the highlighted motiv</w:t>
       </w:r>
       <w:r>
-        <w:t>ations (</w:t>
-      </w:r>
-      <w:proofErr w:type="gramStart"/>
-      <w:r>
-        <w:t>as a result of</w:t>
-      </w:r>
-      <w:proofErr w:type="gramEnd"/>
-      <w:r>
-        <w:t xml:space="preserve"> the scientific problems) at the end of the introduction. </w:t>
+        <w:t xml:space="preserve">ations (as a result of the scientific problems) at the end of the introduction. </w:t>
       </w:r>
     </w:p>
     <w:p>
@@ -1002,11 +874,9 @@
         <w:lastRenderedPageBreak/>
         <w:t xml:space="preserve">We’d like to draw your attention to the summary of the objectives of the paper in the </w:t>
       </w:r>
-      <w:ins w:id="19" w:author="Paez, Antonio" w:date="2022-09-22T10:09:00Z">
-        <w:r>
-          <w:t xml:space="preserve">revised version of the </w:t>
-        </w:r>
-      </w:ins>
+      <w:r>
+        <w:t xml:space="preserve">revised version of the </w:t>
+      </w:r>
       <w:r>
         <w:t>manuscript</w:t>
       </w:r>
@@ -1035,13 +905,8 @@
         <w:pStyle w:val="Quote"/>
       </w:pPr>
       <w:r>
-        <w:t>- First, we aim to demonstrate that Shen-type (and thus @weibull_axiomatic_1976 accessibility and the popular 2SFCA methods) produce equivocal estimates of opportunities allocated as the result is presented as a rate (i.e., opportunities per capita</w:t>
-      </w:r>
-      <w:proofErr w:type="gramStart"/>
-      <w:r>
-        <w:t>);</w:t>
-      </w:r>
-      <w:proofErr w:type="gramEnd"/>
+        <w:t>- First, we aim to demonstrate that Shen-type (and thus @weibull_axiomatic_1976 accessibility and the popular 2SFCA methods) produce equivocal estimates of opportunities allocated as the result is presented as a rate (i.e., opportunities per capita);</w:t>
+      </w:r>
     </w:p>
     <w:p>
       <w:pPr>
@@ -1066,15 +931,7 @@
         <w:pStyle w:val="Quote"/>
       </w:pPr>
       <w:r>
-        <w:t xml:space="preserve">- Third, we show how Shen-type accessibility (and 2SFCA methods) can be seen as measures of </w:t>
-      </w:r>
-      <w:proofErr w:type="gramStart"/>
-      <w:r>
-        <w:t>singly-constrained</w:t>
-      </w:r>
-      <w:proofErr w:type="gramEnd"/>
-      <w:r>
-        <w:t xml:space="preserve"> accessibility.</w:t>
+        <w:t>- Third, we show how Shen-type accessibility (and 2SFCA methods) can be seen as measures of singly-constrained accessibility.</w:t>
       </w:r>
     </w:p>
     <w:p>
@@ -1120,28 +977,18 @@
       <w:r>
         <w:t xml:space="preserve"> </w:t>
       </w:r>
-      <w:ins w:id="20" w:author="Paez, Antonio" w:date="2022-09-22T10:09:00Z">
-        <w:r>
-          <w:t>importan</w:t>
-        </w:r>
-        <w:r>
-          <w:t>ce</w:t>
-        </w:r>
-        <w:r>
-          <w:t xml:space="preserve"> </w:t>
-        </w:r>
-      </w:ins>
+      <w:r>
+        <w:t xml:space="preserve">importance </w:t>
+      </w:r>
       <w:r>
         <w:t xml:space="preserve">throughout the paper, particularly in subsection “Why does proportional allocation matter?” as </w:t>
       </w:r>
       <w:r>
         <w:t>well</w:t>
       </w:r>
-      <w:ins w:id="21" w:author="Paez, Antonio" w:date="2022-09-22T10:09:00Z">
-        <w:r>
-          <w:t xml:space="preserve"> as</w:t>
-        </w:r>
-      </w:ins>
+      <w:r>
+        <w:t xml:space="preserve"> as</w:t>
+      </w:r>
       <w:r>
         <w:t xml:space="preserve"> in the conclusion. The </w:t>
       </w:r>
@@ -1169,15 +1016,7 @@
         <w:pStyle w:val="Quote"/>
       </w:pPr>
       <w:r>
-        <w:t xml:space="preserve">In this paper we show how a widely used measure of accessibility with competition (Shen-type accessibility) obscures some important internal values of opportunities taken. This is caused by confounding the population of zones with the _effective opportunity-seeking population_. We then propose an alternative derivation of accessibility with competition that we call spatial availability. This measure ensures that opportunities are allocated in a proportional way and preserved in the regional total. We also show that spatial availability and Shen-type accessibility are equifinal: formally the equations are the same (along with 2SFCA) and can be consider as </w:t>
-      </w:r>
-      <w:proofErr w:type="gramStart"/>
-      <w:r>
-        <w:t>singly-constrained</w:t>
-      </w:r>
-      <w:proofErr w:type="gramEnd"/>
-      <w:r>
-        <w:t xml:space="preserve"> measures.</w:t>
+        <w:t>In this paper we show how a widely used measure of accessibility with competition (Shen-type accessibility) obscures some important internal values of opportunities taken. This is caused by confounding the population of zones with the _effective opportunity-seeking population_. We then propose an alternative derivation of accessibility with competition that we call spatial availability. This measure ensures that opportunities are allocated in a proportional way and preserved in the regional total. We also show that spatial availability and Shen-type accessibility are equifinal: formally the equations are the same (along with 2SFCA) and can be consider as singly-constrained measures.</w:t>
       </w:r>
       <w:r>
         <w:t xml:space="preserve"> </w:t>
@@ -1191,16 +1030,12 @@
           <w:numId w:val="15"/>
         </w:numPr>
       </w:pPr>
-      <w:ins w:id="22" w:author="Paez, Antonio" w:date="2022-09-22T11:37:00Z">
-        <w:r>
-          <w:t xml:space="preserve">In addition, following your </w:t>
-        </w:r>
-      </w:ins>
-      <w:ins w:id="23" w:author="Paez, Antonio" w:date="2022-09-22T10:10:00Z">
-        <w:r>
-          <w:t>suggestion, we</w:t>
-        </w:r>
-      </w:ins>
+      <w:r>
+        <w:t xml:space="preserve">In addition, following your </w:t>
+      </w:r>
+      <w:r>
+        <w:t>suggestion, we</w:t>
+      </w:r>
       <w:r>
         <w:t xml:space="preserve"> edited the first few sentences of the </w:t>
       </w:r>
@@ -1208,15 +1043,7 @@
         <w:t>conclusion’s second</w:t>
       </w:r>
       <w:r>
-        <w:t xml:space="preserve"> paragraph to make the importance of the contribution </w:t>
-      </w:r>
-      <w:proofErr w:type="gramStart"/>
-      <w:r>
-        <w:t>more clear</w:t>
-      </w:r>
-      <w:proofErr w:type="gramEnd"/>
-      <w:r>
-        <w:t>. It now reads:</w:t>
+        <w:t xml:space="preserve"> paragraph to make the importance of the contribution more clear. It now reads:</w:t>
       </w:r>
     </w:p>
     <w:p>
@@ -1249,23 +1076,7 @@
       </w:r>
       <w:r>
         <w:lastRenderedPageBreak/>
-        <w:t xml:space="preserve">Hansen-type measure tend to result in values which are very extreme </w:t>
-      </w:r>
-      <w:proofErr w:type="gramStart"/>
-      <w:r>
-        <w:t>as a result of</w:t>
-      </w:r>
-      <w:proofErr w:type="gramEnd"/>
-      <w:r>
-        <w:t xml:space="preserve"> multiple-counting opportunities as shown in empirical example. Multiple-counting may not be an issue if the opportunity-type is non-exclusive, but with the case of employment where one worker can only take one job, the resulting values are difficult to interpret (though it can be interpreted relatively to speak about urban form). In this paper, we also demonstrated how attempting to disentangle the absolute values of opportunities from the Shen-type measure is difficult </w:t>
-      </w:r>
-      <w:proofErr w:type="gramStart"/>
-      <w:r>
-        <w:t>as a result of</w:t>
-      </w:r>
-      <w:proofErr w:type="gramEnd"/>
-      <w:r>
-        <w:t xml:space="preserve"> Shen's definition which confounds the population with the effective-opportunity seeking population.</w:t>
+        <w:t>Hansen-type measure tend to result in values which are very extreme as a result of multiple-counting opportunities as shown in empirical example. Multiple-counting may not be an issue if the opportunity-type is non-exclusive, but with the case of employment where one worker can only take one job, the resulting values are difficult to interpret (though it can be interpreted relatively to speak about urban form). In this paper, we also demonstrated how attempting to disentangle the absolute values of opportunities from the Shen-type measure is difficult as a result of Shen's definition which confounds the population with the effective-opportunity seeking population.</w:t>
       </w:r>
     </w:p>
     <w:p>
@@ -1278,9 +1089,6 @@
         <w:rPr>
           <w:color w:val="4472C4" w:themeColor="accent1"/>
         </w:rPr>
-        <w:pPrChange w:id="24" w:author="Paez, Antonio" w:date="2022-09-22T12:40:00Z">
-          <w:pPr/>
-        </w:pPrChange>
       </w:pPr>
       <w:r>
         <w:t xml:space="preserve">We also </w:t>
@@ -1296,18 +1104,8 @@
       <w:pPr>
         <w:pStyle w:val="ListParagraph"/>
         <w:rPr>
-          <w:ins w:id="25" w:author="Paez, Antonio" w:date="2022-09-22T12:40:00Z"/>
-          <w:color w:val="4472C4" w:themeColor="accent1"/>
-        </w:rPr>
-        <w:pPrChange w:id="26" w:author="Paez, Antonio" w:date="2022-09-22T12:40:00Z">
-          <w:pPr>
-            <w:pStyle w:val="ListParagraph"/>
-            <w:numPr>
-              <w:numId w:val="27"/>
-            </w:numPr>
-            <w:ind w:hanging="360"/>
-          </w:pPr>
-        </w:pPrChange>
+          <w:color w:val="4472C4" w:themeColor="accent1"/>
+        </w:rPr>
       </w:pPr>
     </w:p>
     <w:p>
@@ -1325,21 +1123,7 @@
         <w:rPr>
           <w:color w:val="4472C4" w:themeColor="accent1"/>
         </w:rPr>
-        <w:t xml:space="preserve">The results should be better described, </w:t>
-      </w:r>
-      <w:proofErr w:type="gramStart"/>
-      <w:r>
-        <w:rPr>
-          <w:color w:val="4472C4" w:themeColor="accent1"/>
-        </w:rPr>
-        <w:t>discussed</w:t>
-      </w:r>
-      <w:proofErr w:type="gramEnd"/>
-      <w:r>
-        <w:rPr>
-          <w:color w:val="4472C4" w:themeColor="accent1"/>
-        </w:rPr>
-        <w:t xml:space="preserve"> and justified. I suggest the results should be better discussed and justified, such as whether they are consistent with previous studies or analyzing the reasons for the empirical results. please read</w:t>
+        <w:t>The results should be better described, discussed and justified. I suggest the results should be better discussed and justified, such as whether they are consistent with previous studies or analyzing the reasons for the empirical results. please read</w:t>
       </w:r>
       <w:r>
         <w:rPr>
@@ -1389,21 +1173,7 @@
         <w:rPr>
           <w:color w:val="4472C4" w:themeColor="accent1"/>
         </w:rPr>
-        <w:t xml:space="preserve">, </w:t>
-      </w:r>
-      <w:proofErr w:type="gramStart"/>
-      <w:r>
-        <w:rPr>
-          <w:color w:val="4472C4" w:themeColor="accent1"/>
-        </w:rPr>
-        <w:t>doi:10.1016/j.tourman</w:t>
-      </w:r>
-      <w:proofErr w:type="gramEnd"/>
-      <w:r>
-        <w:rPr>
-          <w:color w:val="4472C4" w:themeColor="accent1"/>
-        </w:rPr>
-        <w:t>.2019.104070.</w:t>
+        <w:t>, doi:10.1016/j.tourman.2019.104070</w:t>
       </w:r>
     </w:p>
     <w:p>
@@ -1421,30 +1191,8 @@
         <w:rPr>
           <w:color w:val="4472C4" w:themeColor="accent1"/>
         </w:rPr>
-        <w:t>Study on the Impact of High-speed Railway Opening on China's Accessibility Pattern and Spatial Equality[J</w:t>
-      </w:r>
-      <w:proofErr w:type="gramStart"/>
-      <w:r>
-        <w:rPr>
-          <w:color w:val="4472C4" w:themeColor="accent1"/>
-        </w:rPr>
-        <w:t>].Sustainability</w:t>
-      </w:r>
-      <w:proofErr w:type="gramEnd"/>
-      <w:r>
-        <w:rPr>
-          <w:color w:val="4472C4" w:themeColor="accent1"/>
-        </w:rPr>
-        <w:t xml:space="preserve"> 2018,10,2943. doi:10.3390/su</w:t>
-      </w:r>
-      <w:proofErr w:type="gramStart"/>
-      <w:r>
-        <w:rPr>
-          <w:color w:val="4472C4" w:themeColor="accent1"/>
-        </w:rPr>
-        <w:t>10082943 .</w:t>
-      </w:r>
-      <w:proofErr w:type="gramEnd"/>
+        <w:t>Study on the Impact of High-speed Railway Opening on China's Accessibility Pattern and Spatial Equality[J].Sustainability 2018,10,2943. doi:10.3390/su10082943</w:t>
+      </w:r>
     </w:p>
     <w:p>
       <w:pPr>
@@ -1527,7 +1275,19 @@
         <w:rPr>
           <w:color w:val="4472C4" w:themeColor="accent1"/>
         </w:rPr>
-        <w:t>: 10.1007/s11769-018-0954-6</w:t>
+        <w:t>:</w:t>
+      </w:r>
+      <w:r>
+        <w:rPr>
+          <w:color w:val="4472C4" w:themeColor="accent1"/>
+        </w:rPr>
+        <w:t xml:space="preserve"> </w:t>
+      </w:r>
+      <w:r>
+        <w:rPr>
+          <w:color w:val="4472C4" w:themeColor="accent1"/>
+        </w:rPr>
+        <w:t>10.1007/s11769-018-0954-6</w:t>
       </w:r>
     </w:p>
     <w:p>
@@ -1555,18 +1315,9 @@
       <w:r>
         <w:t xml:space="preserve"> </w:t>
       </w:r>
-      <w:ins w:id="27" w:author="Paez, Antonio" w:date="2022-09-22T11:10:00Z">
-        <w:r>
-          <w:rPr>
-            <w:rPrChange w:id="28" w:author="Paez, Antonio" w:date="2022-09-22T11:38:00Z">
-              <w:rPr>
-                <w:highlight w:val="yellow"/>
-              </w:rPr>
-            </w:rPrChange>
-          </w:rPr>
-          <w:t>They have been included in the revised version of the paper as examples of the important role that accessibility analysis plays in different disciplines</w:t>
-        </w:r>
-      </w:ins>
+      <w:r>
+        <w:t>They have been included in the revised version of the paper as examples of the important role that accessibility analysis plays in different disciplines</w:t>
+      </w:r>
       <w:r>
         <w:t xml:space="preserve">. </w:t>
       </w:r>
@@ -1577,18 +1328,15 @@
         <w:contextualSpacing w:val="0"/>
         <w:jc w:val="left"/>
         <w:rPr>
-          <w:ins w:id="29" w:author="Paez, Antonio" w:date="2022-09-22T12:41:00Z"/>
           <w:b/>
           <w:bCs/>
           <w:sz w:val="24"/>
           <w:szCs w:val="24"/>
         </w:rPr>
       </w:pPr>
-      <w:ins w:id="30" w:author="Paez, Antonio" w:date="2022-09-22T12:41:00Z">
-        <w:r>
-          <w:br w:type="page"/>
-        </w:r>
-      </w:ins>
+      <w:r>
+        <w:br w:type="page"/>
+      </w:r>
     </w:p>
     <w:p>
       <w:pPr>
@@ -1653,13 +1401,7 @@
           <w:numId w:val="15"/>
         </w:numPr>
         <w:rPr>
-          <w:ins w:id="31" w:author="Paez, Antonio" w:date="2022-09-22T11:41:00Z"/>
-          <w:color w:val="4472C4" w:themeColor="accent1"/>
-          <w:rPrChange w:id="32" w:author="Paez, Antonio" w:date="2022-09-22T11:41:00Z">
-            <w:rPr>
-              <w:ins w:id="33" w:author="Paez, Antonio" w:date="2022-09-22T11:41:00Z"/>
-            </w:rPr>
-          </w:rPrChange>
+          <w:color w:val="4472C4" w:themeColor="accent1"/>
         </w:rPr>
       </w:pPr>
       <w:r>
@@ -1668,43 +1410,23 @@
       <w:r>
         <w:t>.</w:t>
       </w:r>
-      <w:ins w:id="34" w:author="Paez, Antonio" w:date="2022-09-22T11:38:00Z">
-        <w:r>
-          <w:t xml:space="preserve"> We </w:t>
-        </w:r>
-      </w:ins>
-      <w:ins w:id="35" w:author="Paez, Antonio" w:date="2022-09-22T11:40:00Z">
-        <w:r>
-          <w:t>are advised to use</w:t>
-        </w:r>
-      </w:ins>
-      <w:ins w:id="36" w:author="Paez, Antonio" w:date="2022-09-22T11:38:00Z">
-        <w:r>
-          <w:t xml:space="preserve"> the </w:t>
-        </w:r>
-      </w:ins>
-      <w:ins w:id="37" w:author="Paez, Antonio" w:date="2022-09-22T11:40:00Z">
-        <w:r>
-          <w:t xml:space="preserve">in-text referencing style of </w:t>
-        </w:r>
-        <w:proofErr w:type="spellStart"/>
-        <w:r>
-          <w:t>PLoS</w:t>
-        </w:r>
-        <w:proofErr w:type="spellEnd"/>
-        <w:r>
-          <w:t xml:space="preserve"> ONE, which uses serial number of the reference.</w:t>
-        </w:r>
-      </w:ins>
+      <w:r>
+        <w:t xml:space="preserve"> We are advised to use the in-text referencing style of </w:t>
+      </w:r>
+      <w:proofErr w:type="spellStart"/>
+      <w:r>
+        <w:t>PLoS</w:t>
+      </w:r>
+      <w:proofErr w:type="spellEnd"/>
+      <w:r>
+        <w:t xml:space="preserve"> ONE, which uses serial number of the reference.</w:t>
+      </w:r>
     </w:p>
     <w:p>
       <w:pPr>
         <w:pStyle w:val="ListParagraph"/>
         <w:rPr>
           <w:color w:val="4472C4" w:themeColor="accent1"/>
-          <w:rPrChange w:id="38" w:author="Paez, Antonio" w:date="2022-09-22T11:41:00Z">
-            <w:rPr/>
-          </w:rPrChange>
         </w:rPr>
       </w:pPr>
     </w:p>
@@ -1758,25 +1480,21 @@
       <w:r>
         <w:t>. We outline Hansen-type accessibility and then Shen-type accessibility</w:t>
       </w:r>
-      <w:ins w:id="39" w:author="Paez, Antonio" w:date="2022-09-22T11:41:00Z">
-        <w:r>
-          <w:t>, both of which are forms of potential accessibility</w:t>
-        </w:r>
-      </w:ins>
+      <w:r>
+        <w:t>, both of which are forms of potential accessibility</w:t>
+      </w:r>
       <w:r>
         <w:t xml:space="preserve">. </w:t>
       </w:r>
       <w:r>
         <w:t xml:space="preserve">We introduce spatial availability in the following section and then </w:t>
       </w:r>
-      <w:ins w:id="40" w:author="Paez, Antonio" w:date="2022-09-22T11:42:00Z">
-        <w:r>
-          <w:t>discuss</w:t>
-        </w:r>
-        <w:r>
-          <w:t xml:space="preserve"> </w:t>
-        </w:r>
-      </w:ins>
+      <w:r>
+        <w:t>discuss</w:t>
+      </w:r>
+      <w:r>
+        <w:t xml:space="preserve"> </w:t>
+      </w:r>
       <w:r>
         <w:t>its</w:t>
       </w:r>
@@ -1809,37 +1527,27 @@
       <w:r>
         <w:t xml:space="preserve">, and we </w:t>
       </w:r>
-      <w:ins w:id="41" w:author="Paez, Antonio" w:date="2022-09-22T11:55:00Z">
-        <w:r>
-          <w:t>discuss its properties in reference to two</w:t>
-        </w:r>
-      </w:ins>
+      <w:r>
+        <w:t>discuss its properties in reference to two</w:t>
+      </w:r>
       <w:r>
         <w:t xml:space="preserve"> </w:t>
       </w:r>
-      <w:ins w:id="42" w:author="Paez, Antonio" w:date="2022-09-22T11:55:00Z">
-        <w:r>
-          <w:t>comparable measures</w:t>
-        </w:r>
-      </w:ins>
+      <w:r>
+        <w:t>comparable measures</w:t>
+      </w:r>
       <w:r>
         <w:t>, Hansen-type accessibility, and Shen-type accessibility (2SFCA)</w:t>
       </w:r>
-      <w:ins w:id="43" w:author="Paez, Antonio" w:date="2022-09-22T11:56:00Z">
-        <w:r>
-          <w:t xml:space="preserve">. These two are forms of potential accessibility (see for an example </w:t>
-        </w:r>
-      </w:ins>
-      <w:ins w:id="44" w:author="Paez, Antonio" w:date="2022-09-22T11:57:00Z">
-        <w:r>
-          <w:t>Zhang et al., 2021</w:t>
-        </w:r>
-      </w:ins>
-      <w:ins w:id="45" w:author="Paez, Antonio" w:date="2022-09-22T11:56:00Z">
-        <w:r>
-          <w:t>)</w:t>
-        </w:r>
-      </w:ins>
+      <w:r>
+        <w:t xml:space="preserve">. These two are forms of potential accessibility (see for an example </w:t>
+      </w:r>
+      <w:r>
+        <w:t>Zhang et al., 2021</w:t>
+      </w:r>
+      <w:r>
+        <w:t>)</w:t>
+      </w:r>
       <w:r>
         <w:t xml:space="preserve">. </w:t>
       </w:r>
@@ -1849,151 +1557,69 @@
       <w:r>
         <w:t>We reviewed the space syntax model</w:t>
       </w:r>
-      <w:ins w:id="46" w:author="Paez, Antonio" w:date="2022-09-22T11:46:00Z">
-        <w:r>
-          <w:t xml:space="preserve">. </w:t>
-        </w:r>
-      </w:ins>
-      <w:ins w:id="47" w:author="Paez, Antonio" w:date="2022-09-22T11:47:00Z">
-        <w:r>
-          <w:t xml:space="preserve">As </w:t>
-        </w:r>
-      </w:ins>
-      <w:ins w:id="48" w:author="Paez, Antonio" w:date="2022-09-22T11:49:00Z">
-        <w:r>
-          <w:t>noted</w:t>
-        </w:r>
-      </w:ins>
-      <w:ins w:id="49" w:author="Paez, Antonio" w:date="2022-09-22T11:47:00Z">
-        <w:r>
-          <w:t xml:space="preserve"> </w:t>
-        </w:r>
-      </w:ins>
-      <w:ins w:id="50" w:author="Paez, Antonio" w:date="2022-09-22T12:00:00Z">
-        <w:r>
-          <w:t>by</w:t>
-        </w:r>
-      </w:ins>
+      <w:r>
+        <w:t xml:space="preserve">. </w:t>
+      </w:r>
+      <w:r>
+        <w:t xml:space="preserve">As noted </w:t>
+      </w:r>
+      <w:r>
+        <w:t>by</w:t>
+      </w:r>
       <w:r>
         <w:t xml:space="preserve"> </w:t>
       </w:r>
-      <w:ins w:id="51" w:author="Paez, Antonio" w:date="2022-09-22T11:52:00Z">
-        <w:r>
-          <w:t>Zhang et al. (202</w:t>
-        </w:r>
-      </w:ins>
-      <w:ins w:id="52" w:author="Paez, Antonio" w:date="2022-09-22T11:54:00Z">
-        <w:r>
-          <w:t>2</w:t>
-        </w:r>
-      </w:ins>
-      <w:ins w:id="53" w:author="Paez, Antonio" w:date="2022-09-22T11:52:00Z">
-        <w:r>
-          <w:t>, p</w:t>
-        </w:r>
-      </w:ins>
-      <w:ins w:id="54" w:author="Paez, Antonio" w:date="2022-09-22T11:47:00Z">
-        <w:r>
-          <w:t xml:space="preserve">. </w:t>
-        </w:r>
-      </w:ins>
-      <w:ins w:id="55" w:author="Paez, Antonio" w:date="2022-09-22T11:51:00Z">
-        <w:r>
-          <w:t>9434</w:t>
-        </w:r>
-      </w:ins>
+      <w:r>
+        <w:t>Zhang et al. (2022, p</w:t>
+      </w:r>
+      <w:r>
+        <w:t>. 9434</w:t>
+      </w:r>
       <w:r>
         <w:t>)</w:t>
       </w:r>
-      <w:ins w:id="56" w:author="Paez, Antonio" w:date="2022-09-22T11:45:00Z">
-        <w:r>
-          <w:t>.</w:t>
-        </w:r>
-      </w:ins>
-      <w:ins w:id="57" w:author="Paez, Antonio" w:date="2022-09-22T11:49:00Z">
-        <w:r>
-          <w:t xml:space="preserve"> “[a] </w:t>
-        </w:r>
-        <w:r>
-          <w:t>higher level of integration implies spatial clustering and better topological accessibility</w:t>
-        </w:r>
-        <w:r>
-          <w:t>”</w:t>
-        </w:r>
-      </w:ins>
-      <w:ins w:id="58" w:author="Paez, Antonio" w:date="2022-09-22T11:53:00Z">
-        <w:r>
-          <w:t>.</w:t>
-        </w:r>
-      </w:ins>
-      <w:ins w:id="59" w:author="Paez, Antonio" w:date="2022-09-22T11:45:00Z">
-        <w:r>
-          <w:t xml:space="preserve"> </w:t>
-        </w:r>
-      </w:ins>
-      <w:ins w:id="60" w:author="Paez, Antonio" w:date="2022-09-22T11:53:00Z">
-        <w:r>
-          <w:t>Some s</w:t>
-        </w:r>
-      </w:ins>
-      <w:ins w:id="61" w:author="Paez, Antonio" w:date="2022-09-22T11:49:00Z">
-        <w:r>
-          <w:t xml:space="preserve">pace syntax </w:t>
-        </w:r>
-      </w:ins>
-      <w:ins w:id="62" w:author="Paez, Antonio" w:date="2022-09-22T11:53:00Z">
-        <w:r>
-          <w:t xml:space="preserve">measures </w:t>
-        </w:r>
-      </w:ins>
-      <w:ins w:id="63" w:author="Paez, Antonio" w:date="2022-09-22T11:49:00Z">
-        <w:r>
-          <w:t>correlate</w:t>
-        </w:r>
-      </w:ins>
-      <w:ins w:id="64" w:author="Paez, Antonio" w:date="2022-09-22T11:53:00Z">
-        <w:r>
-          <w:t xml:space="preserve"> well</w:t>
-        </w:r>
-      </w:ins>
-      <w:ins w:id="65" w:author="Paez, Antonio" w:date="2022-09-22T11:49:00Z">
-        <w:r>
-          <w:t xml:space="preserve"> with</w:t>
-        </w:r>
-      </w:ins>
-      <w:ins w:id="66" w:author="Paez, Antonio" w:date="2022-09-22T11:45:00Z">
-        <w:r>
-          <w:t xml:space="preserve"> </w:t>
-        </w:r>
-        <w:proofErr w:type="gramStart"/>
-        <w:r>
-          <w:t>accessibility</w:t>
-        </w:r>
-      </w:ins>
-      <w:ins w:id="67" w:author="Paez, Antonio" w:date="2022-09-22T11:49:00Z">
-        <w:r>
-          <w:t>,</w:t>
-        </w:r>
-        <w:proofErr w:type="gramEnd"/>
-        <w:r>
-          <w:t xml:space="preserve"> however </w:t>
-        </w:r>
-      </w:ins>
-      <w:ins w:id="68" w:author="Paez, Antonio" w:date="2022-09-22T11:50:00Z">
-        <w:r>
-          <w:t xml:space="preserve">accessibility is sufficiently distinct that it </w:t>
-        </w:r>
-      </w:ins>
-      <w:ins w:id="69" w:author="Paez, Antonio" w:date="2022-09-22T11:53:00Z">
-        <w:r>
-          <w:t>is not an appropriate comparator.</w:t>
-        </w:r>
-      </w:ins>
-      <w:ins w:id="70" w:author="Paez, Antonio" w:date="2022-09-22T11:45:00Z">
-        <w:r>
-          <w:t xml:space="preserve"> </w:t>
-        </w:r>
-      </w:ins>
+      <w:r>
+        <w:t>.</w:t>
+      </w:r>
+      <w:r>
+        <w:t xml:space="preserve"> “[a] higher level of integration implies spatial clustering and better topological accessibility”</w:t>
+      </w:r>
+      <w:r>
+        <w:t>.</w:t>
+      </w:r>
+      <w:r>
+        <w:t xml:space="preserve"> </w:t>
+      </w:r>
+      <w:r>
+        <w:t>Some s</w:t>
+      </w:r>
+      <w:r>
+        <w:t xml:space="preserve">pace syntax </w:t>
+      </w:r>
+      <w:r>
+        <w:t xml:space="preserve">measures </w:t>
+      </w:r>
+      <w:r>
+        <w:t>correlate</w:t>
+      </w:r>
+      <w:r>
+        <w:t xml:space="preserve"> well</w:t>
+      </w:r>
+      <w:r>
+        <w:t xml:space="preserve"> with</w:t>
+      </w:r>
+      <w:r>
+        <w:t xml:space="preserve"> accessibility</w:t>
+      </w:r>
+      <w:r>
+        <w:t xml:space="preserve">, however accessibility is sufficiently distinct that it </w:t>
+      </w:r>
+      <w:r>
+        <w:t>is not an appropriate comparator.</w:t>
+      </w:r>
+      <w:r>
+        <w:t xml:space="preserve"> </w:t>
+      </w:r>
     </w:p>
     <w:p>
       <w:pPr>
@@ -2045,7 +1671,27 @@
         <w:rPr>
           <w:color w:val="4472C4" w:themeColor="accent1"/>
         </w:rPr>
-        <w:t>City. Environment, Development and Sustainability (2022) 24:9429–9446.https://doi.org/10.1007/s10668-021-01832-z</w:t>
+        <w:t>City. Environment, Development and Sustainability (2022) 24:9429–9446.</w:t>
+      </w:r>
+      <w:r>
+        <w:rPr>
+          <w:color w:val="4472C4" w:themeColor="accent1"/>
+        </w:rPr>
+        <w:t xml:space="preserve"> </w:t>
+      </w:r>
+      <w:hyperlink r:id="rId18" w:history="1">
+        <w:r>
+          <w:rPr>
+            <w:rStyle w:val="Hyperlink"/>
+          </w:rPr>
+          <w:t>https://doi.org/10.1007/s10668-021-01832-z</w:t>
+        </w:r>
+      </w:hyperlink>
+      <w:r>
+        <w:rPr>
+          <w:color w:val="4472C4" w:themeColor="accent1"/>
+        </w:rPr>
+        <w:t xml:space="preserve"> </w:t>
       </w:r>
     </w:p>
     <w:p>
@@ -2056,7 +1702,6 @@
           <w:numId w:val="30"/>
         </w:numPr>
         <w:rPr>
-          <w:ins w:id="71" w:author="Paez, Antonio" w:date="2022-09-22T12:04:00Z"/>
           <w:color w:val="4472C4" w:themeColor="accent1"/>
         </w:rPr>
       </w:pPr>
@@ -2080,68 +1725,26 @@
         </w:rPr>
         <w:t xml:space="preserve"> District,</w:t>
       </w:r>
-      <w:ins w:id="72" w:author="Paez, Antonio" w:date="2022-09-22T11:57:00Z">
+      <w:r>
+        <w:rPr>
+          <w:color w:val="4472C4" w:themeColor="accent1"/>
+        </w:rPr>
+        <w:t xml:space="preserve"> </w:t>
+      </w:r>
+      <w:r>
+        <w:rPr>
+          <w:color w:val="4472C4" w:themeColor="accent1"/>
+        </w:rPr>
+        <w:t xml:space="preserve">China. Land 2021, 10, 1249. </w:t>
+      </w:r>
+      <w:hyperlink r:id="rId19" w:history="1">
         <w:r>
           <w:rPr>
-            <w:color w:val="4472C4" w:themeColor="accent1"/>
+            <w:rStyle w:val="Hyperlink"/>
           </w:rPr>
-          <w:t xml:space="preserve"> </w:t>
+          <w:t>https://doi.org/10.3390/land10111249</w:t>
         </w:r>
-      </w:ins>
-      <w:r>
-        <w:rPr>
-          <w:color w:val="4472C4" w:themeColor="accent1"/>
-        </w:rPr>
-        <w:t xml:space="preserve">China. Land 2021, 10, 1249. </w:t>
-      </w:r>
-      <w:ins w:id="73" w:author="Paez, Antonio" w:date="2022-09-22T12:04:00Z">
-        <w:r>
-          <w:rPr>
-            <w:color w:val="4472C4" w:themeColor="accent1"/>
-          </w:rPr>
-          <w:fldChar w:fldCharType="begin"/>
-        </w:r>
-        <w:r>
-          <w:rPr>
-            <w:color w:val="4472C4" w:themeColor="accent1"/>
-          </w:rPr>
-          <w:instrText xml:space="preserve"> HYPERLINK "</w:instrText>
-        </w:r>
-      </w:ins>
-      <w:r>
-        <w:rPr>
-          <w:color w:val="4472C4" w:themeColor="accent1"/>
-        </w:rPr>
-        <w:instrText>https://doi.org/10.3390/land10111249</w:instrText>
-      </w:r>
-      <w:ins w:id="74" w:author="Paez, Antonio" w:date="2022-09-22T12:04:00Z">
-        <w:r>
-          <w:rPr>
-            <w:color w:val="4472C4" w:themeColor="accent1"/>
-          </w:rPr>
-          <w:instrText xml:space="preserve">" </w:instrText>
-        </w:r>
-        <w:r>
-          <w:rPr>
-            <w:color w:val="4472C4" w:themeColor="accent1"/>
-          </w:rPr>
-          <w:fldChar w:fldCharType="separate"/>
-        </w:r>
-      </w:ins>
-      <w:r>
-        <w:rPr>
-          <w:rStyle w:val="Hyperlink"/>
-        </w:rPr>
-        <w:t>https://doi.org/10.3390/land10111249</w:t>
-      </w:r>
-      <w:ins w:id="75" w:author="Paez, Antonio" w:date="2022-09-22T12:04:00Z">
-        <w:r>
-          <w:rPr>
-            <w:color w:val="4472C4" w:themeColor="accent1"/>
-          </w:rPr>
-          <w:fldChar w:fldCharType="end"/>
-        </w:r>
-      </w:ins>
+      </w:hyperlink>
       <w:r>
         <w:rPr>
           <w:color w:val="4472C4" w:themeColor="accent1"/>
@@ -2157,7 +1760,6 @@
           <w:numId w:val="30"/>
         </w:numPr>
         <w:rPr>
-          <w:del w:id="76" w:author="Paez, Antonio" w:date="2022-09-22T12:03:00Z"/>
           <w:color w:val="4472C4" w:themeColor="accent1"/>
         </w:rPr>
       </w:pPr>
@@ -2167,78 +1769,58 @@
         </w:rPr>
         <w:t xml:space="preserve">Transportation Accessibility Evaluation of Educational Institutions Conducting Field Environmental Education Activities in Ecological Protection Areas: A Case Study of Zhuhai City. Sustainability 2021, 13, 9392. </w:t>
       </w:r>
-      <w:hyperlink r:id="rId17" w:history="1">
+      <w:hyperlink r:id="rId20" w:history="1">
         <w:r>
           <w:rPr>
-            <w:color w:val="4472C4" w:themeColor="accent1"/>
+            <w:rStyle w:val="Hyperlink"/>
           </w:rPr>
           <w:t>https://doi.org/10.3390/su13169392</w:t>
         </w:r>
       </w:hyperlink>
-      <w:r>
-        <w:rPr>
-          <w:color w:val="4472C4" w:themeColor="accent1"/>
-        </w:rPr>
+    </w:p>
+    <w:p>
+      <w:r>
+        <w:t>Thank you for t</w:t>
+      </w:r>
+      <w:r>
+        <w:t xml:space="preserve">hese references, </w:t>
+      </w:r>
+      <w:bookmarkEnd w:id="0"/>
+      <w:r>
+        <w:t xml:space="preserve">which we have added to </w:t>
+      </w:r>
+      <w:r>
+        <w:t>the bibliography in the paper</w:t>
+      </w:r>
+      <w:r>
         <w:t>.</w:t>
       </w:r>
     </w:p>
     <w:p>
       <w:pPr>
-        <w:rPr>
-          <w:color w:val="4472C4" w:themeColor="accent1"/>
-        </w:rPr>
-      </w:pPr>
-    </w:p>
-    <w:p>
-      <w:r>
-        <w:t>Thank you for t</w:t>
-      </w:r>
-      <w:r>
-        <w:t xml:space="preserve">hese references, </w:t>
-      </w:r>
-      <w:bookmarkEnd w:id="0"/>
-      <w:ins w:id="77" w:author="Paez, Antonio" w:date="2022-09-22T12:01:00Z">
-        <w:r>
-          <w:t xml:space="preserve">which we have added to </w:t>
-        </w:r>
-      </w:ins>
-      <w:ins w:id="78" w:author="Paez, Antonio" w:date="2022-09-22T12:04:00Z">
-        <w:r>
-          <w:t>the bibliography in the paper</w:t>
-        </w:r>
-      </w:ins>
-      <w:r>
-        <w:t>.</w:t>
-      </w:r>
-    </w:p>
-    <w:p>
-      <w:pPr>
         <w:pStyle w:val="ListParagraph"/>
       </w:pPr>
     </w:p>
     <w:p>
       <w:r>
+        <w:lastRenderedPageBreak/>
         <w:t xml:space="preserve">We </w:t>
       </w:r>
-      <w:ins w:id="79" w:author="Paez, Antonio" w:date="2022-09-22T12:04:00Z">
-        <w:r>
-          <w:t>trust that you will find</w:t>
-        </w:r>
-        <w:r>
-          <w:t xml:space="preserve"> </w:t>
-        </w:r>
-      </w:ins>
+      <w:r>
+        <w:t>trust that you will find</w:t>
+      </w:r>
+      <w:r>
+        <w:t xml:space="preserve"> </w:t>
+      </w:r>
       <w:r>
         <w:t xml:space="preserve">that these </w:t>
       </w:r>
-      <w:ins w:id="80" w:author="Paez, Antonio" w:date="2022-09-22T12:04:00Z">
-        <w:r>
-          <w:t>revisions</w:t>
-        </w:r>
-        <w:r>
-          <w:t xml:space="preserve"> </w:t>
-        </w:r>
-      </w:ins>
+      <w:r>
+        <w:t>revisions</w:t>
+      </w:r>
+      <w:r>
+        <w:t xml:space="preserve"> </w:t>
+      </w:r>
       <w:r>
         <w:t xml:space="preserve">satisfy all the comments communicated. </w:t>
       </w:r>
@@ -2248,43 +1830,21 @@
       <w:r>
         <w:t xml:space="preserve"> </w:t>
       </w:r>
-      <w:ins w:id="81" w:author="Paez, Antonio" w:date="2022-09-22T12:02:00Z">
-        <w:r>
-          <w:t>are grateful for</w:t>
-        </w:r>
-        <w:r>
-          <w:t xml:space="preserve"> </w:t>
-        </w:r>
-      </w:ins>
+      <w:r>
+        <w:t xml:space="preserve">are grateful for </w:t>
+      </w:r>
       <w:r>
         <w:t xml:space="preserve">your </w:t>
       </w:r>
       <w:r>
-        <w:t xml:space="preserve">insightful and constructive </w:t>
-      </w:r>
-      <w:proofErr w:type="gramStart"/>
-      <w:r>
-        <w:t>feedback</w:t>
-      </w:r>
-      <w:ins w:id="82" w:author="Paez, Antonio" w:date="2022-09-22T12:01:00Z">
-        <w:r>
-          <w:t>, and</w:t>
-        </w:r>
-        <w:proofErr w:type="gramEnd"/>
-        <w:r>
-          <w:t xml:space="preserve"> appreciate that </w:t>
-        </w:r>
-      </w:ins>
-      <w:ins w:id="83" w:author="Paez, Antonio" w:date="2022-09-22T12:02:00Z">
-        <w:r>
-          <w:t>it</w:t>
-        </w:r>
-      </w:ins>
-      <w:ins w:id="84" w:author="Paez, Antonio" w:date="2022-09-22T11:11:00Z">
-        <w:r>
-          <w:t xml:space="preserve"> helped to improve the paper.</w:t>
-        </w:r>
-      </w:ins>
+        <w:t>insightful and constructive feedback</w:t>
+      </w:r>
+      <w:r>
+        <w:t>, and appreciate that it</w:t>
+      </w:r>
+      <w:r>
+        <w:t xml:space="preserve"> helped to improve the paper.</w:t>
+      </w:r>
     </w:p>
     <w:p>
       <w:pPr>
@@ -2295,9 +1855,9 @@
       </w:pPr>
     </w:p>
     <w:sectPr>
-      <w:headerReference w:type="default" r:id="rId18"/>
-      <w:footerReference w:type="even" r:id="rId19"/>
-      <w:footerReference w:type="default" r:id="rId20"/>
+      <w:headerReference w:type="default" r:id="rId21"/>
+      <w:footerReference w:type="even" r:id="rId22"/>
+      <w:footerReference w:type="default" r:id="rId23"/>
       <w:pgSz w:w="12240" w:h="15840"/>
       <w:pgMar w:top="1440" w:right="1440" w:bottom="1440" w:left="1440" w:header="708" w:footer="708" w:gutter="0"/>
       <w:cols w:space="708"/>
@@ -2308,7 +1868,7 @@
 </file>
 
 <file path=word/endnotes.xml><?xml version="1.0" encoding="utf-8"?>
-<w:endnotes xmlns:wpc="http://schemas.microsoft.com/office/word/2010/wordprocessingCanvas" xmlns:cx="http://schemas.microsoft.com/office/drawing/2014/chartex" xmlns:cx1="http://schemas.microsoft.com/office/drawing/2015/9/8/chartex" xmlns:cx2="http://schemas.microsoft.com/office/drawing/2015/10/21/chartex" xmlns:cx3="http://schemas.microsoft.com/office/drawing/2016/5/9/chartex" xmlns:cx4="http://schemas.microsoft.com/office/drawing/2016/5/10/chartex" xmlns:cx5="http://schemas.microsoft.com/office/drawing/2016/5/11/chartex" xmlns:cx6="http://schemas.microsoft.com/office/drawing/2016/5/12/chartex" xmlns:cx7="http://schemas.microsoft.com/office/drawing/2016/5/13/chartex" xmlns:cx8="http://schemas.microsoft.com/office/drawing/2016/5/14/chartex" xmlns:mc="http://schemas.openxmlformats.org/markup-compatibility/2006" xmlns:aink="http://schemas.microsoft.com/office/drawing/2016/ink" xmlns:am3d="http://schemas.microsoft.com/office/drawing/2017/model3d" xmlns:o="urn:schemas-microsoft-com:office:office" xmlns:oel="http://schemas.microsoft.com/office/2019/extlst" xmlns:r="http://schemas.openxmlformats.org/officeDocument/2006/relationships" xmlns:m="http://schemas.openxmlformats.org/officeDocument/2006/math" xmlns:v="urn:schemas-microsoft-com:vml" xmlns:wp14="http://schemas.microsoft.com/office/word/2010/wordprocessingDrawing" xmlns:wp="http://schemas.openxmlformats.org/drawingml/2006/wordprocessingDrawing" xmlns:w10="urn:schemas-microsoft-com:office:word" xmlns:w="http://schemas.openxmlformats.org/wordprocessingml/2006/main" xmlns:w14="http://schemas.microsoft.com/office/word/2010/wordml" xmlns:w15="http://schemas.microsoft.com/office/word/2012/wordml" xmlns:w16cex="http://schemas.microsoft.com/office/word/2018/wordml/cex" xmlns:w16cid="http://schemas.microsoft.com/office/word/2016/wordml/cid" xmlns:w16="http://schemas.microsoft.com/office/word/2018/wordml" xmlns:w16sdtdh="http://schemas.microsoft.com/office/word/2020/wordml/sdtdatahash" xmlns:w16se="http://schemas.microsoft.com/office/word/2015/wordml/symex" xmlns:wpg="http://schemas.microsoft.com/office/word/2010/wordprocessingGroup" xmlns:wpi="http://schemas.microsoft.com/office/word/2010/wordprocessingInk" xmlns:wne="http://schemas.microsoft.com/office/word/2006/wordml" xmlns:wps="http://schemas.microsoft.com/office/word/2010/wordprocessingShape" mc:Ignorable="w14 w15 w16se w16cid w16 w16cex w16sdtdh wp14">
+<w:endnotes xmlns:wpc="http://schemas.microsoft.com/office/word/2010/wordprocessingCanvas" xmlns:cx="http://schemas.microsoft.com/office/drawing/2014/chartex" xmlns:cx1="http://schemas.microsoft.com/office/drawing/2015/9/8/chartex" xmlns:cx2="http://schemas.microsoft.com/office/drawing/2015/10/21/chartex" xmlns:cx3="http://schemas.microsoft.com/office/drawing/2016/5/9/chartex" xmlns:cx4="http://schemas.microsoft.com/office/drawing/2016/5/10/chartex" xmlns:cx5="http://schemas.microsoft.com/office/drawing/2016/5/11/chartex" xmlns:cx6="http://schemas.microsoft.com/office/drawing/2016/5/12/chartex" xmlns:cx7="http://schemas.microsoft.com/office/drawing/2016/5/13/chartex" xmlns:cx8="http://schemas.microsoft.com/office/drawing/2016/5/14/chartex" xmlns:mc="http://schemas.openxmlformats.org/markup-compatibility/2006" xmlns:aink="http://schemas.microsoft.com/office/drawing/2016/ink" xmlns:am3d="http://schemas.microsoft.com/office/drawing/2017/model3d" xmlns:o="urn:schemas-microsoft-com:office:office" xmlns:r="http://schemas.openxmlformats.org/officeDocument/2006/relationships" xmlns:m="http://schemas.openxmlformats.org/officeDocument/2006/math" xmlns:v="urn:schemas-microsoft-com:vml" xmlns:wp14="http://schemas.microsoft.com/office/word/2010/wordprocessingDrawing" xmlns:wp="http://schemas.openxmlformats.org/drawingml/2006/wordprocessingDrawing" xmlns:w10="urn:schemas-microsoft-com:office:word" xmlns:w="http://schemas.openxmlformats.org/wordprocessingml/2006/main" xmlns:w14="http://schemas.microsoft.com/office/word/2010/wordml" xmlns:w15="http://schemas.microsoft.com/office/word/2012/wordml" xmlns:w16cex="http://schemas.microsoft.com/office/word/2018/wordml/cex" xmlns:w16cid="http://schemas.microsoft.com/office/word/2016/wordml/cid" xmlns:w16="http://schemas.microsoft.com/office/word/2018/wordml" xmlns:w16se="http://schemas.microsoft.com/office/word/2015/wordml/symex" xmlns:wpg="http://schemas.microsoft.com/office/word/2010/wordprocessingGroup" xmlns:wpi="http://schemas.microsoft.com/office/word/2010/wordprocessingInk" xmlns:wne="http://schemas.microsoft.com/office/word/2006/wordml" xmlns:wps="http://schemas.microsoft.com/office/word/2010/wordprocessingShape" mc:Ignorable="w14 w15 w16se w16cid w16 w16cex wp14">
   <w:endnote w:type="separator" w:id="-1">
     <w:p>
       <w:r>
@@ -2334,7 +1894,7 @@
 </file>
 
 <file path=word/footer1.xml><?xml version="1.0" encoding="utf-8"?>
-<w:ftr xmlns:wpc="http://schemas.microsoft.com/office/word/2010/wordprocessingCanvas" xmlns:cx="http://schemas.microsoft.com/office/drawing/2014/chartex" xmlns:cx1="http://schemas.microsoft.com/office/drawing/2015/9/8/chartex" xmlns:cx2="http://schemas.microsoft.com/office/drawing/2015/10/21/chartex" xmlns:cx3="http://schemas.microsoft.com/office/drawing/2016/5/9/chartex" xmlns:cx4="http://schemas.microsoft.com/office/drawing/2016/5/10/chartex" xmlns:cx5="http://schemas.microsoft.com/office/drawing/2016/5/11/chartex" xmlns:cx6="http://schemas.microsoft.com/office/drawing/2016/5/12/chartex" xmlns:cx7="http://schemas.microsoft.com/office/drawing/2016/5/13/chartex" xmlns:cx8="http://schemas.microsoft.com/office/drawing/2016/5/14/chartex" xmlns:mc="http://schemas.openxmlformats.org/markup-compatibility/2006" xmlns:aink="http://schemas.microsoft.com/office/drawing/2016/ink" xmlns:am3d="http://schemas.microsoft.com/office/drawing/2017/model3d" xmlns:o="urn:schemas-microsoft-com:office:office" xmlns:oel="http://schemas.microsoft.com/office/2019/extlst" xmlns:r="http://schemas.openxmlformats.org/officeDocument/2006/relationships" xmlns:m="http://schemas.openxmlformats.org/officeDocument/2006/math" xmlns:v="urn:schemas-microsoft-com:vml" xmlns:wp14="http://schemas.microsoft.com/office/word/2010/wordprocessingDrawing" xmlns:wp="http://schemas.openxmlformats.org/drawingml/2006/wordprocessingDrawing" xmlns:w10="urn:schemas-microsoft-com:office:word" xmlns:w="http://schemas.openxmlformats.org/wordprocessingml/2006/main" xmlns:w14="http://schemas.microsoft.com/office/word/2010/wordml" xmlns:w15="http://schemas.microsoft.com/office/word/2012/wordml" xmlns:w16cex="http://schemas.microsoft.com/office/word/2018/wordml/cex" xmlns:w16cid="http://schemas.microsoft.com/office/word/2016/wordml/cid" xmlns:w16="http://schemas.microsoft.com/office/word/2018/wordml" xmlns:w16sdtdh="http://schemas.microsoft.com/office/word/2020/wordml/sdtdatahash" xmlns:w16se="http://schemas.microsoft.com/office/word/2015/wordml/symex" xmlns:wpg="http://schemas.microsoft.com/office/word/2010/wordprocessingGroup" xmlns:wpi="http://schemas.microsoft.com/office/word/2010/wordprocessingInk" xmlns:wne="http://schemas.microsoft.com/office/word/2006/wordml" xmlns:wps="http://schemas.microsoft.com/office/word/2010/wordprocessingShape" mc:Ignorable="w14 w15 w16se w16cid w16 w16cex w16sdtdh wp14">
+<w:ftr xmlns:wpc="http://schemas.microsoft.com/office/word/2010/wordprocessingCanvas" xmlns:cx="http://schemas.microsoft.com/office/drawing/2014/chartex" xmlns:cx1="http://schemas.microsoft.com/office/drawing/2015/9/8/chartex" xmlns:cx2="http://schemas.microsoft.com/office/drawing/2015/10/21/chartex" xmlns:cx3="http://schemas.microsoft.com/office/drawing/2016/5/9/chartex" xmlns:cx4="http://schemas.microsoft.com/office/drawing/2016/5/10/chartex" xmlns:cx5="http://schemas.microsoft.com/office/drawing/2016/5/11/chartex" xmlns:cx6="http://schemas.microsoft.com/office/drawing/2016/5/12/chartex" xmlns:cx7="http://schemas.microsoft.com/office/drawing/2016/5/13/chartex" xmlns:cx8="http://schemas.microsoft.com/office/drawing/2016/5/14/chartex" xmlns:mc="http://schemas.openxmlformats.org/markup-compatibility/2006" xmlns:aink="http://schemas.microsoft.com/office/drawing/2016/ink" xmlns:am3d="http://schemas.microsoft.com/office/drawing/2017/model3d" xmlns:o="urn:schemas-microsoft-com:office:office" xmlns:r="http://schemas.openxmlformats.org/officeDocument/2006/relationships" xmlns:m="http://schemas.openxmlformats.org/officeDocument/2006/math" xmlns:v="urn:schemas-microsoft-com:vml" xmlns:wp14="http://schemas.microsoft.com/office/word/2010/wordprocessingDrawing" xmlns:wp="http://schemas.openxmlformats.org/drawingml/2006/wordprocessingDrawing" xmlns:w10="urn:schemas-microsoft-com:office:word" xmlns:w="http://schemas.openxmlformats.org/wordprocessingml/2006/main" xmlns:w14="http://schemas.microsoft.com/office/word/2010/wordml" xmlns:w15="http://schemas.microsoft.com/office/word/2012/wordml" xmlns:w16cex="http://schemas.microsoft.com/office/word/2018/wordml/cex" xmlns:w16cid="http://schemas.microsoft.com/office/word/2016/wordml/cid" xmlns:w16="http://schemas.microsoft.com/office/word/2018/wordml" xmlns:w16se="http://schemas.microsoft.com/office/word/2015/wordml/symex" xmlns:wpg="http://schemas.microsoft.com/office/word/2010/wordprocessingGroup" xmlns:wpi="http://schemas.microsoft.com/office/word/2010/wordprocessingInk" xmlns:wne="http://schemas.microsoft.com/office/word/2006/wordml" xmlns:wps="http://schemas.microsoft.com/office/word/2010/wordprocessingShape" mc:Ignorable="w14 w15 w16se w16cid w16 w16cex wp14">
   <w:sdt>
     <w:sdtPr>
       <w:rPr>
@@ -2346,6 +1906,11 @@
         <w:docPartUnique/>
       </w:docPartObj>
     </w:sdtPr>
+    <w:sdtEndPr>
+      <w:rPr>
+        <w:rStyle w:val="PageNumber"/>
+      </w:rPr>
+    </w:sdtEndPr>
     <w:sdtContent>
       <w:p>
         <w:pPr>
@@ -2394,7 +1959,7 @@
 </file>
 
 <file path=word/footer2.xml><?xml version="1.0" encoding="utf-8"?>
-<w:ftr xmlns:wpc="http://schemas.microsoft.com/office/word/2010/wordprocessingCanvas" xmlns:cx="http://schemas.microsoft.com/office/drawing/2014/chartex" xmlns:cx1="http://schemas.microsoft.com/office/drawing/2015/9/8/chartex" xmlns:cx2="http://schemas.microsoft.com/office/drawing/2015/10/21/chartex" xmlns:cx3="http://schemas.microsoft.com/office/drawing/2016/5/9/chartex" xmlns:cx4="http://schemas.microsoft.com/office/drawing/2016/5/10/chartex" xmlns:cx5="http://schemas.microsoft.com/office/drawing/2016/5/11/chartex" xmlns:cx6="http://schemas.microsoft.com/office/drawing/2016/5/12/chartex" xmlns:cx7="http://schemas.microsoft.com/office/drawing/2016/5/13/chartex" xmlns:cx8="http://schemas.microsoft.com/office/drawing/2016/5/14/chartex" xmlns:mc="http://schemas.openxmlformats.org/markup-compatibility/2006" xmlns:aink="http://schemas.microsoft.com/office/drawing/2016/ink" xmlns:am3d="http://schemas.microsoft.com/office/drawing/2017/model3d" xmlns:o="urn:schemas-microsoft-com:office:office" xmlns:oel="http://schemas.microsoft.com/office/2019/extlst" xmlns:r="http://schemas.openxmlformats.org/officeDocument/2006/relationships" xmlns:m="http://schemas.openxmlformats.org/officeDocument/2006/math" xmlns:v="urn:schemas-microsoft-com:vml" xmlns:wp14="http://schemas.microsoft.com/office/word/2010/wordprocessingDrawing" xmlns:wp="http://schemas.openxmlformats.org/drawingml/2006/wordprocessingDrawing" xmlns:w10="urn:schemas-microsoft-com:office:word" xmlns:w="http://schemas.openxmlformats.org/wordprocessingml/2006/main" xmlns:w14="http://schemas.microsoft.com/office/word/2010/wordml" xmlns:w15="http://schemas.microsoft.com/office/word/2012/wordml" xmlns:w16cex="http://schemas.microsoft.com/office/word/2018/wordml/cex" xmlns:w16cid="http://schemas.microsoft.com/office/word/2016/wordml/cid" xmlns:w16="http://schemas.microsoft.com/office/word/2018/wordml" xmlns:w16sdtdh="http://schemas.microsoft.com/office/word/2020/wordml/sdtdatahash" xmlns:w16se="http://schemas.microsoft.com/office/word/2015/wordml/symex" xmlns:wpg="http://schemas.microsoft.com/office/word/2010/wordprocessingGroup" xmlns:wpi="http://schemas.microsoft.com/office/word/2010/wordprocessingInk" xmlns:wne="http://schemas.microsoft.com/office/word/2006/wordml" xmlns:wps="http://schemas.microsoft.com/office/word/2010/wordprocessingShape" mc:Ignorable="w14 w15 w16se w16cid w16 w16cex w16sdtdh wp14">
+<w:ftr xmlns:wpc="http://schemas.microsoft.com/office/word/2010/wordprocessingCanvas" xmlns:cx="http://schemas.microsoft.com/office/drawing/2014/chartex" xmlns:cx1="http://schemas.microsoft.com/office/drawing/2015/9/8/chartex" xmlns:cx2="http://schemas.microsoft.com/office/drawing/2015/10/21/chartex" xmlns:cx3="http://schemas.microsoft.com/office/drawing/2016/5/9/chartex" xmlns:cx4="http://schemas.microsoft.com/office/drawing/2016/5/10/chartex" xmlns:cx5="http://schemas.microsoft.com/office/drawing/2016/5/11/chartex" xmlns:cx6="http://schemas.microsoft.com/office/drawing/2016/5/12/chartex" xmlns:cx7="http://schemas.microsoft.com/office/drawing/2016/5/13/chartex" xmlns:cx8="http://schemas.microsoft.com/office/drawing/2016/5/14/chartex" xmlns:mc="http://schemas.openxmlformats.org/markup-compatibility/2006" xmlns:aink="http://schemas.microsoft.com/office/drawing/2016/ink" xmlns:am3d="http://schemas.microsoft.com/office/drawing/2017/model3d" xmlns:o="urn:schemas-microsoft-com:office:office" xmlns:r="http://schemas.openxmlformats.org/officeDocument/2006/relationships" xmlns:m="http://schemas.openxmlformats.org/officeDocument/2006/math" xmlns:v="urn:schemas-microsoft-com:vml" xmlns:wp14="http://schemas.microsoft.com/office/word/2010/wordprocessingDrawing" xmlns:wp="http://schemas.openxmlformats.org/drawingml/2006/wordprocessingDrawing" xmlns:w10="urn:schemas-microsoft-com:office:word" xmlns:w="http://schemas.openxmlformats.org/wordprocessingml/2006/main" xmlns:w14="http://schemas.microsoft.com/office/word/2010/wordml" xmlns:w15="http://schemas.microsoft.com/office/word/2012/wordml" xmlns:w16cex="http://schemas.microsoft.com/office/word/2018/wordml/cex" xmlns:w16cid="http://schemas.microsoft.com/office/word/2016/wordml/cid" xmlns:w16="http://schemas.microsoft.com/office/word/2018/wordml" xmlns:w16se="http://schemas.microsoft.com/office/word/2015/wordml/symex" xmlns:wpg="http://schemas.microsoft.com/office/word/2010/wordprocessingGroup" xmlns:wpi="http://schemas.microsoft.com/office/word/2010/wordprocessingInk" xmlns:wne="http://schemas.microsoft.com/office/word/2006/wordml" xmlns:wps="http://schemas.microsoft.com/office/word/2010/wordprocessingShape" mc:Ignorable="w14 w15 w16se w16cid w16 w16cex wp14">
   <w:sdt>
     <w:sdtPr>
       <w:rPr>
@@ -2408,6 +1973,11 @@
         <w:docPartUnique/>
       </w:docPartObj>
     </w:sdtPr>
+    <w:sdtEndPr>
+      <w:rPr>
+        <w:rStyle w:val="PageNumber"/>
+      </w:rPr>
+    </w:sdtEndPr>
     <w:sdtContent>
       <w:p>
         <w:pPr>
@@ -2478,7 +2048,7 @@
 </file>
 
 <file path=word/footnotes.xml><?xml version="1.0" encoding="utf-8"?>
-<w:footnotes xmlns:wpc="http://schemas.microsoft.com/office/word/2010/wordprocessingCanvas" xmlns:cx="http://schemas.microsoft.com/office/drawing/2014/chartex" xmlns:cx1="http://schemas.microsoft.com/office/drawing/2015/9/8/chartex" xmlns:cx2="http://schemas.microsoft.com/office/drawing/2015/10/21/chartex" xmlns:cx3="http://schemas.microsoft.com/office/drawing/2016/5/9/chartex" xmlns:cx4="http://schemas.microsoft.com/office/drawing/2016/5/10/chartex" xmlns:cx5="http://schemas.microsoft.com/office/drawing/2016/5/11/chartex" xmlns:cx6="http://schemas.microsoft.com/office/drawing/2016/5/12/chartex" xmlns:cx7="http://schemas.microsoft.com/office/drawing/2016/5/13/chartex" xmlns:cx8="http://schemas.microsoft.com/office/drawing/2016/5/14/chartex" xmlns:mc="http://schemas.openxmlformats.org/markup-compatibility/2006" xmlns:aink="http://schemas.microsoft.com/office/drawing/2016/ink" xmlns:am3d="http://schemas.microsoft.com/office/drawing/2017/model3d" xmlns:o="urn:schemas-microsoft-com:office:office" xmlns:oel="http://schemas.microsoft.com/office/2019/extlst" xmlns:r="http://schemas.openxmlformats.org/officeDocument/2006/relationships" xmlns:m="http://schemas.openxmlformats.org/officeDocument/2006/math" xmlns:v="urn:schemas-microsoft-com:vml" xmlns:wp14="http://schemas.microsoft.com/office/word/2010/wordprocessingDrawing" xmlns:wp="http://schemas.openxmlformats.org/drawingml/2006/wordprocessingDrawing" xmlns:w10="urn:schemas-microsoft-com:office:word" xmlns:w="http://schemas.openxmlformats.org/wordprocessingml/2006/main" xmlns:w14="http://schemas.microsoft.com/office/word/2010/wordml" xmlns:w15="http://schemas.microsoft.com/office/word/2012/wordml" xmlns:w16cex="http://schemas.microsoft.com/office/word/2018/wordml/cex" xmlns:w16cid="http://schemas.microsoft.com/office/word/2016/wordml/cid" xmlns:w16="http://schemas.microsoft.com/office/word/2018/wordml" xmlns:w16sdtdh="http://schemas.microsoft.com/office/word/2020/wordml/sdtdatahash" xmlns:w16se="http://schemas.microsoft.com/office/word/2015/wordml/symex" xmlns:wpg="http://schemas.microsoft.com/office/word/2010/wordprocessingGroup" xmlns:wpi="http://schemas.microsoft.com/office/word/2010/wordprocessingInk" xmlns:wne="http://schemas.microsoft.com/office/word/2006/wordml" xmlns:wps="http://schemas.microsoft.com/office/word/2010/wordprocessingShape" mc:Ignorable="w14 w15 w16se w16cid w16 w16cex w16sdtdh wp14">
+<w:footnotes xmlns:wpc="http://schemas.microsoft.com/office/word/2010/wordprocessingCanvas" xmlns:cx="http://schemas.microsoft.com/office/drawing/2014/chartex" xmlns:cx1="http://schemas.microsoft.com/office/drawing/2015/9/8/chartex" xmlns:cx2="http://schemas.microsoft.com/office/drawing/2015/10/21/chartex" xmlns:cx3="http://schemas.microsoft.com/office/drawing/2016/5/9/chartex" xmlns:cx4="http://schemas.microsoft.com/office/drawing/2016/5/10/chartex" xmlns:cx5="http://schemas.microsoft.com/office/drawing/2016/5/11/chartex" xmlns:cx6="http://schemas.microsoft.com/office/drawing/2016/5/12/chartex" xmlns:cx7="http://schemas.microsoft.com/office/drawing/2016/5/13/chartex" xmlns:cx8="http://schemas.microsoft.com/office/drawing/2016/5/14/chartex" xmlns:mc="http://schemas.openxmlformats.org/markup-compatibility/2006" xmlns:aink="http://schemas.microsoft.com/office/drawing/2016/ink" xmlns:am3d="http://schemas.microsoft.com/office/drawing/2017/model3d" xmlns:o="urn:schemas-microsoft-com:office:office" xmlns:r="http://schemas.openxmlformats.org/officeDocument/2006/relationships" xmlns:m="http://schemas.openxmlformats.org/officeDocument/2006/math" xmlns:v="urn:schemas-microsoft-com:vml" xmlns:wp14="http://schemas.microsoft.com/office/word/2010/wordprocessingDrawing" xmlns:wp="http://schemas.openxmlformats.org/drawingml/2006/wordprocessingDrawing" xmlns:w10="urn:schemas-microsoft-com:office:word" xmlns:w="http://schemas.openxmlformats.org/wordprocessingml/2006/main" xmlns:w14="http://schemas.microsoft.com/office/word/2010/wordml" xmlns:w15="http://schemas.microsoft.com/office/word/2012/wordml" xmlns:w16cex="http://schemas.microsoft.com/office/word/2018/wordml/cex" xmlns:w16cid="http://schemas.microsoft.com/office/word/2016/wordml/cid" xmlns:w16="http://schemas.microsoft.com/office/word/2018/wordml" xmlns:w16se="http://schemas.microsoft.com/office/word/2015/wordml/symex" xmlns:wpg="http://schemas.microsoft.com/office/word/2010/wordprocessingGroup" xmlns:wpi="http://schemas.microsoft.com/office/word/2010/wordprocessingInk" xmlns:wne="http://schemas.microsoft.com/office/word/2006/wordml" xmlns:wps="http://schemas.microsoft.com/office/word/2010/wordprocessingShape" mc:Ignorable="w14 w15 w16se w16cid w16 w16cex wp14">
   <w:footnote w:type="separator" w:id="-1">
     <w:p>
       <w:r>
@@ -2504,7 +2074,7 @@
 </file>
 
 <file path=word/header1.xml><?xml version="1.0" encoding="utf-8"?>
-<w:hdr xmlns:wpc="http://schemas.microsoft.com/office/word/2010/wordprocessingCanvas" xmlns:cx="http://schemas.microsoft.com/office/drawing/2014/chartex" xmlns:cx1="http://schemas.microsoft.com/office/drawing/2015/9/8/chartex" xmlns:cx2="http://schemas.microsoft.com/office/drawing/2015/10/21/chartex" xmlns:cx3="http://schemas.microsoft.com/office/drawing/2016/5/9/chartex" xmlns:cx4="http://schemas.microsoft.com/office/drawing/2016/5/10/chartex" xmlns:cx5="http://schemas.microsoft.com/office/drawing/2016/5/11/chartex" xmlns:cx6="http://schemas.microsoft.com/office/drawing/2016/5/12/chartex" xmlns:cx7="http://schemas.microsoft.com/office/drawing/2016/5/13/chartex" xmlns:cx8="http://schemas.microsoft.com/office/drawing/2016/5/14/chartex" xmlns:mc="http://schemas.openxmlformats.org/markup-compatibility/2006" xmlns:aink="http://schemas.microsoft.com/office/drawing/2016/ink" xmlns:am3d="http://schemas.microsoft.com/office/drawing/2017/model3d" xmlns:o="urn:schemas-microsoft-com:office:office" xmlns:oel="http://schemas.microsoft.com/office/2019/extlst" xmlns:r="http://schemas.openxmlformats.org/officeDocument/2006/relationships" xmlns:m="http://schemas.openxmlformats.org/officeDocument/2006/math" xmlns:v="urn:schemas-microsoft-com:vml" xmlns:wp14="http://schemas.microsoft.com/office/word/2010/wordprocessingDrawing" xmlns:wp="http://schemas.openxmlformats.org/drawingml/2006/wordprocessingDrawing" xmlns:w10="urn:schemas-microsoft-com:office:word" xmlns:w="http://schemas.openxmlformats.org/wordprocessingml/2006/main" xmlns:w14="http://schemas.microsoft.com/office/word/2010/wordml" xmlns:w15="http://schemas.microsoft.com/office/word/2012/wordml" xmlns:w16cex="http://schemas.microsoft.com/office/word/2018/wordml/cex" xmlns:w16cid="http://schemas.microsoft.com/office/word/2016/wordml/cid" xmlns:w16="http://schemas.microsoft.com/office/word/2018/wordml" xmlns:w16sdtdh="http://schemas.microsoft.com/office/word/2020/wordml/sdtdatahash" xmlns:w16se="http://schemas.microsoft.com/office/word/2015/wordml/symex" xmlns:wpg="http://schemas.microsoft.com/office/word/2010/wordprocessingGroup" xmlns:wpi="http://schemas.microsoft.com/office/word/2010/wordprocessingInk" xmlns:wne="http://schemas.microsoft.com/office/word/2006/wordml" xmlns:wps="http://schemas.microsoft.com/office/word/2010/wordprocessingShape" mc:Ignorable="w14 w15 w16se w16cid w16 w16cex w16sdtdh wp14">
+<w:hdr xmlns:wpc="http://schemas.microsoft.com/office/word/2010/wordprocessingCanvas" xmlns:cx="http://schemas.microsoft.com/office/drawing/2014/chartex" xmlns:cx1="http://schemas.microsoft.com/office/drawing/2015/9/8/chartex" xmlns:cx2="http://schemas.microsoft.com/office/drawing/2015/10/21/chartex" xmlns:cx3="http://schemas.microsoft.com/office/drawing/2016/5/9/chartex" xmlns:cx4="http://schemas.microsoft.com/office/drawing/2016/5/10/chartex" xmlns:cx5="http://schemas.microsoft.com/office/drawing/2016/5/11/chartex" xmlns:cx6="http://schemas.microsoft.com/office/drawing/2016/5/12/chartex" xmlns:cx7="http://schemas.microsoft.com/office/drawing/2016/5/13/chartex" xmlns:cx8="http://schemas.microsoft.com/office/drawing/2016/5/14/chartex" xmlns:mc="http://schemas.openxmlformats.org/markup-compatibility/2006" xmlns:aink="http://schemas.microsoft.com/office/drawing/2016/ink" xmlns:am3d="http://schemas.microsoft.com/office/drawing/2017/model3d" xmlns:o="urn:schemas-microsoft-com:office:office" xmlns:r="http://schemas.openxmlformats.org/officeDocument/2006/relationships" xmlns:m="http://schemas.openxmlformats.org/officeDocument/2006/math" xmlns:v="urn:schemas-microsoft-com:vml" xmlns:wp14="http://schemas.microsoft.com/office/word/2010/wordprocessingDrawing" xmlns:wp="http://schemas.openxmlformats.org/drawingml/2006/wordprocessingDrawing" xmlns:w10="urn:schemas-microsoft-com:office:word" xmlns:w="http://schemas.openxmlformats.org/wordprocessingml/2006/main" xmlns:w14="http://schemas.microsoft.com/office/word/2010/wordml" xmlns:w15="http://schemas.microsoft.com/office/word/2012/wordml" xmlns:w16cex="http://schemas.microsoft.com/office/word/2018/wordml/cex" xmlns:w16cid="http://schemas.microsoft.com/office/word/2016/wordml/cid" xmlns:w16="http://schemas.microsoft.com/office/word/2018/wordml" xmlns:w16se="http://schemas.microsoft.com/office/word/2015/wordml/symex" xmlns:wpg="http://schemas.microsoft.com/office/word/2010/wordprocessingGroup" xmlns:wpi="http://schemas.microsoft.com/office/word/2010/wordprocessingInk" xmlns:wne="http://schemas.microsoft.com/office/word/2006/wordml" xmlns:wps="http://schemas.microsoft.com/office/word/2010/wordprocessingShape" mc:Ignorable="w14 w15 w16se w16cid w16 w16cex wp14">
   <w:p>
     <w:pPr>
       <w:pStyle w:val="Header"/>
@@ -2532,7 +2102,7 @@
 </file>
 
 <file path=word/numbering.xml><?xml version="1.0" encoding="utf-8"?>
-<w:numbering xmlns:wpc="http://schemas.microsoft.com/office/word/2010/wordprocessingCanvas" xmlns:cx="http://schemas.microsoft.com/office/drawing/2014/chartex" xmlns:cx1="http://schemas.microsoft.com/office/drawing/2015/9/8/chartex" xmlns:cx2="http://schemas.microsoft.com/office/drawing/2015/10/21/chartex" xmlns:cx3="http://schemas.microsoft.com/office/drawing/2016/5/9/chartex" xmlns:cx4="http://schemas.microsoft.com/office/drawing/2016/5/10/chartex" xmlns:cx5="http://schemas.microsoft.com/office/drawing/2016/5/11/chartex" xmlns:cx6="http://schemas.microsoft.com/office/drawing/2016/5/12/chartex" xmlns:cx7="http://schemas.microsoft.com/office/drawing/2016/5/13/chartex" xmlns:cx8="http://schemas.microsoft.com/office/drawing/2016/5/14/chartex" xmlns:mc="http://schemas.openxmlformats.org/markup-compatibility/2006" xmlns:aink="http://schemas.microsoft.com/office/drawing/2016/ink" xmlns:am3d="http://schemas.microsoft.com/office/drawing/2017/model3d" xmlns:o="urn:schemas-microsoft-com:office:office" xmlns:oel="http://schemas.microsoft.com/office/2019/extlst" xmlns:r="http://schemas.openxmlformats.org/officeDocument/2006/relationships" xmlns:m="http://schemas.openxmlformats.org/officeDocument/2006/math" xmlns:v="urn:schemas-microsoft-com:vml" xmlns:wp14="http://schemas.microsoft.com/office/word/2010/wordprocessingDrawing" xmlns:wp="http://schemas.openxmlformats.org/drawingml/2006/wordprocessingDrawing" xmlns:w10="urn:schemas-microsoft-com:office:word" xmlns:w="http://schemas.openxmlformats.org/wordprocessingml/2006/main" xmlns:w14="http://schemas.microsoft.com/office/word/2010/wordml" xmlns:w15="http://schemas.microsoft.com/office/word/2012/wordml" xmlns:w16cex="http://schemas.microsoft.com/office/word/2018/wordml/cex" xmlns:w16cid="http://schemas.microsoft.com/office/word/2016/wordml/cid" xmlns:w16="http://schemas.microsoft.com/office/word/2018/wordml" xmlns:w16sdtdh="http://schemas.microsoft.com/office/word/2020/wordml/sdtdatahash" xmlns:w16se="http://schemas.microsoft.com/office/word/2015/wordml/symex" xmlns:wpg="http://schemas.microsoft.com/office/word/2010/wordprocessingGroup" xmlns:wpi="http://schemas.microsoft.com/office/word/2010/wordprocessingInk" xmlns:wne="http://schemas.microsoft.com/office/word/2006/wordml" xmlns:wps="http://schemas.microsoft.com/office/word/2010/wordprocessingShape" mc:Ignorable="w14 w15 w16se w16cid w16 w16cex w16sdtdh wp14">
+<w:numbering xmlns:wpc="http://schemas.microsoft.com/office/word/2010/wordprocessingCanvas" xmlns:cx="http://schemas.microsoft.com/office/drawing/2014/chartex" xmlns:cx1="http://schemas.microsoft.com/office/drawing/2015/9/8/chartex" xmlns:cx2="http://schemas.microsoft.com/office/drawing/2015/10/21/chartex" xmlns:cx3="http://schemas.microsoft.com/office/drawing/2016/5/9/chartex" xmlns:cx4="http://schemas.microsoft.com/office/drawing/2016/5/10/chartex" xmlns:cx5="http://schemas.microsoft.com/office/drawing/2016/5/11/chartex" xmlns:cx6="http://schemas.microsoft.com/office/drawing/2016/5/12/chartex" xmlns:cx7="http://schemas.microsoft.com/office/drawing/2016/5/13/chartex" xmlns:cx8="http://schemas.microsoft.com/office/drawing/2016/5/14/chartex" xmlns:mc="http://schemas.openxmlformats.org/markup-compatibility/2006" xmlns:aink="http://schemas.microsoft.com/office/drawing/2016/ink" xmlns:am3d="http://schemas.microsoft.com/office/drawing/2017/model3d" xmlns:o="urn:schemas-microsoft-com:office:office" xmlns:r="http://schemas.openxmlformats.org/officeDocument/2006/relationships" xmlns:m="http://schemas.openxmlformats.org/officeDocument/2006/math" xmlns:v="urn:schemas-microsoft-com:vml" xmlns:wp14="http://schemas.microsoft.com/office/word/2010/wordprocessingDrawing" xmlns:wp="http://schemas.openxmlformats.org/drawingml/2006/wordprocessingDrawing" xmlns:w10="urn:schemas-microsoft-com:office:word" xmlns:w="http://schemas.openxmlformats.org/wordprocessingml/2006/main" xmlns:w14="http://schemas.microsoft.com/office/word/2010/wordml" xmlns:w15="http://schemas.microsoft.com/office/word/2012/wordml" xmlns:w16cex="http://schemas.microsoft.com/office/word/2018/wordml/cex" xmlns:w16cid="http://schemas.microsoft.com/office/word/2016/wordml/cid" xmlns:w16="http://schemas.microsoft.com/office/word/2018/wordml" xmlns:w16se="http://schemas.microsoft.com/office/word/2015/wordml/symex" xmlns:wpg="http://schemas.microsoft.com/office/word/2010/wordprocessingGroup" xmlns:wpi="http://schemas.microsoft.com/office/word/2010/wordprocessingInk" xmlns:wne="http://schemas.microsoft.com/office/word/2006/wordml" xmlns:wps="http://schemas.microsoft.com/office/word/2010/wordprocessingShape" mc:Ignorable="w14 w15 w16se w16cid w16 w16cex wp14">
   <w:abstractNum w:abstractNumId="0" w15:restartNumberingAfterBreak="0">
     <w:nsid w:val="04BC50C4"/>
     <w:multiLevelType w:val="hybridMultilevel"/>
@@ -3784,122 +3354,114 @@
       </w:pPr>
     </w:lvl>
   </w:abstractNum>
-  <w:num w:numId="1" w16cid:durableId="1276446362">
+  <w:num w:numId="1">
     <w:abstractNumId w:val="8"/>
   </w:num>
-  <w:num w:numId="2" w16cid:durableId="1481994050">
+  <w:num w:numId="2">
     <w:abstractNumId w:val="1"/>
   </w:num>
-  <w:num w:numId="3" w16cid:durableId="533927525">
+  <w:num w:numId="3">
     <w:abstractNumId w:val="2"/>
   </w:num>
-  <w:num w:numId="4" w16cid:durableId="1518498465">
+  <w:num w:numId="4">
     <w:abstractNumId w:val="8"/>
   </w:num>
-  <w:num w:numId="5" w16cid:durableId="1988825267">
+  <w:num w:numId="5">
     <w:abstractNumId w:val="8"/>
   </w:num>
-  <w:num w:numId="6" w16cid:durableId="1925724997">
+  <w:num w:numId="6">
     <w:abstractNumId w:val="8"/>
   </w:num>
-  <w:num w:numId="7" w16cid:durableId="671184663">
+  <w:num w:numId="7">
     <w:abstractNumId w:val="8"/>
   </w:num>
-  <w:num w:numId="8" w16cid:durableId="1994293141">
+  <w:num w:numId="8">
     <w:abstractNumId w:val="8"/>
   </w:num>
-  <w:num w:numId="9" w16cid:durableId="586816573">
+  <w:num w:numId="9">
     <w:abstractNumId w:val="8"/>
   </w:num>
-  <w:num w:numId="10" w16cid:durableId="11034364">
+  <w:num w:numId="10">
     <w:abstractNumId w:val="8"/>
   </w:num>
-  <w:num w:numId="11" w16cid:durableId="1382242052">
+  <w:num w:numId="11">
     <w:abstractNumId w:val="8"/>
   </w:num>
-  <w:num w:numId="12" w16cid:durableId="1080564424">
+  <w:num w:numId="12">
     <w:abstractNumId w:val="8"/>
   </w:num>
-  <w:num w:numId="13" w16cid:durableId="1038356412">
+  <w:num w:numId="13">
     <w:abstractNumId w:val="8"/>
   </w:num>
-  <w:num w:numId="14" w16cid:durableId="1483231447">
+  <w:num w:numId="14">
     <w:abstractNumId w:val="9"/>
   </w:num>
-  <w:num w:numId="15" w16cid:durableId="1503668651">
+  <w:num w:numId="15">
     <w:abstractNumId w:val="10"/>
   </w:num>
-  <w:num w:numId="16" w16cid:durableId="1690176838">
+  <w:num w:numId="16">
     <w:abstractNumId w:val="11"/>
   </w:num>
-  <w:num w:numId="17" w16cid:durableId="377897182">
+  <w:num w:numId="17">
     <w:abstractNumId w:val="8"/>
     <w:lvlOverride w:ilvl="0">
       <w:startOverride w:val="1"/>
     </w:lvlOverride>
   </w:num>
-  <w:num w:numId="18" w16cid:durableId="841092834">
+  <w:num w:numId="18">
     <w:abstractNumId w:val="8"/>
   </w:num>
-  <w:num w:numId="19" w16cid:durableId="450169157">
+  <w:num w:numId="19">
     <w:abstractNumId w:val="8"/>
   </w:num>
-  <w:num w:numId="20" w16cid:durableId="1092624252">
+  <w:num w:numId="20">
     <w:abstractNumId w:val="8"/>
     <w:lvlOverride w:ilvl="0">
       <w:startOverride w:val="1"/>
     </w:lvlOverride>
   </w:num>
-  <w:num w:numId="21" w16cid:durableId="1225526692">
+  <w:num w:numId="21">
     <w:abstractNumId w:val="8"/>
   </w:num>
-  <w:num w:numId="22" w16cid:durableId="1596478069">
+  <w:num w:numId="22">
     <w:abstractNumId w:val="8"/>
   </w:num>
-  <w:num w:numId="23" w16cid:durableId="2001150514">
+  <w:num w:numId="23">
     <w:abstractNumId w:val="8"/>
   </w:num>
-  <w:num w:numId="24" w16cid:durableId="332801965">
+  <w:num w:numId="24">
     <w:abstractNumId w:val="8"/>
   </w:num>
-  <w:num w:numId="25" w16cid:durableId="829180706">
+  <w:num w:numId="25">
     <w:abstractNumId w:val="6"/>
   </w:num>
-  <w:num w:numId="26" w16cid:durableId="819271317">
+  <w:num w:numId="26">
     <w:abstractNumId w:val="7"/>
   </w:num>
-  <w:num w:numId="27" w16cid:durableId="1394158582">
+  <w:num w:numId="27">
     <w:abstractNumId w:val="3"/>
   </w:num>
-  <w:num w:numId="28" w16cid:durableId="318579264">
+  <w:num w:numId="28">
     <w:abstractNumId w:val="8"/>
     <w:lvlOverride w:ilvl="0">
       <w:startOverride w:val="1"/>
     </w:lvlOverride>
   </w:num>
-  <w:num w:numId="29" w16cid:durableId="281813278">
+  <w:num w:numId="29">
     <w:abstractNumId w:val="0"/>
   </w:num>
-  <w:num w:numId="30" w16cid:durableId="896090269">
+  <w:num w:numId="30">
     <w:abstractNumId w:val="4"/>
   </w:num>
-  <w:num w:numId="31" w16cid:durableId="43145127">
+  <w:num w:numId="31">
     <w:abstractNumId w:val="5"/>
   </w:num>
   <w:numIdMacAtCleanup w:val="3"/>
 </w:numbering>
 </file>
 
-<file path=word/people.xml><?xml version="1.0" encoding="utf-8"?>
-<w15:people xmlns:wpc="http://schemas.microsoft.com/office/word/2010/wordprocessingCanvas" xmlns:cx="http://schemas.microsoft.com/office/drawing/2014/chartex" xmlns:cx1="http://schemas.microsoft.com/office/drawing/2015/9/8/chartex" xmlns:cx2="http://schemas.microsoft.com/office/drawing/2015/10/21/chartex" xmlns:cx3="http://schemas.microsoft.com/office/drawing/2016/5/9/chartex" xmlns:cx4="http://schemas.microsoft.com/office/drawing/2016/5/10/chartex" xmlns:cx5="http://schemas.microsoft.com/office/drawing/2016/5/11/chartex" xmlns:cx6="http://schemas.microsoft.com/office/drawing/2016/5/12/chartex" xmlns:cx7="http://schemas.microsoft.com/office/drawing/2016/5/13/chartex" xmlns:cx8="http://schemas.microsoft.com/office/drawing/2016/5/14/chartex" xmlns:mc="http://schemas.openxmlformats.org/markup-compatibility/2006" xmlns:aink="http://schemas.microsoft.com/office/drawing/2016/ink" xmlns:am3d="http://schemas.microsoft.com/office/drawing/2017/model3d" xmlns:o="urn:schemas-microsoft-com:office:office" xmlns:oel="http://schemas.microsoft.com/office/2019/extlst" xmlns:r="http://schemas.openxmlformats.org/officeDocument/2006/relationships" xmlns:m="http://schemas.openxmlformats.org/officeDocument/2006/math" xmlns:v="urn:schemas-microsoft-com:vml" xmlns:wp14="http://schemas.microsoft.com/office/word/2010/wordprocessingDrawing" xmlns:wp="http://schemas.openxmlformats.org/drawingml/2006/wordprocessingDrawing" xmlns:w10="urn:schemas-microsoft-com:office:word" xmlns:w="http://schemas.openxmlformats.org/wordprocessingml/2006/main" xmlns:w14="http://schemas.microsoft.com/office/word/2010/wordml" xmlns:w15="http://schemas.microsoft.com/office/word/2012/wordml" xmlns:w16cex="http://schemas.microsoft.com/office/word/2018/wordml/cex" xmlns:w16cid="http://schemas.microsoft.com/office/word/2016/wordml/cid" xmlns:w16="http://schemas.microsoft.com/office/word/2018/wordml" xmlns:w16sdtdh="http://schemas.microsoft.com/office/word/2020/wordml/sdtdatahash" xmlns:w16se="http://schemas.microsoft.com/office/word/2015/wordml/symex" xmlns:wpg="http://schemas.microsoft.com/office/word/2010/wordprocessingGroup" xmlns:wpi="http://schemas.microsoft.com/office/word/2010/wordprocessingInk" xmlns:wne="http://schemas.microsoft.com/office/word/2006/wordml" xmlns:wps="http://schemas.microsoft.com/office/word/2010/wordprocessingShape" mc:Ignorable="w14 w15 w16se w16cid w16 w16cex w16sdtdh wp14">
-  <w15:person w15:author="Paez, Antonio">
-    <w15:presenceInfo w15:providerId="AD" w15:userId="S::paezha@mcmaster.ca::b37c5b05-ca8b-4d17-bd06-2a327b700903"/>
-  </w15:person>
-</w15:people>
-</file>
-
 <file path=word/styles.xml><?xml version="1.0" encoding="utf-8"?>
-<w:styles xmlns:mc="http://schemas.openxmlformats.org/markup-compatibility/2006" xmlns:r="http://schemas.openxmlformats.org/officeDocument/2006/relationships" xmlns:w="http://schemas.openxmlformats.org/wordprocessingml/2006/main" xmlns:w14="http://schemas.microsoft.com/office/word/2010/wordml" xmlns:w15="http://schemas.microsoft.com/office/word/2012/wordml" xmlns:w16cex="http://schemas.microsoft.com/office/word/2018/wordml/cex" xmlns:w16cid="http://schemas.microsoft.com/office/word/2016/wordml/cid" xmlns:w16="http://schemas.microsoft.com/office/word/2018/wordml" xmlns:w16sdtdh="http://schemas.microsoft.com/office/word/2020/wordml/sdtdatahash" xmlns:w16se="http://schemas.microsoft.com/office/word/2015/wordml/symex" mc:Ignorable="w14 w15 w16se w16cid w16 w16cex w16sdtdh">
+<w:styles xmlns:mc="http://schemas.openxmlformats.org/markup-compatibility/2006" xmlns:r="http://schemas.openxmlformats.org/officeDocument/2006/relationships" xmlns:w="http://schemas.openxmlformats.org/wordprocessingml/2006/main" xmlns:w14="http://schemas.microsoft.com/office/word/2010/wordml" xmlns:w15="http://schemas.microsoft.com/office/word/2012/wordml" xmlns:w16cex="http://schemas.microsoft.com/office/word/2018/wordml/cex" xmlns:w16cid="http://schemas.microsoft.com/office/word/2016/wordml/cid" xmlns:w16="http://schemas.microsoft.com/office/word/2018/wordml" xmlns:w16se="http://schemas.microsoft.com/office/word/2015/wordml/symex" mc:Ignorable="w14 w15 w16se w16cid w16 w16cex">
   <w:docDefaults>
     <w:rPrDefault>
       <w:rPr>
@@ -5679,6 +5241,15 @@
 </file>
 
 <file path=customXml/item2.xml><?xml version="1.0" encoding="utf-8"?>
+<?mso-contentType ?>
+<FormTemplates xmlns="http://schemas.microsoft.com/sharepoint/v3/contenttype/forms">
+  <Display>DocumentLibraryForm</Display>
+  <Edit>DocumentLibraryForm</Edit>
+  <New>DocumentLibraryForm</New>
+</FormTemplates>
+</file>
+
+<file path=customXml/item3.xml><?xml version="1.0" encoding="utf-8"?>
 <ct:contentTypeSchema xmlns:ct="http://schemas.microsoft.com/office/2006/metadata/contentType" xmlns:ma="http://schemas.microsoft.com/office/2006/metadata/properties/metaAttributes" ct:_="" ma:_="" ma:contentTypeName="Document" ma:contentTypeID="0x01010000984E2BF7B50D47987372A0847FF688" ma:contentTypeVersion="14" ma:contentTypeDescription="Create a new document." ma:contentTypeScope="" ma:versionID="de8f9eabc55756786dcef15ed09f7924">
   <xsd:schema xmlns:xsd="http://www.w3.org/2001/XMLSchema" xmlns:xs="http://www.w3.org/2001/XMLSchema" xmlns:p="http://schemas.microsoft.com/office/2006/metadata/properties" xmlns:ns3="036a3455-12b1-4210-8204-49f2d88d7693" xmlns:ns4="ba0b7299-1632-4483-8fd7-7601e0228f14" targetNamespace="http://schemas.microsoft.com/office/2006/metadata/properties" ma:root="true" ma:fieldsID="e6ae062bdcc8598b046aa513b634d727" ns3:_="" ns4:_="">
     <xsd:import namespace="036a3455-12b1-4210-8204-49f2d88d7693"/>
@@ -5907,15 +5478,6 @@
 </ct:contentTypeSchema>
 </file>
 
-<file path=customXml/item3.xml><?xml version="1.0" encoding="utf-8"?>
-<?mso-contentType ?>
-<FormTemplates xmlns="http://schemas.microsoft.com/sharepoint/v3/contenttype/forms">
-  <Display>DocumentLibraryForm</Display>
-  <Edit>DocumentLibraryForm</Edit>
-  <New>DocumentLibraryForm</New>
-</FormTemplates>
-</file>
-
 <file path=customXml/item4.xml><?xml version="1.0" encoding="utf-8"?>
 <b:Sources xmlns:b="http://schemas.openxmlformats.org/officeDocument/2006/bibliography" xmlns="http://schemas.openxmlformats.org/officeDocument/2006/bibliography" SelectedStyle="\APASixthEditionOfficeOnline.xsl" StyleName="APA" Version="6"/>
 </file>
@@ -5930,6 +5492,14 @@
 </file>
 
 <file path=customXml/itemProps2.xml><?xml version="1.0" encoding="utf-8"?>
+<ds:datastoreItem xmlns:ds="http://schemas.openxmlformats.org/officeDocument/2006/customXml" ds:itemID="{9CA841CC-C7E3-4FE4-B530-3356C1484B9E}">
+  <ds:schemaRefs>
+    <ds:schemaRef ds:uri="http://schemas.microsoft.com/sharepoint/v3/contenttype/forms"/>
+  </ds:schemaRefs>
+</ds:datastoreItem>
+</file>
+
+<file path=customXml/itemProps3.xml><?xml version="1.0" encoding="utf-8"?>
 <ds:datastoreItem xmlns:ds="http://schemas.openxmlformats.org/officeDocument/2006/customXml" ds:itemID="{F31720AD-BBA5-4118-A3ED-09DDCE2AF375}">
   <ds:schemaRefs>
     <ds:schemaRef ds:uri="http://schemas.microsoft.com/office/2006/metadata/contentType"/>
@@ -5948,16 +5518,8 @@
 </ds:datastoreItem>
 </file>
 
-<file path=customXml/itemProps3.xml><?xml version="1.0" encoding="utf-8"?>
-<ds:datastoreItem xmlns:ds="http://schemas.openxmlformats.org/officeDocument/2006/customXml" ds:itemID="{9CA841CC-C7E3-4FE4-B530-3356C1484B9E}">
-  <ds:schemaRefs>
-    <ds:schemaRef ds:uri="http://schemas.microsoft.com/sharepoint/v3/contenttype/forms"/>
-  </ds:schemaRefs>
-</ds:datastoreItem>
-</file>
-
 <file path=customXml/itemProps4.xml><?xml version="1.0" encoding="utf-8"?>
-<ds:datastoreItem xmlns:ds="http://schemas.openxmlformats.org/officeDocument/2006/customXml" ds:itemID="{F1649827-F894-48E3-95F8-7556F399F8EF}">
+<ds:datastoreItem xmlns:ds="http://schemas.openxmlformats.org/officeDocument/2006/customXml" ds:itemID="{229ACC46-0841-498D-88B2-D9F8CDA6E08F}">
   <ds:schemaRefs>
     <ds:schemaRef ds:uri="http://schemas.openxmlformats.org/officeDocument/2006/bibliography"/>
   </ds:schemaRefs>

</xml_diff>